<commit_message>
Usando duas classes de fundos somente.
</commit_message>
<xml_diff>
--- a/SecondDeliverable.docx
+++ b/SecondDeliverable.docx
@@ -99,21 +99,7 @@
         <w:rPr>
           <w:lang w:val="en-US"/>
         </w:rPr>
-        <w:t xml:space="preserve">According to the </w:t>
-      </w:r>
-      <w:proofErr w:type="spellStart"/>
-      <w:r>
-        <w:rPr>
-          <w:lang w:val="en-US"/>
-        </w:rPr>
-        <w:t>december</w:t>
-      </w:r>
-      <w:proofErr w:type="spellEnd"/>
-      <w:r>
-        <w:rPr>
-          <w:lang w:val="en-US"/>
-        </w:rPr>
-        <w:t>/2020 report</w:t>
+        <w:t>According to the december/2020 report</w:t>
       </w:r>
       <w:r>
         <w:rPr>
@@ -127,88 +113,14 @@
         </w:rPr>
         <w:t xml:space="preserve"> of ANBIMA (</w:t>
       </w:r>
-      <w:proofErr w:type="spellStart"/>
       <w:r>
         <w:rPr>
           <w:i/>
           <w:iCs/>
           <w:lang w:val="en-US"/>
         </w:rPr>
-        <w:t>Associação</w:t>
-      </w:r>
-      <w:proofErr w:type="spellEnd"/>
-      <w:r>
-        <w:rPr>
-          <w:i/>
-          <w:iCs/>
-          <w:lang w:val="en-US"/>
-        </w:rPr>
-        <w:t xml:space="preserve"> </w:t>
-      </w:r>
-      <w:proofErr w:type="spellStart"/>
-      <w:r>
-        <w:rPr>
-          <w:i/>
-          <w:iCs/>
-          <w:lang w:val="en-US"/>
-        </w:rPr>
-        <w:t>Brasileira</w:t>
-      </w:r>
-      <w:proofErr w:type="spellEnd"/>
-      <w:r>
-        <w:rPr>
-          <w:i/>
-          <w:iCs/>
-          <w:lang w:val="en-US"/>
-        </w:rPr>
-        <w:t xml:space="preserve"> das </w:t>
-      </w:r>
-      <w:proofErr w:type="spellStart"/>
-      <w:r>
-        <w:rPr>
-          <w:i/>
-          <w:iCs/>
-          <w:lang w:val="en-US"/>
-        </w:rPr>
-        <w:t>Entidades</w:t>
-      </w:r>
-      <w:proofErr w:type="spellEnd"/>
-      <w:r>
-        <w:rPr>
-          <w:i/>
-          <w:iCs/>
-          <w:lang w:val="en-US"/>
-        </w:rPr>
-        <w:t xml:space="preserve"> dos Mercados </w:t>
-      </w:r>
-      <w:proofErr w:type="spellStart"/>
-      <w:r>
-        <w:rPr>
-          <w:i/>
-          <w:iCs/>
-          <w:lang w:val="en-US"/>
-        </w:rPr>
-        <w:t>Financeiro</w:t>
-      </w:r>
-      <w:proofErr w:type="spellEnd"/>
-      <w:r>
-        <w:rPr>
-          <w:i/>
-          <w:iCs/>
-          <w:lang w:val="en-US"/>
-        </w:rPr>
-        <w:t xml:space="preserve"> e de </w:t>
-      </w:r>
-      <w:proofErr w:type="spellStart"/>
-      <w:r>
-        <w:rPr>
-          <w:i/>
-          <w:iCs/>
-          <w:lang w:val="en-US"/>
-        </w:rPr>
-        <w:t>Capitais</w:t>
-      </w:r>
-      <w:proofErr w:type="spellEnd"/>
+        <w:t>Associação Brasileira das Entidades dos Mercados Financeiro e de Capitais</w:t>
+      </w:r>
       <w:r>
         <w:rPr>
           <w:lang w:val="en-US"/>
@@ -344,7 +256,6 @@
           <w:lang w:val="en-US"/>
         </w:rPr>
       </w:pPr>
-      <w:proofErr w:type="spellStart"/>
       <w:r>
         <w:rPr>
           <w:lang w:val="en-US"/>
@@ -352,7 +263,6 @@
         <w:lastRenderedPageBreak/>
         <w:t>Source:ANBIMA</w:t>
       </w:r>
-      <w:proofErr w:type="spellEnd"/>
     </w:p>
     <w:p>
       <w:pPr>
@@ -434,7 +344,7 @@
         <w:rPr>
           <w:lang w:val="en-US"/>
         </w:rPr>
-        <w:t>Background needed</w:t>
+        <w:t>Needed Background</w:t>
       </w:r>
     </w:p>
     <w:p>
@@ -583,61 +493,7 @@
           <w:iCs/>
           <w:lang w:val="en-US"/>
         </w:rPr>
-        <w:t xml:space="preserve">, Fundo de </w:t>
-      </w:r>
-      <w:proofErr w:type="spellStart"/>
-      <w:r>
-        <w:rPr>
-          <w:i/>
-          <w:iCs/>
-          <w:lang w:val="en-US"/>
-        </w:rPr>
-        <w:t>Investimento</w:t>
-      </w:r>
-      <w:proofErr w:type="spellEnd"/>
-      <w:r>
-        <w:rPr>
-          <w:i/>
-          <w:iCs/>
-          <w:lang w:val="en-US"/>
-        </w:rPr>
-        <w:t xml:space="preserve"> </w:t>
-      </w:r>
-      <w:proofErr w:type="spellStart"/>
-      <w:r>
-        <w:rPr>
-          <w:i/>
-          <w:iCs/>
-          <w:lang w:val="en-US"/>
-        </w:rPr>
-        <w:t>em</w:t>
-      </w:r>
-      <w:proofErr w:type="spellEnd"/>
-      <w:r>
-        <w:rPr>
-          <w:i/>
-          <w:iCs/>
-          <w:lang w:val="en-US"/>
-        </w:rPr>
-        <w:t xml:space="preserve"> Renda </w:t>
-      </w:r>
-      <w:proofErr w:type="spellStart"/>
-      <w:r>
-        <w:rPr>
-          <w:i/>
-          <w:iCs/>
-          <w:lang w:val="en-US"/>
-        </w:rPr>
-        <w:t>Fixa</w:t>
-      </w:r>
-      <w:proofErr w:type="spellEnd"/>
-      <w:r>
-        <w:rPr>
-          <w:i/>
-          <w:iCs/>
-          <w:lang w:val="en-US"/>
-        </w:rPr>
-        <w:t>)</w:t>
+        <w:t>, Fundo de Investimento em Renda Fixa)</w:t>
       </w:r>
       <w:r>
         <w:rPr>
@@ -691,61 +547,7 @@
           <w:iCs/>
           <w:lang w:val="en-US"/>
         </w:rPr>
-        <w:t xml:space="preserve">, Fundo de </w:t>
-      </w:r>
-      <w:proofErr w:type="spellStart"/>
-      <w:r>
-        <w:rPr>
-          <w:i/>
-          <w:iCs/>
-          <w:lang w:val="en-US"/>
-        </w:rPr>
-        <w:t>Investimento</w:t>
-      </w:r>
-      <w:proofErr w:type="spellEnd"/>
-      <w:r>
-        <w:rPr>
-          <w:i/>
-          <w:iCs/>
-          <w:lang w:val="en-US"/>
-        </w:rPr>
-        <w:t xml:space="preserve"> </w:t>
-      </w:r>
-      <w:proofErr w:type="spellStart"/>
-      <w:r>
-        <w:rPr>
-          <w:i/>
-          <w:iCs/>
-          <w:lang w:val="en-US"/>
-        </w:rPr>
-        <w:t>em</w:t>
-      </w:r>
-      <w:proofErr w:type="spellEnd"/>
-      <w:r>
-        <w:rPr>
-          <w:i/>
-          <w:iCs/>
-          <w:lang w:val="en-US"/>
-        </w:rPr>
-        <w:t xml:space="preserve"> </w:t>
-      </w:r>
-      <w:proofErr w:type="spellStart"/>
-      <w:r>
-        <w:rPr>
-          <w:i/>
-          <w:iCs/>
-          <w:lang w:val="en-US"/>
-        </w:rPr>
-        <w:t>Ações</w:t>
-      </w:r>
-      <w:proofErr w:type="spellEnd"/>
-      <w:r>
-        <w:rPr>
-          <w:i/>
-          <w:iCs/>
-          <w:lang w:val="en-US"/>
-        </w:rPr>
-        <w:t>) –</w:t>
+        <w:t>, Fundo de Investimento em Ações) –</w:t>
       </w:r>
       <w:r>
         <w:rPr>
@@ -784,43 +586,7 @@
           <w:iCs/>
           <w:lang w:val="en-US"/>
         </w:rPr>
-        <w:t xml:space="preserve">– (in Portuguese, Fundo de </w:t>
-      </w:r>
-      <w:proofErr w:type="spellStart"/>
-      <w:r>
-        <w:rPr>
-          <w:i/>
-          <w:iCs/>
-          <w:lang w:val="en-US"/>
-        </w:rPr>
-        <w:t>Investimento</w:t>
-      </w:r>
-      <w:proofErr w:type="spellEnd"/>
-      <w:r>
-        <w:rPr>
-          <w:i/>
-          <w:iCs/>
-          <w:lang w:val="en-US"/>
-        </w:rPr>
-        <w:t xml:space="preserve"> </w:t>
-      </w:r>
-      <w:proofErr w:type="spellStart"/>
-      <w:r>
-        <w:rPr>
-          <w:i/>
-          <w:iCs/>
-          <w:lang w:val="en-US"/>
-        </w:rPr>
-        <w:t>Multimercado</w:t>
-      </w:r>
-      <w:proofErr w:type="spellEnd"/>
-      <w:r>
-        <w:rPr>
-          <w:i/>
-          <w:iCs/>
-          <w:lang w:val="en-US"/>
-        </w:rPr>
-        <w:t>)</w:t>
+        <w:t>– (in Portuguese, Fundo de Investimento Multimercado)</w:t>
       </w:r>
       <w:r>
         <w:rPr>
@@ -866,25 +632,7 @@
           <w:iCs/>
           <w:lang w:val="en-US"/>
         </w:rPr>
-        <w:t xml:space="preserve">ortuguese, Fundo de </w:t>
-      </w:r>
-      <w:proofErr w:type="spellStart"/>
-      <w:r>
-        <w:rPr>
-          <w:i/>
-          <w:iCs/>
-          <w:lang w:val="en-US"/>
-        </w:rPr>
-        <w:t>Previdência</w:t>
-      </w:r>
-      <w:proofErr w:type="spellEnd"/>
-      <w:r>
-        <w:rPr>
-          <w:i/>
-          <w:iCs/>
-          <w:lang w:val="en-US"/>
-        </w:rPr>
-        <w:t>) –</w:t>
+        <w:t>ortuguese, Fundo de Previdência) –</w:t>
       </w:r>
       <w:r>
         <w:rPr>
@@ -1224,618 +972,648 @@
           <w:lang w:val="en-US"/>
         </w:rPr>
       </w:pPr>
+      <w:bookmarkStart w:id="0" w:name="_Hlk70454090"/>
       <w:r>
         <w:rPr>
           <w:lang w:val="en-US"/>
         </w:rPr>
         <w:t>All investment funds must be registered on CVM (</w:t>
       </w:r>
-      <w:proofErr w:type="spellStart"/>
       <w:r>
         <w:rPr>
           <w:i/>
           <w:iCs/>
           <w:lang w:val="en-US"/>
         </w:rPr>
-        <w:t>Comissão</w:t>
-      </w:r>
-      <w:proofErr w:type="spellEnd"/>
-      <w:r>
+        <w:t xml:space="preserve">Comissão de Valores Mobiliários, </w:t>
+      </w:r>
+      <w:r>
+        <w:rPr>
+          <w:lang w:val="en-US"/>
+        </w:rPr>
+        <w:t>Securi</w:t>
+      </w:r>
+      <w:r>
+        <w:rPr>
+          <w:lang w:val="en-US"/>
+        </w:rPr>
+        <w:t xml:space="preserve">ties and Exchange Commision in Portuguese), a Brazilian federal authority responsible to regulate capital markets and their participants. They are also required to send daily the value of their shares, along with the subscription and redemption volume liquidated on a given day. </w:t>
+      </w:r>
+    </w:p>
+    <w:p>
+      <w:pPr>
+        <w:rPr>
+          <w:lang w:val="en-US"/>
+        </w:rPr>
+      </w:pPr>
+      <w:r>
+        <w:rPr>
+          <w:lang w:val="en-US"/>
+        </w:rPr>
+        <w:t>A list of investment funds registered in Brazil since the late 90’s</w:t>
+      </w:r>
+      <w:r>
+        <w:rPr>
+          <w:lang w:val="en-US"/>
+        </w:rPr>
+        <w:t xml:space="preserve"> [3]</w:t>
+      </w:r>
+      <w:r>
+        <w:rPr>
+          <w:lang w:val="en-US"/>
+        </w:rPr>
+        <w:t>, along with CSV files containing the daily reported share values and subscription/redemption volumes for the period between 2017 and 2020</w:t>
+      </w:r>
+      <w:r>
+        <w:rPr>
+          <w:lang w:val="en-US"/>
+        </w:rPr>
+        <w:t xml:space="preserve"> [4]</w:t>
+      </w:r>
+      <w:r>
+        <w:rPr>
+          <w:lang w:val="en-US"/>
+        </w:rPr>
+        <w:t xml:space="preserve"> were obtained from CVM</w:t>
+      </w:r>
+      <w:r>
+        <w:rPr>
+          <w:lang w:val="en-US"/>
+        </w:rPr>
+        <w:t>.</w:t>
+      </w:r>
+    </w:p>
+    <w:p>
+      <w:pPr>
+        <w:rPr>
+          <w:lang w:val="en-US"/>
+        </w:rPr>
+      </w:pPr>
+      <w:r>
+        <w:rPr>
+          <w:lang w:val="en-US"/>
+        </w:rPr>
+        <w:lastRenderedPageBreak/>
+        <w:t xml:space="preserve"> </w:t>
+      </w:r>
+    </w:p>
+    <w:p>
+      <w:pPr>
+        <w:rPr>
+          <w:lang w:val="en-US"/>
+        </w:rPr>
+      </w:pPr>
+      <w:r>
+        <w:rPr>
+          <w:lang w:val="en-US"/>
+        </w:rPr>
+        <w:t>A historic series of IBOVESPA, the São Paulo’s Stock Market Index, was obtained via the Yahoo!Finance API. More details can be found here</w:t>
+      </w:r>
+      <w:r>
+        <w:rPr>
+          <w:lang w:val="en-US"/>
+        </w:rPr>
+        <w:t xml:space="preserve"> [6]</w:t>
+      </w:r>
+      <w:r>
+        <w:rPr>
+          <w:lang w:val="en-US"/>
+        </w:rPr>
+        <w:t>.</w:t>
+      </w:r>
+      <w:r>
+        <w:rPr>
+          <w:lang w:val="en-US"/>
+        </w:rPr>
+        <w:t xml:space="preserve"> On the context of this work, IBOVESPA is used as a proxy metric to</w:t>
+      </w:r>
+      <w:r>
+        <w:rPr>
+          <w:lang w:val="en-US"/>
+        </w:rPr>
+        <w:t xml:space="preserve"> the stock market’s performance.</w:t>
+      </w:r>
+      <w:r>
+        <w:rPr>
+          <w:lang w:val="en-US"/>
+        </w:rPr>
+        <w:t xml:space="preserve"> </w:t>
+      </w:r>
+      <w:r>
+        <w:rPr>
+          <w:lang w:val="en-US"/>
+        </w:rPr>
+        <w:t xml:space="preserve">A historic series of SELIC, </w:t>
+      </w:r>
+      <w:r>
+        <w:rPr>
+          <w:lang w:val="en-US"/>
+        </w:rPr>
+        <w:t>the Brazilian base interest rate, was obtained by using an API from the Brazilian Central Bank</w:t>
+      </w:r>
+      <w:r>
+        <w:rPr>
+          <w:lang w:val="en-US"/>
+        </w:rPr>
+        <w:t xml:space="preserve"> [7]</w:t>
+      </w:r>
+      <w:r>
+        <w:rPr>
+          <w:lang w:val="en-US"/>
+        </w:rPr>
+        <w:t xml:space="preserve">. </w:t>
+      </w:r>
+      <w:r>
+        <w:rPr>
+          <w:lang w:val="en-US"/>
+        </w:rPr>
+        <w:t>The base interest rate is an interesting metric, as higher interest rates drove out investors from the stock market towards fixed income investments and vice versa.</w:t>
+      </w:r>
+    </w:p>
+    <w:bookmarkEnd w:id="0"/>
+    <w:p>
+      <w:pPr>
+        <w:rPr>
+          <w:lang w:val="en-US"/>
+        </w:rPr>
+      </w:pPr>
+    </w:p>
+    <w:p>
+      <w:pPr>
+        <w:pStyle w:val="Heading2"/>
+        <w:rPr>
+          <w:lang w:val="en-US"/>
+        </w:rPr>
+      </w:pPr>
+      <w:r>
+        <w:rPr>
+          <w:lang w:val="en-US"/>
+        </w:rPr>
+        <w:t>Methodology</w:t>
+      </w:r>
+    </w:p>
+    <w:p>
+      <w:pPr>
+        <w:rPr>
+          <w:lang w:val="en-US"/>
+        </w:rPr>
+      </w:pPr>
+    </w:p>
+    <w:p>
+      <w:pPr>
+        <w:rPr>
+          <w:lang w:val="en-US"/>
+        </w:rPr>
+      </w:pPr>
+      <w:r>
+        <w:rPr>
+          <w:lang w:val="en-US"/>
+        </w:rPr>
+        <w:t xml:space="preserve">Before filtering the data, I picked some categories of funds out of the original set. The set in </w:t>
+      </w:r>
+      <w:r>
+        <w:rPr>
+          <w:lang w:val="en-US"/>
+        </w:rPr>
+        <w:t>[3]</w:t>
+      </w:r>
+      <w:r>
+        <w:rPr>
+          <w:lang w:val="en-US"/>
+        </w:rPr>
+        <w:t xml:space="preserve"> contains almost all forms of investment funds, some of which are either focused on specific purposes (such as FUNCINE funds, whose objective is to support the Brazilian film industry) or belong to classes that are typically closed-end funds (such as FIIs, that are roughly equivalent to a REIT, Real Estate Investment Trust). </w:t>
+      </w:r>
+    </w:p>
+    <w:p>
+      <w:pPr>
+        <w:rPr>
+          <w:lang w:val="en-US"/>
+        </w:rPr>
+      </w:pPr>
+      <w:r>
+        <w:rPr>
+          <w:lang w:val="en-US"/>
+        </w:rPr>
+        <w:t>As the work’s focus is on the dynamics of open-end funds, those funds were selected out of the [3] dataset to create a first set of funds.</w:t>
+      </w:r>
+      <w:r>
+        <w:rPr>
+          <w:lang w:val="en-US"/>
+        </w:rPr>
+        <w:t xml:space="preserve"> Other criteria used to assemble this first set were:</w:t>
+      </w:r>
+    </w:p>
+    <w:p>
+      <w:pPr>
+        <w:pStyle w:val="ListParagraph"/>
+        <w:numPr>
+          <w:ilvl w:val="0"/>
+          <w:numId w:val="6"/>
+        </w:numPr>
+        <w:rPr>
+          <w:lang w:val="en-US"/>
+        </w:rPr>
+      </w:pPr>
+      <w:r>
+        <w:rPr>
+          <w:lang w:val="en-US"/>
+        </w:rPr>
+        <w:t>Funds must have started before 2017 and must be active as of April 2021;</w:t>
+      </w:r>
+    </w:p>
+    <w:p>
+      <w:pPr>
+        <w:pStyle w:val="ListParagraph"/>
+        <w:numPr>
+          <w:ilvl w:val="0"/>
+          <w:numId w:val="6"/>
+        </w:numPr>
+        <w:rPr>
+          <w:lang w:val="en-US"/>
+        </w:rPr>
+      </w:pPr>
+      <w:r>
+        <w:rPr>
+          <w:lang w:val="en-US"/>
+        </w:rPr>
+        <w:t>Funds must not be exclusive;</w:t>
+      </w:r>
+    </w:p>
+    <w:p>
+      <w:pPr>
+        <w:pStyle w:val="ListParagraph"/>
+        <w:numPr>
+          <w:ilvl w:val="0"/>
+          <w:numId w:val="6"/>
+        </w:numPr>
+        <w:rPr>
+          <w:lang w:val="en-US"/>
+        </w:rPr>
+      </w:pPr>
+      <w:r>
+        <w:rPr>
+          <w:lang w:val="en-US"/>
+        </w:rPr>
+        <w:t>Funds must be regulated only by the CVM Instruction #555 [8], as there are specific products that are also considered investment funds, while being regulated by other laws.</w:t>
+      </w:r>
+    </w:p>
+    <w:p>
+      <w:pPr>
+        <w:rPr>
+          <w:lang w:val="en-US"/>
+        </w:rPr>
+      </w:pPr>
+      <w:r>
+        <w:rPr>
+          <w:lang w:val="en-US"/>
+        </w:rPr>
+        <w:t xml:space="preserve">After this first filter, a second filtering layer was applied in order to separate different investment fund classes (for more information, please refer to the section “Needed Background”). </w:t>
+      </w:r>
+      <w:r>
+        <w:rPr>
+          <w:lang w:val="en-US"/>
+        </w:rPr>
+        <w:t>Two</w:t>
+      </w:r>
+      <w:r>
+        <w:rPr>
+          <w:lang w:val="en-US"/>
+        </w:rPr>
+        <w:t xml:space="preserve"> main categories were chosen due to the size of their samples:</w:t>
+      </w:r>
+    </w:p>
+    <w:p>
+      <w:pPr>
+        <w:pStyle w:val="ListParagraph"/>
+        <w:numPr>
+          <w:ilvl w:val="0"/>
+          <w:numId w:val="7"/>
+        </w:numPr>
         <w:rPr>
           <w:i/>
           <w:iCs/>
-          <w:lang w:val="en-US"/>
-        </w:rPr>
-        <w:t xml:space="preserve"> de </w:t>
-      </w:r>
-      <w:proofErr w:type="spellStart"/>
+        </w:rPr>
+      </w:pPr>
+      <w:r>
+        <w:t xml:space="preserve">Fixed Income Funds - </w:t>
+      </w:r>
       <w:r>
         <w:rPr>
           <w:i/>
           <w:iCs/>
-          <w:lang w:val="en-US"/>
-        </w:rPr>
-        <w:t>Valores</w:t>
-      </w:r>
-      <w:proofErr w:type="spellEnd"/>
+        </w:rPr>
+        <w:t>Fundo de Renda Fixa</w:t>
+      </w:r>
+    </w:p>
+    <w:p>
+      <w:pPr>
+        <w:pStyle w:val="ListParagraph"/>
+        <w:numPr>
+          <w:ilvl w:val="0"/>
+          <w:numId w:val="7"/>
+        </w:numPr>
+        <w:rPr>
+          <w:lang w:val="en-US"/>
+        </w:rPr>
+      </w:pPr>
+      <w:r>
+        <w:t xml:space="preserve">Hedge Funds – </w:t>
+      </w:r>
       <w:r>
         <w:rPr>
           <w:i/>
           <w:iCs/>
-          <w:lang w:val="en-US"/>
-        </w:rPr>
-        <w:t xml:space="preserve"> </w:t>
-      </w:r>
-      <w:proofErr w:type="spellStart"/>
+        </w:rPr>
+        <w:t>Fundo Multimercado</w:t>
+      </w:r>
       <w:r>
         <w:rPr>
           <w:i/>
           <w:iCs/>
-          <w:lang w:val="en-US"/>
-        </w:rPr>
-        <w:t>Mobiliários</w:t>
-      </w:r>
-      <w:proofErr w:type="spellEnd"/>
+        </w:rPr>
+        <w:t xml:space="preserve"> </w:t>
+      </w:r>
+    </w:p>
+    <w:p>
+      <w:pPr>
+        <w:rPr>
+          <w:lang w:val="en-US"/>
+        </w:rPr>
+      </w:pPr>
+      <w:r>
+        <w:rPr>
+          <w:lang w:val="en-US"/>
+        </w:rPr>
+        <w:t xml:space="preserve">To prospect the data, </w:t>
+      </w:r>
+      <w:r>
+        <w:rPr>
+          <w:lang w:val="en-US"/>
+        </w:rPr>
+        <w:t>a Jupyter notebook was used and the correlations between the metrics below and the number of shareholders of the fund. By analyzing such correlations and their behavior, I intend to derive insights about the behavior of shareholders.</w:t>
+      </w:r>
+      <w:r>
+        <w:rPr>
+          <w:lang w:val="en-US"/>
+        </w:rPr>
+        <w:t xml:space="preserve"> Afterwards, the k-means clustering algorithm will be used to test whether this set of correlations can be used to form clusters of funds.</w:t>
+      </w:r>
+      <w:r>
+        <w:rPr>
+          <w:lang w:val="en-US"/>
+        </w:rPr>
+        <w:t xml:space="preserve"> A list of metrics can be seen below:</w:t>
+      </w:r>
+    </w:p>
+    <w:p>
+      <w:pPr>
+        <w:pStyle w:val="ListParagraph"/>
+        <w:numPr>
+          <w:ilvl w:val="0"/>
+          <w:numId w:val="8"/>
+        </w:numPr>
+        <w:rPr>
+          <w:lang w:val="en-US"/>
+        </w:rPr>
+      </w:pPr>
+      <w:r>
+        <w:rPr>
+          <w:lang w:val="en-US"/>
+        </w:rPr>
+        <w:t>SELIC Rate;</w:t>
+      </w:r>
+    </w:p>
+    <w:p>
+      <w:pPr>
+        <w:pStyle w:val="ListParagraph"/>
+        <w:numPr>
+          <w:ilvl w:val="0"/>
+          <w:numId w:val="8"/>
+        </w:numPr>
+        <w:rPr>
+          <w:lang w:val="en-US"/>
+        </w:rPr>
+      </w:pPr>
+      <w:r>
+        <w:rPr>
+          <w:lang w:val="en-US"/>
+        </w:rPr>
+        <w:t>Stock Market Index (IBOVESPA);</w:t>
+      </w:r>
+    </w:p>
+    <w:p>
+      <w:pPr>
+        <w:pStyle w:val="ListParagraph"/>
+        <w:numPr>
+          <w:ilvl w:val="0"/>
+          <w:numId w:val="8"/>
+        </w:numPr>
+        <w:rPr>
+          <w:lang w:val="en-US"/>
+        </w:rPr>
+      </w:pPr>
+      <w:r>
+        <w:rPr>
+          <w:lang w:val="en-US"/>
+        </w:rPr>
+        <w:t>Capital Flow – defined by the difference between subscriptions and redemptions paid on a given day;</w:t>
+      </w:r>
+    </w:p>
+    <w:p>
+      <w:pPr>
+        <w:pStyle w:val="ListParagraph"/>
+        <w:numPr>
+          <w:ilvl w:val="0"/>
+          <w:numId w:val="8"/>
+        </w:numPr>
+        <w:rPr>
+          <w:lang w:val="en-US"/>
+        </w:rPr>
+      </w:pPr>
+      <w:r>
+        <w:rPr>
+          <w:lang w:val="en-US"/>
+        </w:rPr>
+        <w:t>Avearge Ticket – defined by the fund’s net worth at a given day divided by the number of its shareholders.</w:t>
+      </w:r>
+    </w:p>
+    <w:p>
+      <w:pPr>
+        <w:rPr>
+          <w:lang w:val="en-US"/>
+        </w:rPr>
+      </w:pPr>
+    </w:p>
+    <w:p>
+      <w:pPr>
+        <w:rPr>
+          <w:lang w:val="en-US"/>
+        </w:rPr>
+      </w:pPr>
+    </w:p>
+    <w:p>
+      <w:pPr>
+        <w:pStyle w:val="Heading2"/>
+        <w:rPr>
+          <w:lang w:val="en-US"/>
+        </w:rPr>
+      </w:pPr>
+      <w:r>
+        <w:rPr>
+          <w:lang w:val="en-US"/>
+        </w:rPr>
+        <w:lastRenderedPageBreak/>
+        <w:t>Results</w:t>
+      </w:r>
+    </w:p>
+    <w:p>
+      <w:pPr>
+        <w:rPr>
+          <w:lang w:val="en-US"/>
+        </w:rPr>
+      </w:pPr>
+    </w:p>
+    <w:p>
+      <w:pPr>
+        <w:rPr>
+          <w:lang w:val="en-US"/>
+        </w:rPr>
+      </w:pPr>
+      <w:r>
+        <w:rPr>
+          <w:lang w:val="en-US"/>
+        </w:rPr>
+        <w:t>In order to filter hedge funds, the reference portfolio of IHFA (</w:t>
+      </w:r>
       <w:r>
         <w:rPr>
           <w:i/>
           <w:iCs/>
           <w:lang w:val="en-US"/>
         </w:rPr>
-        <w:t xml:space="preserve">, </w:t>
-      </w:r>
-      <w:r>
-        <w:rPr>
-          <w:lang w:val="en-US"/>
-        </w:rPr>
-        <w:t>Securi</w:t>
-      </w:r>
-      <w:r>
-        <w:rPr>
-          <w:lang w:val="en-US"/>
-        </w:rPr>
-        <w:t xml:space="preserve">ties and Exchange </w:t>
-      </w:r>
-      <w:proofErr w:type="spellStart"/>
-      <w:r>
-        <w:rPr>
-          <w:lang w:val="en-US"/>
-        </w:rPr>
-        <w:t>Commision</w:t>
-      </w:r>
-      <w:proofErr w:type="spellEnd"/>
-      <w:r>
-        <w:rPr>
-          <w:lang w:val="en-US"/>
-        </w:rPr>
-        <w:t xml:space="preserve"> in Portuguese), a Brazilian federal authority responsible to regulate capital markets and their participants. They are also required to send daily the value of their shares, along with the subscription and redemption volume liquidated on a given day. </w:t>
-      </w:r>
-    </w:p>
-    <w:p>
-      <w:pPr>
-        <w:rPr>
-          <w:lang w:val="en-US"/>
-        </w:rPr>
-      </w:pPr>
-      <w:r>
-        <w:rPr>
-          <w:lang w:val="en-US"/>
-        </w:rPr>
-        <w:t>A list of investment funds registered in Brazil since the late 90’s</w:t>
-      </w:r>
-      <w:r>
-        <w:rPr>
-          <w:lang w:val="en-US"/>
-        </w:rPr>
-        <w:t xml:space="preserve"> [3]</w:t>
-      </w:r>
-      <w:r>
-        <w:rPr>
-          <w:lang w:val="en-US"/>
-        </w:rPr>
-        <w:t>, along with CSV files containing the daily reported share values and subscription/redemption volumes for the period between 2017 and 2020</w:t>
-      </w:r>
-      <w:r>
-        <w:rPr>
-          <w:lang w:val="en-US"/>
-        </w:rPr>
-        <w:t xml:space="preserve"> [4]</w:t>
-      </w:r>
-      <w:r>
-        <w:rPr>
-          <w:lang w:val="en-US"/>
-        </w:rPr>
-        <w:t xml:space="preserve"> were obtained from CVM</w:t>
-      </w:r>
-      <w:r>
-        <w:rPr>
-          <w:lang w:val="en-US"/>
-        </w:rPr>
-        <w:t>.</w:t>
-      </w:r>
-    </w:p>
-    <w:p>
-      <w:pPr>
-        <w:rPr>
-          <w:lang w:val="en-US"/>
-        </w:rPr>
-      </w:pPr>
-      <w:r>
-        <w:rPr>
-          <w:lang w:val="en-US"/>
-        </w:rPr>
-        <w:lastRenderedPageBreak/>
+        <w:t xml:space="preserve">Índice de Hedge Funds Anbima – </w:t>
+      </w:r>
+      <w:r>
+        <w:rPr>
+          <w:lang w:val="en-US"/>
+        </w:rPr>
+        <w:t>ANBIMA Hedge Fund Index) on the 4</w:t>
+      </w:r>
+      <w:r>
+        <w:rPr>
+          <w:vertAlign w:val="superscript"/>
+          <w:lang w:val="en-US"/>
+        </w:rPr>
+        <w:t>th</w:t>
+      </w:r>
+      <w:r>
+        <w:rPr>
+          <w:lang w:val="en-US"/>
+        </w:rPr>
+        <w:t xml:space="preserve"> quarter of 2020 was used, and can be accessed here [5]. A historic series of IBOVESPA, the São Paulo’s Stock Market Index, was obtained via the</w:t>
+      </w:r>
+    </w:p>
+    <w:p>
+      <w:pPr>
+        <w:pStyle w:val="Heading2"/>
+        <w:rPr>
+          <w:lang w:val="en-US"/>
+        </w:rPr>
+      </w:pPr>
+      <w:r>
+        <w:rPr>
+          <w:lang w:val="en-US"/>
+        </w:rPr>
+        <w:t>Discussion</w:t>
+      </w:r>
+    </w:p>
+    <w:p>
+      <w:pPr>
+        <w:rPr>
+          <w:lang w:val="en-US"/>
+        </w:rPr>
+      </w:pPr>
+    </w:p>
+    <w:p>
+      <w:pPr>
+        <w:rPr>
+          <w:lang w:val="en-US"/>
+        </w:rPr>
+      </w:pPr>
+      <w:r>
+        <w:rPr>
+          <w:lang w:val="en-US"/>
+        </w:rPr>
         <w:t>In order to filter hedge funds, the reference portfolio of IHFA (</w:t>
       </w:r>
-      <w:proofErr w:type="spellStart"/>
       <w:r>
         <w:rPr>
           <w:i/>
           <w:iCs/>
           <w:lang w:val="en-US"/>
         </w:rPr>
-        <w:t>Índice</w:t>
-      </w:r>
-      <w:proofErr w:type="spellEnd"/>
+        <w:t xml:space="preserve">Índice de Hedge Funds Anbima – </w:t>
+      </w:r>
+      <w:r>
+        <w:rPr>
+          <w:lang w:val="en-US"/>
+        </w:rPr>
+        <w:t>ANBIMA Hedge Fund Index) on the 4</w:t>
+      </w:r>
+      <w:r>
+        <w:rPr>
+          <w:vertAlign w:val="superscript"/>
+          <w:lang w:val="en-US"/>
+        </w:rPr>
+        <w:t>th</w:t>
+      </w:r>
+      <w:r>
+        <w:rPr>
+          <w:lang w:val="en-US"/>
+        </w:rPr>
+        <w:t xml:space="preserve"> quarter of 2020 was used, and can be accessed here [5]. A historic series of IBOVESPA, the São Paulo’s Stock Market Index, was obtained via the</w:t>
+      </w:r>
+    </w:p>
+    <w:p>
+      <w:pPr>
+        <w:pStyle w:val="Heading2"/>
+        <w:rPr>
+          <w:lang w:val="en-US"/>
+        </w:rPr>
+      </w:pPr>
+      <w:r>
+        <w:rPr>
+          <w:lang w:val="en-US"/>
+        </w:rPr>
+        <w:t>Conclusion</w:t>
+      </w:r>
+    </w:p>
+    <w:p>
+      <w:pPr>
+        <w:rPr>
+          <w:lang w:val="en-US"/>
+        </w:rPr>
+      </w:pPr>
+    </w:p>
+    <w:p>
+      <w:pPr>
+        <w:rPr>
+          <w:lang w:val="en-US"/>
+        </w:rPr>
+      </w:pPr>
+      <w:r>
+        <w:rPr>
+          <w:lang w:val="en-US"/>
+        </w:rPr>
+        <w:t>In order to filter hedge funds, the reference portfolio of IHFA (</w:t>
+      </w:r>
       <w:r>
         <w:rPr>
           <w:i/>
           <w:iCs/>
           <w:lang w:val="en-US"/>
         </w:rPr>
-        <w:t xml:space="preserve"> de Hedge Funds </w:t>
-      </w:r>
-      <w:proofErr w:type="spellStart"/>
-      <w:r>
-        <w:rPr>
-          <w:i/>
-          <w:iCs/>
-          <w:lang w:val="en-US"/>
-        </w:rPr>
-        <w:t>Anbima</w:t>
-      </w:r>
-      <w:proofErr w:type="spellEnd"/>
-      <w:r>
-        <w:rPr>
-          <w:i/>
-          <w:iCs/>
-          <w:lang w:val="en-US"/>
-        </w:rPr>
-        <w:t xml:space="preserve"> – </w:t>
-      </w:r>
-      <w:r>
-        <w:rPr>
-          <w:lang w:val="en-US"/>
-        </w:rPr>
-        <w:t>ANBIMA Hedge Fund Index) on the 4</w:t>
-      </w:r>
-      <w:r>
-        <w:rPr>
-          <w:vertAlign w:val="superscript"/>
-          <w:lang w:val="en-US"/>
-        </w:rPr>
-        <w:t>th</w:t>
-      </w:r>
-      <w:r>
-        <w:rPr>
-          <w:lang w:val="en-US"/>
-        </w:rPr>
-        <w:t xml:space="preserve"> quarter of 2020 was used, and can be accessed here</w:t>
-      </w:r>
-      <w:r>
-        <w:rPr>
-          <w:lang w:val="en-US"/>
-        </w:rPr>
-        <w:t xml:space="preserve"> [5]. </w:t>
-      </w:r>
-      <w:r>
-        <w:rPr>
-          <w:lang w:val="en-US"/>
-        </w:rPr>
-        <w:t xml:space="preserve">A historic series of IBOVESPA, the São Paulo’s Stock Market Index, was obtained via the </w:t>
-      </w:r>
-      <w:proofErr w:type="spellStart"/>
-      <w:r>
-        <w:rPr>
-          <w:lang w:val="en-US"/>
-        </w:rPr>
-        <w:t>Yahoo!Finance</w:t>
-      </w:r>
-      <w:proofErr w:type="spellEnd"/>
-      <w:r>
-        <w:rPr>
-          <w:lang w:val="en-US"/>
-        </w:rPr>
-        <w:t xml:space="preserve"> API. More details can be found here</w:t>
-      </w:r>
-      <w:r>
-        <w:rPr>
-          <w:lang w:val="en-US"/>
-        </w:rPr>
-        <w:t xml:space="preserve"> [6]</w:t>
-      </w:r>
-      <w:r>
-        <w:rPr>
-          <w:lang w:val="en-US"/>
-        </w:rPr>
-        <w:t>.</w:t>
-      </w:r>
-      <w:r>
-        <w:rPr>
-          <w:lang w:val="en-US"/>
-        </w:rPr>
-        <w:t xml:space="preserve"> </w:t>
-      </w:r>
-      <w:r>
-        <w:rPr>
-          <w:lang w:val="en-US"/>
-        </w:rPr>
-        <w:t xml:space="preserve">A historic series of SELIC, </w:t>
-      </w:r>
-      <w:r>
-        <w:rPr>
-          <w:lang w:val="en-US"/>
-        </w:rPr>
-        <w:t>the Brazilian base interest rate, was obtained by using an API from the Brazilian Central Bank</w:t>
-      </w:r>
-      <w:r>
-        <w:rPr>
-          <w:lang w:val="en-US"/>
-        </w:rPr>
-        <w:t xml:space="preserve"> [7]</w:t>
-      </w:r>
-      <w:r>
-        <w:rPr>
-          <w:lang w:val="en-US"/>
-        </w:rPr>
-        <w:t xml:space="preserve">. </w:t>
-      </w:r>
-    </w:p>
-    <w:p>
-      <w:pPr>
-        <w:rPr>
-          <w:lang w:val="en-US"/>
-        </w:rPr>
-      </w:pPr>
-    </w:p>
-    <w:p>
-      <w:pPr>
-        <w:pStyle w:val="Heading2"/>
-        <w:rPr>
-          <w:lang w:val="en-US"/>
-        </w:rPr>
-      </w:pPr>
-      <w:r>
-        <w:rPr>
-          <w:lang w:val="en-US"/>
-        </w:rPr>
-        <w:t>Methodology</w:t>
-      </w:r>
-    </w:p>
-    <w:p>
-      <w:pPr>
-        <w:rPr>
-          <w:lang w:val="en-US"/>
-        </w:rPr>
-      </w:pPr>
-    </w:p>
-    <w:p>
-      <w:pPr>
-        <w:rPr>
-          <w:lang w:val="en-US"/>
-        </w:rPr>
-      </w:pPr>
-      <w:r>
-        <w:rPr>
-          <w:lang w:val="en-US"/>
-        </w:rPr>
-        <w:t>In order to filter hedge funds, the reference portfolio of IHFA (</w:t>
-      </w:r>
-      <w:proofErr w:type="spellStart"/>
-      <w:r>
-        <w:rPr>
-          <w:i/>
-          <w:iCs/>
-          <w:lang w:val="en-US"/>
-        </w:rPr>
-        <w:t>Índice</w:t>
-      </w:r>
-      <w:proofErr w:type="spellEnd"/>
-      <w:r>
-        <w:rPr>
-          <w:i/>
-          <w:iCs/>
-          <w:lang w:val="en-US"/>
-        </w:rPr>
-        <w:t xml:space="preserve"> de Hedge Funds </w:t>
-      </w:r>
-      <w:proofErr w:type="spellStart"/>
-      <w:r>
-        <w:rPr>
-          <w:i/>
-          <w:iCs/>
-          <w:lang w:val="en-US"/>
-        </w:rPr>
-        <w:t>Anbima</w:t>
-      </w:r>
-      <w:proofErr w:type="spellEnd"/>
-      <w:r>
-        <w:rPr>
-          <w:i/>
-          <w:iCs/>
-          <w:lang w:val="en-US"/>
-        </w:rPr>
-        <w:t xml:space="preserve"> – </w:t>
-      </w:r>
-      <w:r>
-        <w:rPr>
-          <w:lang w:val="en-US"/>
-        </w:rPr>
-        <w:t>ANBIMA Hedge Fund Index) on the 4</w:t>
-      </w:r>
-      <w:r>
-        <w:rPr>
-          <w:vertAlign w:val="superscript"/>
-          <w:lang w:val="en-US"/>
-        </w:rPr>
-        <w:t>th</w:t>
-      </w:r>
-      <w:r>
-        <w:rPr>
-          <w:lang w:val="en-US"/>
-        </w:rPr>
-        <w:t xml:space="preserve"> quarter of 2020 was used, and can be accessed here [5]. A historic series of IBOVESPA, the São Paulo’s Stock Market Index, was obtained via the</w:t>
-      </w:r>
-    </w:p>
-    <w:p>
-      <w:pPr>
-        <w:rPr>
-          <w:lang w:val="en-US"/>
-        </w:rPr>
-      </w:pPr>
-    </w:p>
-    <w:p>
-      <w:pPr>
-        <w:pStyle w:val="Heading2"/>
-      </w:pPr>
-      <w:proofErr w:type="spellStart"/>
-      <w:r>
-        <w:t>Results</w:t>
-      </w:r>
-      <w:proofErr w:type="spellEnd"/>
-    </w:p>
-    <w:p>
-      <w:pPr>
-        <w:rPr>
-          <w:lang w:val="en-US"/>
-        </w:rPr>
-      </w:pPr>
-    </w:p>
-    <w:p>
-      <w:pPr>
-        <w:rPr>
-          <w:lang w:val="en-US"/>
-        </w:rPr>
-      </w:pPr>
-      <w:r>
-        <w:rPr>
-          <w:lang w:val="en-US"/>
-        </w:rPr>
-        <w:t>In order to filter hedge funds, the reference portfolio of IHFA (</w:t>
-      </w:r>
-      <w:proofErr w:type="spellStart"/>
-      <w:r>
-        <w:rPr>
-          <w:i/>
-          <w:iCs/>
-          <w:lang w:val="en-US"/>
-        </w:rPr>
-        <w:t>Índice</w:t>
-      </w:r>
-      <w:proofErr w:type="spellEnd"/>
-      <w:r>
-        <w:rPr>
-          <w:i/>
-          <w:iCs/>
-          <w:lang w:val="en-US"/>
-        </w:rPr>
-        <w:t xml:space="preserve"> de Hedge Funds </w:t>
-      </w:r>
-      <w:proofErr w:type="spellStart"/>
-      <w:r>
-        <w:rPr>
-          <w:i/>
-          <w:iCs/>
-          <w:lang w:val="en-US"/>
-        </w:rPr>
-        <w:t>Anbima</w:t>
-      </w:r>
-      <w:proofErr w:type="spellEnd"/>
-      <w:r>
-        <w:rPr>
-          <w:i/>
-          <w:iCs/>
-          <w:lang w:val="en-US"/>
-        </w:rPr>
-        <w:t xml:space="preserve"> – </w:t>
-      </w:r>
-      <w:r>
-        <w:rPr>
-          <w:lang w:val="en-US"/>
-        </w:rPr>
-        <w:t>ANBIMA Hedge Fund Index) on the 4</w:t>
-      </w:r>
-      <w:r>
-        <w:rPr>
-          <w:vertAlign w:val="superscript"/>
-          <w:lang w:val="en-US"/>
-        </w:rPr>
-        <w:t>th</w:t>
-      </w:r>
-      <w:r>
-        <w:rPr>
-          <w:lang w:val="en-US"/>
-        </w:rPr>
-        <w:t xml:space="preserve"> quarter of 2020 was used, and can be accessed here [5]. A historic series of IBOVESPA, the São Paulo’s Stock Market Index, was obtained via the</w:t>
-      </w:r>
-    </w:p>
-    <w:p>
-      <w:pPr>
-        <w:pStyle w:val="Heading2"/>
-        <w:rPr>
-          <w:lang w:val="en-US"/>
-        </w:rPr>
-      </w:pPr>
-      <w:r>
-        <w:rPr>
-          <w:lang w:val="en-US"/>
-        </w:rPr>
-        <w:t>Discussion</w:t>
-      </w:r>
-    </w:p>
-    <w:p>
-      <w:pPr>
-        <w:rPr>
-          <w:lang w:val="en-US"/>
-        </w:rPr>
-      </w:pPr>
-    </w:p>
-    <w:p>
-      <w:pPr>
-        <w:rPr>
-          <w:lang w:val="en-US"/>
-        </w:rPr>
-      </w:pPr>
-      <w:r>
-        <w:rPr>
-          <w:lang w:val="en-US"/>
-        </w:rPr>
-        <w:t>In order to filter hedge funds, the reference portfolio of IHFA (</w:t>
-      </w:r>
-      <w:proofErr w:type="spellStart"/>
-      <w:r>
-        <w:rPr>
-          <w:i/>
-          <w:iCs/>
-          <w:lang w:val="en-US"/>
-        </w:rPr>
-        <w:t>Índice</w:t>
-      </w:r>
-      <w:proofErr w:type="spellEnd"/>
-      <w:r>
-        <w:rPr>
-          <w:i/>
-          <w:iCs/>
-          <w:lang w:val="en-US"/>
-        </w:rPr>
-        <w:t xml:space="preserve"> de Hedge Funds </w:t>
-      </w:r>
-      <w:proofErr w:type="spellStart"/>
-      <w:r>
-        <w:rPr>
-          <w:i/>
-          <w:iCs/>
-          <w:lang w:val="en-US"/>
-        </w:rPr>
-        <w:t>Anbima</w:t>
-      </w:r>
-      <w:proofErr w:type="spellEnd"/>
-      <w:r>
-        <w:rPr>
-          <w:i/>
-          <w:iCs/>
-          <w:lang w:val="en-US"/>
-        </w:rPr>
-        <w:t xml:space="preserve"> – </w:t>
-      </w:r>
-      <w:r>
-        <w:rPr>
-          <w:lang w:val="en-US"/>
-        </w:rPr>
-        <w:t>ANBIMA Hedge Fund Index) on the 4</w:t>
-      </w:r>
-      <w:r>
-        <w:rPr>
-          <w:vertAlign w:val="superscript"/>
-          <w:lang w:val="en-US"/>
-        </w:rPr>
-        <w:t>th</w:t>
-      </w:r>
-      <w:r>
-        <w:rPr>
-          <w:lang w:val="en-US"/>
-        </w:rPr>
-        <w:t xml:space="preserve"> quarter of 2020 was used, and can be accessed here [5]. A historic series of IBOVESPA, the São Paulo’s Stock Market Index, was obtained via the</w:t>
-      </w:r>
-    </w:p>
-    <w:p>
-      <w:pPr>
-        <w:pStyle w:val="Heading2"/>
-        <w:rPr>
-          <w:lang w:val="en-US"/>
-        </w:rPr>
-      </w:pPr>
-      <w:r>
-        <w:rPr>
-          <w:lang w:val="en-US"/>
-        </w:rPr>
-        <w:t>Conclusion</w:t>
-      </w:r>
-    </w:p>
-    <w:p>
-      <w:pPr>
-        <w:rPr>
-          <w:lang w:val="en-US"/>
-        </w:rPr>
-      </w:pPr>
-    </w:p>
-    <w:p>
-      <w:pPr>
-        <w:rPr>
-          <w:lang w:val="en-US"/>
-        </w:rPr>
-      </w:pPr>
-      <w:r>
-        <w:rPr>
-          <w:lang w:val="en-US"/>
-        </w:rPr>
-        <w:t>In order to filter hedge funds, the reference portfolio of IHFA (</w:t>
-      </w:r>
-      <w:proofErr w:type="spellStart"/>
-      <w:r>
-        <w:rPr>
-          <w:i/>
-          <w:iCs/>
-          <w:lang w:val="en-US"/>
-        </w:rPr>
-        <w:t>Índice</w:t>
-      </w:r>
-      <w:proofErr w:type="spellEnd"/>
-      <w:r>
-        <w:rPr>
-          <w:i/>
-          <w:iCs/>
-          <w:lang w:val="en-US"/>
-        </w:rPr>
-        <w:t xml:space="preserve"> de Hedge Funds </w:t>
-      </w:r>
-      <w:proofErr w:type="spellStart"/>
-      <w:r>
-        <w:rPr>
-          <w:i/>
-          <w:iCs/>
-          <w:lang w:val="en-US"/>
-        </w:rPr>
-        <w:t>Anbima</w:t>
-      </w:r>
-      <w:proofErr w:type="spellEnd"/>
-      <w:r>
-        <w:rPr>
-          <w:i/>
-          <w:iCs/>
-          <w:lang w:val="en-US"/>
-        </w:rPr>
-        <w:t xml:space="preserve"> – </w:t>
+        <w:t xml:space="preserve">Índice de Hedge Funds Anbima – </w:t>
       </w:r>
       <w:r>
         <w:rPr>
@@ -1940,7 +1718,7 @@
         </w:rPr>
         <w:t xml:space="preserve">[2] - </w:t>
       </w:r>
-      <w:hyperlink r:id="rId8" w:history="1">
+      <w:hyperlink r:id="rId8" w:anchor="Onde" w:history="1">
         <w:r>
           <w:rPr>
             <w:rStyle w:val="Hyperlink"/>
@@ -1960,7 +1738,6 @@
         <w:rPr>
           <w:lang w:val="en-US"/>
         </w:rPr>
-        <w:lastRenderedPageBreak/>
         <w:t xml:space="preserve">[3] - </w:t>
       </w:r>
       <w:hyperlink r:id="rId9" w:history="1">
@@ -2058,6 +1835,28 @@
             <w:lang w:val="en-US"/>
           </w:rPr>
           <w:t>http://api.bcb.gov.br/dados/serie/bcdata.sgs.4189/dados?formato=json&amp;dataInicial=01/01/2017&amp;dataFinal=31/12/2020</w:t>
+        </w:r>
+      </w:hyperlink>
+    </w:p>
+    <w:p>
+      <w:pPr>
+        <w:rPr>
+          <w:lang w:val="en-US"/>
+        </w:rPr>
+      </w:pPr>
+      <w:r>
+        <w:rPr>
+          <w:lang w:val="en-US"/>
+        </w:rPr>
+        <w:t xml:space="preserve">[8] - </w:t>
+      </w:r>
+      <w:hyperlink r:id="rId14" w:history="1">
+        <w:r>
+          <w:rPr>
+            <w:rStyle w:val="Hyperlink"/>
+            <w:lang w:val="en-US"/>
+          </w:rPr>
+          <w:t>http://dados.cvm.gov.br/dataset/fi-doc-cda</w:t>
         </w:r>
       </w:hyperlink>
     </w:p>
@@ -2167,6 +1966,232 @@
     </w:lvl>
   </w:abstractNum>
   <w:abstractNum w:abstractNumId="1" w15:restartNumberingAfterBreak="0">
+    <w:nsid w:val="3DAB13E1"/>
+    <w:multiLevelType w:val="hybridMultilevel"/>
+    <w:tmpl w:val="A770F5C4"/>
+    <w:lvl w:ilvl="0" w:tplc="04160001">
+      <w:start w:val="1"/>
+      <w:numFmt w:val="bullet"/>
+      <w:lvlText w:val=""/>
+      <w:lvlJc w:val="left"/>
+      <w:pPr>
+        <w:ind w:left="720" w:hanging="360"/>
+      </w:pPr>
+      <w:rPr>
+        <w:rFonts w:ascii="Symbol" w:hAnsi="Symbol" w:hint="default"/>
+      </w:rPr>
+    </w:lvl>
+    <w:lvl w:ilvl="1" w:tplc="04160003" w:tentative="1">
+      <w:start w:val="1"/>
+      <w:numFmt w:val="bullet"/>
+      <w:lvlText w:val="o"/>
+      <w:lvlJc w:val="left"/>
+      <w:pPr>
+        <w:ind w:left="1440" w:hanging="360"/>
+      </w:pPr>
+      <w:rPr>
+        <w:rFonts w:ascii="Courier New" w:hAnsi="Courier New" w:cs="Courier New" w:hint="default"/>
+      </w:rPr>
+    </w:lvl>
+    <w:lvl w:ilvl="2" w:tplc="04160005" w:tentative="1">
+      <w:start w:val="1"/>
+      <w:numFmt w:val="bullet"/>
+      <w:lvlText w:val=""/>
+      <w:lvlJc w:val="left"/>
+      <w:pPr>
+        <w:ind w:left="2160" w:hanging="360"/>
+      </w:pPr>
+      <w:rPr>
+        <w:rFonts w:ascii="Wingdings" w:hAnsi="Wingdings" w:hint="default"/>
+      </w:rPr>
+    </w:lvl>
+    <w:lvl w:ilvl="3" w:tplc="04160001" w:tentative="1">
+      <w:start w:val="1"/>
+      <w:numFmt w:val="bullet"/>
+      <w:lvlText w:val=""/>
+      <w:lvlJc w:val="left"/>
+      <w:pPr>
+        <w:ind w:left="2880" w:hanging="360"/>
+      </w:pPr>
+      <w:rPr>
+        <w:rFonts w:ascii="Symbol" w:hAnsi="Symbol" w:hint="default"/>
+      </w:rPr>
+    </w:lvl>
+    <w:lvl w:ilvl="4" w:tplc="04160003" w:tentative="1">
+      <w:start w:val="1"/>
+      <w:numFmt w:val="bullet"/>
+      <w:lvlText w:val="o"/>
+      <w:lvlJc w:val="left"/>
+      <w:pPr>
+        <w:ind w:left="3600" w:hanging="360"/>
+      </w:pPr>
+      <w:rPr>
+        <w:rFonts w:ascii="Courier New" w:hAnsi="Courier New" w:cs="Courier New" w:hint="default"/>
+      </w:rPr>
+    </w:lvl>
+    <w:lvl w:ilvl="5" w:tplc="04160005" w:tentative="1">
+      <w:start w:val="1"/>
+      <w:numFmt w:val="bullet"/>
+      <w:lvlText w:val=""/>
+      <w:lvlJc w:val="left"/>
+      <w:pPr>
+        <w:ind w:left="4320" w:hanging="360"/>
+      </w:pPr>
+      <w:rPr>
+        <w:rFonts w:ascii="Wingdings" w:hAnsi="Wingdings" w:hint="default"/>
+      </w:rPr>
+    </w:lvl>
+    <w:lvl w:ilvl="6" w:tplc="04160001" w:tentative="1">
+      <w:start w:val="1"/>
+      <w:numFmt w:val="bullet"/>
+      <w:lvlText w:val=""/>
+      <w:lvlJc w:val="left"/>
+      <w:pPr>
+        <w:ind w:left="5040" w:hanging="360"/>
+      </w:pPr>
+      <w:rPr>
+        <w:rFonts w:ascii="Symbol" w:hAnsi="Symbol" w:hint="default"/>
+      </w:rPr>
+    </w:lvl>
+    <w:lvl w:ilvl="7" w:tplc="04160003" w:tentative="1">
+      <w:start w:val="1"/>
+      <w:numFmt w:val="bullet"/>
+      <w:lvlText w:val="o"/>
+      <w:lvlJc w:val="left"/>
+      <w:pPr>
+        <w:ind w:left="5760" w:hanging="360"/>
+      </w:pPr>
+      <w:rPr>
+        <w:rFonts w:ascii="Courier New" w:hAnsi="Courier New" w:cs="Courier New" w:hint="default"/>
+      </w:rPr>
+    </w:lvl>
+    <w:lvl w:ilvl="8" w:tplc="04160005" w:tentative="1">
+      <w:start w:val="1"/>
+      <w:numFmt w:val="bullet"/>
+      <w:lvlText w:val=""/>
+      <w:lvlJc w:val="left"/>
+      <w:pPr>
+        <w:ind w:left="6480" w:hanging="360"/>
+      </w:pPr>
+      <w:rPr>
+        <w:rFonts w:ascii="Wingdings" w:hAnsi="Wingdings" w:hint="default"/>
+      </w:rPr>
+    </w:lvl>
+  </w:abstractNum>
+  <w:abstractNum w:abstractNumId="2" w15:restartNumberingAfterBreak="0">
+    <w:nsid w:val="46915D02"/>
+    <w:multiLevelType w:val="hybridMultilevel"/>
+    <w:tmpl w:val="B568D684"/>
+    <w:lvl w:ilvl="0" w:tplc="04160001">
+      <w:start w:val="1"/>
+      <w:numFmt w:val="bullet"/>
+      <w:lvlText w:val=""/>
+      <w:lvlJc w:val="left"/>
+      <w:pPr>
+        <w:ind w:left="720" w:hanging="360"/>
+      </w:pPr>
+      <w:rPr>
+        <w:rFonts w:ascii="Symbol" w:hAnsi="Symbol" w:hint="default"/>
+      </w:rPr>
+    </w:lvl>
+    <w:lvl w:ilvl="1" w:tplc="04160003" w:tentative="1">
+      <w:start w:val="1"/>
+      <w:numFmt w:val="bullet"/>
+      <w:lvlText w:val="o"/>
+      <w:lvlJc w:val="left"/>
+      <w:pPr>
+        <w:ind w:left="1440" w:hanging="360"/>
+      </w:pPr>
+      <w:rPr>
+        <w:rFonts w:ascii="Courier New" w:hAnsi="Courier New" w:cs="Courier New" w:hint="default"/>
+      </w:rPr>
+    </w:lvl>
+    <w:lvl w:ilvl="2" w:tplc="04160005" w:tentative="1">
+      <w:start w:val="1"/>
+      <w:numFmt w:val="bullet"/>
+      <w:lvlText w:val=""/>
+      <w:lvlJc w:val="left"/>
+      <w:pPr>
+        <w:ind w:left="2160" w:hanging="360"/>
+      </w:pPr>
+      <w:rPr>
+        <w:rFonts w:ascii="Wingdings" w:hAnsi="Wingdings" w:hint="default"/>
+      </w:rPr>
+    </w:lvl>
+    <w:lvl w:ilvl="3" w:tplc="04160001" w:tentative="1">
+      <w:start w:val="1"/>
+      <w:numFmt w:val="bullet"/>
+      <w:lvlText w:val=""/>
+      <w:lvlJc w:val="left"/>
+      <w:pPr>
+        <w:ind w:left="2880" w:hanging="360"/>
+      </w:pPr>
+      <w:rPr>
+        <w:rFonts w:ascii="Symbol" w:hAnsi="Symbol" w:hint="default"/>
+      </w:rPr>
+    </w:lvl>
+    <w:lvl w:ilvl="4" w:tplc="04160003" w:tentative="1">
+      <w:start w:val="1"/>
+      <w:numFmt w:val="bullet"/>
+      <w:lvlText w:val="o"/>
+      <w:lvlJc w:val="left"/>
+      <w:pPr>
+        <w:ind w:left="3600" w:hanging="360"/>
+      </w:pPr>
+      <w:rPr>
+        <w:rFonts w:ascii="Courier New" w:hAnsi="Courier New" w:cs="Courier New" w:hint="default"/>
+      </w:rPr>
+    </w:lvl>
+    <w:lvl w:ilvl="5" w:tplc="04160005" w:tentative="1">
+      <w:start w:val="1"/>
+      <w:numFmt w:val="bullet"/>
+      <w:lvlText w:val=""/>
+      <w:lvlJc w:val="left"/>
+      <w:pPr>
+        <w:ind w:left="4320" w:hanging="360"/>
+      </w:pPr>
+      <w:rPr>
+        <w:rFonts w:ascii="Wingdings" w:hAnsi="Wingdings" w:hint="default"/>
+      </w:rPr>
+    </w:lvl>
+    <w:lvl w:ilvl="6" w:tplc="04160001" w:tentative="1">
+      <w:start w:val="1"/>
+      <w:numFmt w:val="bullet"/>
+      <w:lvlText w:val=""/>
+      <w:lvlJc w:val="left"/>
+      <w:pPr>
+        <w:ind w:left="5040" w:hanging="360"/>
+      </w:pPr>
+      <w:rPr>
+        <w:rFonts w:ascii="Symbol" w:hAnsi="Symbol" w:hint="default"/>
+      </w:rPr>
+    </w:lvl>
+    <w:lvl w:ilvl="7" w:tplc="04160003" w:tentative="1">
+      <w:start w:val="1"/>
+      <w:numFmt w:val="bullet"/>
+      <w:lvlText w:val="o"/>
+      <w:lvlJc w:val="left"/>
+      <w:pPr>
+        <w:ind w:left="5760" w:hanging="360"/>
+      </w:pPr>
+      <w:rPr>
+        <w:rFonts w:ascii="Courier New" w:hAnsi="Courier New" w:cs="Courier New" w:hint="default"/>
+      </w:rPr>
+    </w:lvl>
+    <w:lvl w:ilvl="8" w:tplc="04160005" w:tentative="1">
+      <w:start w:val="1"/>
+      <w:numFmt w:val="bullet"/>
+      <w:lvlText w:val=""/>
+      <w:lvlJc w:val="left"/>
+      <w:pPr>
+        <w:ind w:left="6480" w:hanging="360"/>
+      </w:pPr>
+      <w:rPr>
+        <w:rFonts w:ascii="Wingdings" w:hAnsi="Wingdings" w:hint="default"/>
+      </w:rPr>
+    </w:lvl>
+  </w:abstractNum>
+  <w:abstractNum w:abstractNumId="3" w15:restartNumberingAfterBreak="0">
     <w:nsid w:val="4E0F544C"/>
     <w:multiLevelType w:val="hybridMultilevel"/>
     <w:tmpl w:val="73ACE8BC"/>
@@ -2279,7 +2304,120 @@
       </w:rPr>
     </w:lvl>
   </w:abstractNum>
-  <w:abstractNum w:abstractNumId="2" w15:restartNumberingAfterBreak="0">
+  <w:abstractNum w:abstractNumId="4" w15:restartNumberingAfterBreak="0">
+    <w:nsid w:val="53AA76C7"/>
+    <w:multiLevelType w:val="hybridMultilevel"/>
+    <w:tmpl w:val="E39C8164"/>
+    <w:lvl w:ilvl="0" w:tplc="04160001">
+      <w:start w:val="1"/>
+      <w:numFmt w:val="bullet"/>
+      <w:lvlText w:val=""/>
+      <w:lvlJc w:val="left"/>
+      <w:pPr>
+        <w:ind w:left="720" w:hanging="360"/>
+      </w:pPr>
+      <w:rPr>
+        <w:rFonts w:ascii="Symbol" w:hAnsi="Symbol" w:hint="default"/>
+      </w:rPr>
+    </w:lvl>
+    <w:lvl w:ilvl="1" w:tplc="04160003" w:tentative="1">
+      <w:start w:val="1"/>
+      <w:numFmt w:val="bullet"/>
+      <w:lvlText w:val="o"/>
+      <w:lvlJc w:val="left"/>
+      <w:pPr>
+        <w:ind w:left="1440" w:hanging="360"/>
+      </w:pPr>
+      <w:rPr>
+        <w:rFonts w:ascii="Courier New" w:hAnsi="Courier New" w:cs="Courier New" w:hint="default"/>
+      </w:rPr>
+    </w:lvl>
+    <w:lvl w:ilvl="2" w:tplc="04160005" w:tentative="1">
+      <w:start w:val="1"/>
+      <w:numFmt w:val="bullet"/>
+      <w:lvlText w:val=""/>
+      <w:lvlJc w:val="left"/>
+      <w:pPr>
+        <w:ind w:left="2160" w:hanging="360"/>
+      </w:pPr>
+      <w:rPr>
+        <w:rFonts w:ascii="Wingdings" w:hAnsi="Wingdings" w:hint="default"/>
+      </w:rPr>
+    </w:lvl>
+    <w:lvl w:ilvl="3" w:tplc="04160001" w:tentative="1">
+      <w:start w:val="1"/>
+      <w:numFmt w:val="bullet"/>
+      <w:lvlText w:val=""/>
+      <w:lvlJc w:val="left"/>
+      <w:pPr>
+        <w:ind w:left="2880" w:hanging="360"/>
+      </w:pPr>
+      <w:rPr>
+        <w:rFonts w:ascii="Symbol" w:hAnsi="Symbol" w:hint="default"/>
+      </w:rPr>
+    </w:lvl>
+    <w:lvl w:ilvl="4" w:tplc="04160003" w:tentative="1">
+      <w:start w:val="1"/>
+      <w:numFmt w:val="bullet"/>
+      <w:lvlText w:val="o"/>
+      <w:lvlJc w:val="left"/>
+      <w:pPr>
+        <w:ind w:left="3600" w:hanging="360"/>
+      </w:pPr>
+      <w:rPr>
+        <w:rFonts w:ascii="Courier New" w:hAnsi="Courier New" w:cs="Courier New" w:hint="default"/>
+      </w:rPr>
+    </w:lvl>
+    <w:lvl w:ilvl="5" w:tplc="04160005" w:tentative="1">
+      <w:start w:val="1"/>
+      <w:numFmt w:val="bullet"/>
+      <w:lvlText w:val=""/>
+      <w:lvlJc w:val="left"/>
+      <w:pPr>
+        <w:ind w:left="4320" w:hanging="360"/>
+      </w:pPr>
+      <w:rPr>
+        <w:rFonts w:ascii="Wingdings" w:hAnsi="Wingdings" w:hint="default"/>
+      </w:rPr>
+    </w:lvl>
+    <w:lvl w:ilvl="6" w:tplc="04160001" w:tentative="1">
+      <w:start w:val="1"/>
+      <w:numFmt w:val="bullet"/>
+      <w:lvlText w:val=""/>
+      <w:lvlJc w:val="left"/>
+      <w:pPr>
+        <w:ind w:left="5040" w:hanging="360"/>
+      </w:pPr>
+      <w:rPr>
+        <w:rFonts w:ascii="Symbol" w:hAnsi="Symbol" w:hint="default"/>
+      </w:rPr>
+    </w:lvl>
+    <w:lvl w:ilvl="7" w:tplc="04160003" w:tentative="1">
+      <w:start w:val="1"/>
+      <w:numFmt w:val="bullet"/>
+      <w:lvlText w:val="o"/>
+      <w:lvlJc w:val="left"/>
+      <w:pPr>
+        <w:ind w:left="5760" w:hanging="360"/>
+      </w:pPr>
+      <w:rPr>
+        <w:rFonts w:ascii="Courier New" w:hAnsi="Courier New" w:cs="Courier New" w:hint="default"/>
+      </w:rPr>
+    </w:lvl>
+    <w:lvl w:ilvl="8" w:tplc="04160005" w:tentative="1">
+      <w:start w:val="1"/>
+      <w:numFmt w:val="bullet"/>
+      <w:lvlText w:val=""/>
+      <w:lvlJc w:val="left"/>
+      <w:pPr>
+        <w:ind w:left="6480" w:hanging="360"/>
+      </w:pPr>
+      <w:rPr>
+        <w:rFonts w:ascii="Wingdings" w:hAnsi="Wingdings" w:hint="default"/>
+      </w:rPr>
+    </w:lvl>
+  </w:abstractNum>
+  <w:abstractNum w:abstractNumId="5" w15:restartNumberingAfterBreak="0">
     <w:nsid w:val="66D5333F"/>
     <w:multiLevelType w:val="hybridMultilevel"/>
     <w:tmpl w:val="7E6EA786"/>
@@ -2392,7 +2530,7 @@
       </w:rPr>
     </w:lvl>
   </w:abstractNum>
-  <w:abstractNum w:abstractNumId="3" w15:restartNumberingAfterBreak="0">
+  <w:abstractNum w:abstractNumId="6" w15:restartNumberingAfterBreak="0">
     <w:nsid w:val="6F350AC1"/>
     <w:multiLevelType w:val="hybridMultilevel"/>
     <w:tmpl w:val="8B2EF6E8"/>
@@ -2505,7 +2643,7 @@
       </w:rPr>
     </w:lvl>
   </w:abstractNum>
-  <w:abstractNum w:abstractNumId="4" w15:restartNumberingAfterBreak="0">
+  <w:abstractNum w:abstractNumId="7" w15:restartNumberingAfterBreak="0">
     <w:nsid w:val="7FA94450"/>
     <w:multiLevelType w:val="hybridMultilevel"/>
     <w:tmpl w:val="03FE85DE"/>
@@ -2622,16 +2760,25 @@
     <w:abstractNumId w:val="0"/>
   </w:num>
   <w:num w:numId="2">
-    <w:abstractNumId w:val="2"/>
+    <w:abstractNumId w:val="5"/>
   </w:num>
   <w:num w:numId="3">
+    <w:abstractNumId w:val="6"/>
+  </w:num>
+  <w:num w:numId="4">
+    <w:abstractNumId w:val="7"/>
+  </w:num>
+  <w:num w:numId="5">
     <w:abstractNumId w:val="3"/>
   </w:num>
-  <w:num w:numId="4">
+  <w:num w:numId="6">
     <w:abstractNumId w:val="4"/>
   </w:num>
-  <w:num w:numId="5">
+  <w:num w:numId="7">
     <w:abstractNumId w:val="1"/>
+  </w:num>
+  <w:num w:numId="8">
+    <w:abstractNumId w:val="2"/>
   </w:num>
 </w:numbering>
 </file>

</xml_diff>

<commit_message>
Salvando com gráfico IBOV
</commit_message>
<xml_diff>
--- a/SecondDeliverable.docx
+++ b/SecondDeliverable.docx
@@ -14,7 +14,19 @@
         <w:rPr>
           <w:lang w:val="en-US"/>
         </w:rPr>
-        <w:t>Deriving insights from Brazilian investment funds via Data Science – First Deliverable</w:t>
+        <w:t xml:space="preserve">Deriving insights from Brazilian investment funds via Data Science – </w:t>
+      </w:r>
+      <w:r>
+        <w:rPr>
+          <w:lang w:val="en-US"/>
+        </w:rPr>
+        <w:t>Final</w:t>
+      </w:r>
+      <w:r>
+        <w:rPr>
+          <w:lang w:val="en-US"/>
+        </w:rPr>
+        <w:t xml:space="preserve"> Deliverable</w:t>
       </w:r>
     </w:p>
     <w:p>
@@ -99,21 +111,7 @@
         <w:rPr>
           <w:lang w:val="en-US"/>
         </w:rPr>
-        <w:t xml:space="preserve">According to the </w:t>
-      </w:r>
-      <w:proofErr w:type="spellStart"/>
-      <w:r>
-        <w:rPr>
-          <w:lang w:val="en-US"/>
-        </w:rPr>
-        <w:t>december</w:t>
-      </w:r>
-      <w:proofErr w:type="spellEnd"/>
-      <w:r>
-        <w:rPr>
-          <w:lang w:val="en-US"/>
-        </w:rPr>
-        <w:t>/2020 report</w:t>
+        <w:t>According to the december/2020 report</w:t>
       </w:r>
       <w:r>
         <w:rPr>
@@ -127,88 +125,14 @@
         </w:rPr>
         <w:t xml:space="preserve"> of ANBIMA (</w:t>
       </w:r>
-      <w:proofErr w:type="spellStart"/>
       <w:r>
         <w:rPr>
           <w:i/>
           <w:iCs/>
           <w:lang w:val="en-US"/>
         </w:rPr>
-        <w:t>Associação</w:t>
-      </w:r>
-      <w:proofErr w:type="spellEnd"/>
-      <w:r>
-        <w:rPr>
-          <w:i/>
-          <w:iCs/>
-          <w:lang w:val="en-US"/>
-        </w:rPr>
-        <w:t xml:space="preserve"> </w:t>
-      </w:r>
-      <w:proofErr w:type="spellStart"/>
-      <w:r>
-        <w:rPr>
-          <w:i/>
-          <w:iCs/>
-          <w:lang w:val="en-US"/>
-        </w:rPr>
-        <w:t>Brasileira</w:t>
-      </w:r>
-      <w:proofErr w:type="spellEnd"/>
-      <w:r>
-        <w:rPr>
-          <w:i/>
-          <w:iCs/>
-          <w:lang w:val="en-US"/>
-        </w:rPr>
-        <w:t xml:space="preserve"> das </w:t>
-      </w:r>
-      <w:proofErr w:type="spellStart"/>
-      <w:r>
-        <w:rPr>
-          <w:i/>
-          <w:iCs/>
-          <w:lang w:val="en-US"/>
-        </w:rPr>
-        <w:t>Entidades</w:t>
-      </w:r>
-      <w:proofErr w:type="spellEnd"/>
-      <w:r>
-        <w:rPr>
-          <w:i/>
-          <w:iCs/>
-          <w:lang w:val="en-US"/>
-        </w:rPr>
-        <w:t xml:space="preserve"> dos Mercados </w:t>
-      </w:r>
-      <w:proofErr w:type="spellStart"/>
-      <w:r>
-        <w:rPr>
-          <w:i/>
-          <w:iCs/>
-          <w:lang w:val="en-US"/>
-        </w:rPr>
-        <w:t>Financeiro</w:t>
-      </w:r>
-      <w:proofErr w:type="spellEnd"/>
-      <w:r>
-        <w:rPr>
-          <w:i/>
-          <w:iCs/>
-          <w:lang w:val="en-US"/>
-        </w:rPr>
-        <w:t xml:space="preserve"> e de </w:t>
-      </w:r>
-      <w:proofErr w:type="spellStart"/>
-      <w:r>
-        <w:rPr>
-          <w:i/>
-          <w:iCs/>
-          <w:lang w:val="en-US"/>
-        </w:rPr>
-        <w:t>Capitais</w:t>
-      </w:r>
-      <w:proofErr w:type="spellEnd"/>
+        <w:t>Associação Brasileira das Entidades dos Mercados Financeiro e de Capitais</w:t>
+      </w:r>
       <w:r>
         <w:rPr>
           <w:lang w:val="en-US"/>
@@ -344,7 +268,6 @@
           <w:lang w:val="en-US"/>
         </w:rPr>
       </w:pPr>
-      <w:proofErr w:type="spellStart"/>
       <w:proofErr w:type="gramStart"/>
       <w:r>
         <w:rPr>
@@ -353,7 +276,6 @@
         <w:lastRenderedPageBreak/>
         <w:t>Source:ANBIMA</w:t>
       </w:r>
-      <w:proofErr w:type="spellEnd"/>
       <w:proofErr w:type="gramEnd"/>
     </w:p>
     <w:p>
@@ -593,61 +515,7 @@
           <w:iCs/>
           <w:lang w:val="en-US"/>
         </w:rPr>
-        <w:t xml:space="preserve">, Fundo de </w:t>
-      </w:r>
-      <w:proofErr w:type="spellStart"/>
-      <w:r>
-        <w:rPr>
-          <w:i/>
-          <w:iCs/>
-          <w:lang w:val="en-US"/>
-        </w:rPr>
-        <w:t>Investimento</w:t>
-      </w:r>
-      <w:proofErr w:type="spellEnd"/>
-      <w:r>
-        <w:rPr>
-          <w:i/>
-          <w:iCs/>
-          <w:lang w:val="en-US"/>
-        </w:rPr>
-        <w:t xml:space="preserve"> </w:t>
-      </w:r>
-      <w:proofErr w:type="spellStart"/>
-      <w:r>
-        <w:rPr>
-          <w:i/>
-          <w:iCs/>
-          <w:lang w:val="en-US"/>
-        </w:rPr>
-        <w:t>em</w:t>
-      </w:r>
-      <w:proofErr w:type="spellEnd"/>
-      <w:r>
-        <w:rPr>
-          <w:i/>
-          <w:iCs/>
-          <w:lang w:val="en-US"/>
-        </w:rPr>
-        <w:t xml:space="preserve"> Renda </w:t>
-      </w:r>
-      <w:proofErr w:type="spellStart"/>
-      <w:r>
-        <w:rPr>
-          <w:i/>
-          <w:iCs/>
-          <w:lang w:val="en-US"/>
-        </w:rPr>
-        <w:t>Fixa</w:t>
-      </w:r>
-      <w:proofErr w:type="spellEnd"/>
-      <w:r>
-        <w:rPr>
-          <w:i/>
-          <w:iCs/>
-          <w:lang w:val="en-US"/>
-        </w:rPr>
-        <w:t>)</w:t>
+        <w:t>, Fundo de Investimento em Renda Fixa)</w:t>
       </w:r>
       <w:r>
         <w:rPr>
@@ -701,61 +569,7 @@
           <w:iCs/>
           <w:lang w:val="en-US"/>
         </w:rPr>
-        <w:t xml:space="preserve">, Fundo de </w:t>
-      </w:r>
-      <w:proofErr w:type="spellStart"/>
-      <w:r>
-        <w:rPr>
-          <w:i/>
-          <w:iCs/>
-          <w:lang w:val="en-US"/>
-        </w:rPr>
-        <w:t>Investimento</w:t>
-      </w:r>
-      <w:proofErr w:type="spellEnd"/>
-      <w:r>
-        <w:rPr>
-          <w:i/>
-          <w:iCs/>
-          <w:lang w:val="en-US"/>
-        </w:rPr>
-        <w:t xml:space="preserve"> </w:t>
-      </w:r>
-      <w:proofErr w:type="spellStart"/>
-      <w:r>
-        <w:rPr>
-          <w:i/>
-          <w:iCs/>
-          <w:lang w:val="en-US"/>
-        </w:rPr>
-        <w:t>em</w:t>
-      </w:r>
-      <w:proofErr w:type="spellEnd"/>
-      <w:r>
-        <w:rPr>
-          <w:i/>
-          <w:iCs/>
-          <w:lang w:val="en-US"/>
-        </w:rPr>
-        <w:t xml:space="preserve"> </w:t>
-      </w:r>
-      <w:proofErr w:type="spellStart"/>
-      <w:r>
-        <w:rPr>
-          <w:i/>
-          <w:iCs/>
-          <w:lang w:val="en-US"/>
-        </w:rPr>
-        <w:t>Ações</w:t>
-      </w:r>
-      <w:proofErr w:type="spellEnd"/>
-      <w:r>
-        <w:rPr>
-          <w:i/>
-          <w:iCs/>
-          <w:lang w:val="en-US"/>
-        </w:rPr>
-        <w:t>) –</w:t>
+        <w:t>, Fundo de Investimento em Ações) –</w:t>
       </w:r>
       <w:r>
         <w:rPr>
@@ -794,43 +608,7 @@
           <w:iCs/>
           <w:lang w:val="en-US"/>
         </w:rPr>
-        <w:t xml:space="preserve">– (in Portuguese, Fundo de </w:t>
-      </w:r>
-      <w:proofErr w:type="spellStart"/>
-      <w:r>
-        <w:rPr>
-          <w:i/>
-          <w:iCs/>
-          <w:lang w:val="en-US"/>
-        </w:rPr>
-        <w:t>Investimento</w:t>
-      </w:r>
-      <w:proofErr w:type="spellEnd"/>
-      <w:r>
-        <w:rPr>
-          <w:i/>
-          <w:iCs/>
-          <w:lang w:val="en-US"/>
-        </w:rPr>
-        <w:t xml:space="preserve"> </w:t>
-      </w:r>
-      <w:proofErr w:type="spellStart"/>
-      <w:r>
-        <w:rPr>
-          <w:i/>
-          <w:iCs/>
-          <w:lang w:val="en-US"/>
-        </w:rPr>
-        <w:t>Multimercado</w:t>
-      </w:r>
-      <w:proofErr w:type="spellEnd"/>
-      <w:r>
-        <w:rPr>
-          <w:i/>
-          <w:iCs/>
-          <w:lang w:val="en-US"/>
-        </w:rPr>
-        <w:t>)</w:t>
+        <w:t>– (in Portuguese, Fundo de Investimento Multimercado)</w:t>
       </w:r>
       <w:r>
         <w:rPr>
@@ -876,25 +654,7 @@
           <w:iCs/>
           <w:lang w:val="en-US"/>
         </w:rPr>
-        <w:t xml:space="preserve">ortuguese, Fundo de </w:t>
-      </w:r>
-      <w:proofErr w:type="spellStart"/>
-      <w:r>
-        <w:rPr>
-          <w:i/>
-          <w:iCs/>
-          <w:lang w:val="en-US"/>
-        </w:rPr>
-        <w:t>Previdência</w:t>
-      </w:r>
-      <w:proofErr w:type="spellEnd"/>
-      <w:r>
-        <w:rPr>
-          <w:i/>
-          <w:iCs/>
-          <w:lang w:val="en-US"/>
-        </w:rPr>
-        <w:t>) –</w:t>
+        <w:t>ortuguese, Fundo de Previdência) –</w:t>
       </w:r>
       <w:r>
         <w:rPr>
@@ -1295,59 +1055,13 @@
         </w:rPr>
         <w:t>All investment funds must be registered on CVM (</w:t>
       </w:r>
-      <w:proofErr w:type="spellStart"/>
       <w:r>
         <w:rPr>
           <w:i/>
           <w:iCs/>
           <w:lang w:val="en-US"/>
         </w:rPr>
-        <w:t>Comissão</w:t>
-      </w:r>
-      <w:proofErr w:type="spellEnd"/>
-      <w:r>
-        <w:rPr>
-          <w:i/>
-          <w:iCs/>
-          <w:lang w:val="en-US"/>
-        </w:rPr>
-        <w:t xml:space="preserve"> de </w:t>
-      </w:r>
-      <w:proofErr w:type="spellStart"/>
-      <w:r>
-        <w:rPr>
-          <w:i/>
-          <w:iCs/>
-          <w:lang w:val="en-US"/>
-        </w:rPr>
-        <w:t>Valores</w:t>
-      </w:r>
-      <w:proofErr w:type="spellEnd"/>
-      <w:r>
-        <w:rPr>
-          <w:i/>
-          <w:iCs/>
-          <w:lang w:val="en-US"/>
-        </w:rPr>
-        <w:t xml:space="preserve"> </w:t>
-      </w:r>
-      <w:proofErr w:type="spellStart"/>
-      <w:r>
-        <w:rPr>
-          <w:i/>
-          <w:iCs/>
-          <w:lang w:val="en-US"/>
-        </w:rPr>
-        <w:t>Mobiliários</w:t>
-      </w:r>
-      <w:proofErr w:type="spellEnd"/>
-      <w:r>
-        <w:rPr>
-          <w:i/>
-          <w:iCs/>
-          <w:lang w:val="en-US"/>
-        </w:rPr>
-        <w:t xml:space="preserve">, </w:t>
+        <w:t xml:space="preserve">Comissão de Valores Mobiliários, </w:t>
       </w:r>
       <w:r>
         <w:rPr>
@@ -1359,21 +1073,7 @@
         <w:rPr>
           <w:lang w:val="en-US"/>
         </w:rPr>
-        <w:t xml:space="preserve">ties and Exchange </w:t>
-      </w:r>
-      <w:proofErr w:type="spellStart"/>
-      <w:r>
-        <w:rPr>
-          <w:lang w:val="en-US"/>
-        </w:rPr>
-        <w:t>Commision</w:t>
-      </w:r>
-      <w:proofErr w:type="spellEnd"/>
-      <w:r>
-        <w:rPr>
-          <w:lang w:val="en-US"/>
-        </w:rPr>
-        <w:t xml:space="preserve"> in Portuguese), a Brazilian federal authority responsible to regulate capital markets and their participants. They are also required to send daily the value of their shares, along with the subscription and redemption volume liquidated on a given day. </w:t>
+        <w:t xml:space="preserve">ties and Exchange Commision in Portuguese), a Brazilian federal authority responsible to regulate capital markets and their participants. They are also required to send daily the value of their shares, along with the subscription and redemption volume liquidated on a given day. </w:t>
       </w:r>
     </w:p>
     <w:p>
@@ -1445,7 +1145,6 @@
         </w:rPr>
         <w:t xml:space="preserve">A historic series of IBOVESPA, the São Paulo’s Stock Market Index, was obtained via the </w:t>
       </w:r>
-      <w:proofErr w:type="spellStart"/>
       <w:proofErr w:type="gramStart"/>
       <w:r>
         <w:rPr>
@@ -1453,7 +1152,6 @@
         </w:rPr>
         <w:t>Yahoo!Finance</w:t>
       </w:r>
-      <w:proofErr w:type="spellEnd"/>
       <w:proofErr w:type="gramEnd"/>
       <w:r>
         <w:rPr>
@@ -1702,21 +1400,8 @@
           <w:iCs/>
         </w:rPr>
       </w:pPr>
-      <w:proofErr w:type="spellStart"/>
-      <w:r>
-        <w:t>Fixed</w:t>
-      </w:r>
-      <w:proofErr w:type="spellEnd"/>
-      <w:r>
-        <w:t xml:space="preserve"> Income </w:t>
-      </w:r>
-      <w:proofErr w:type="spellStart"/>
-      <w:r>
-        <w:t>Funds</w:t>
-      </w:r>
-      <w:proofErr w:type="spellEnd"/>
-      <w:r>
-        <w:t xml:space="preserve"> - </w:t>
+      <w:r>
+        <w:t xml:space="preserve">Fixed Income Funds - </w:t>
       </w:r>
       <w:r>
         <w:rPr>
@@ -1738,15 +1423,7 @@
         </w:rPr>
       </w:pPr>
       <w:r>
-        <w:t xml:space="preserve">Hedge </w:t>
-      </w:r>
-      <w:proofErr w:type="spellStart"/>
-      <w:r>
-        <w:t>Funds</w:t>
-      </w:r>
-      <w:proofErr w:type="spellEnd"/>
-      <w:r>
-        <w:t xml:space="preserve"> – </w:t>
+        <w:t xml:space="preserve">Hedge Funds – </w:t>
       </w:r>
       <w:r>
         <w:rPr>
@@ -1779,21 +1456,7 @@
         <w:rPr>
           <w:lang w:val="en-US"/>
         </w:rPr>
-        <w:t xml:space="preserve">a </w:t>
-      </w:r>
-      <w:proofErr w:type="spellStart"/>
-      <w:r>
-        <w:rPr>
-          <w:lang w:val="en-US"/>
-        </w:rPr>
-        <w:t>Jupyter</w:t>
-      </w:r>
-      <w:proofErr w:type="spellEnd"/>
-      <w:r>
-        <w:rPr>
-          <w:lang w:val="en-US"/>
-        </w:rPr>
-        <w:t xml:space="preserve"> notebook was used and the correlations between the metrics below and the number of shareholders of the fund. By analyzing such correlations and their behavior, I intend to derive insights about the behavior of shareholders.</w:t>
+        <w:t>a Jupyter notebook was used and the correlations between the metrics below and the number of shareholders of the fund. By analyzing such correlations and their behavior, I intend to derive insights about the behavior of shareholders.</w:t>
       </w:r>
       <w:r>
         <w:rPr>
@@ -1958,92 +1621,18 @@
         <w:rPr>
           <w:lang w:val="en-US"/>
         </w:rPr>
-        <w:t xml:space="preserve">On the later case, I will run the algorithm within each set of funds, considering the correlations observed over the period 2017-2020. Using the clusters and the labels assigned to each fund, I will check whether subtypes of funds within a fund set exhibit similar behavior (in terms of the considered variables) or not. </w:t>
-      </w:r>
-    </w:p>
-    <w:p>
-      <w:pPr>
-        <w:rPr>
-          <w:lang w:val="en-US"/>
-        </w:rPr>
-      </w:pPr>
-    </w:p>
-    <w:p>
-      <w:pPr>
-        <w:pStyle w:val="Heading2"/>
-        <w:rPr>
-          <w:lang w:val="en-US"/>
-        </w:rPr>
-      </w:pPr>
-      <w:r>
-        <w:rPr>
-          <w:lang w:val="en-US"/>
-        </w:rPr>
-        <w:t>Results</w:t>
-      </w:r>
-    </w:p>
-    <w:p>
-      <w:pPr>
-        <w:rPr>
-          <w:lang w:val="en-US"/>
-        </w:rPr>
-      </w:pPr>
-    </w:p>
-    <w:p>
-      <w:pPr>
-        <w:pStyle w:val="Heading3"/>
-        <w:rPr>
-          <w:lang w:val="en-US"/>
-        </w:rPr>
-      </w:pPr>
-      <w:r>
-        <w:rPr>
-          <w:lang w:val="en-US"/>
-        </w:rPr>
-        <w:t>Correlation Analysis</w:t>
-      </w:r>
-      <w:r>
-        <w:rPr>
-          <w:lang w:val="en-US"/>
-        </w:rPr>
-        <w:t xml:space="preserve"> and Discussion</w:t>
-      </w:r>
-    </w:p>
-    <w:p>
-      <w:pPr>
-        <w:rPr>
-          <w:lang w:val="en-US"/>
-        </w:rPr>
-      </w:pPr>
-    </w:p>
-    <w:p>
-      <w:pPr>
-        <w:rPr>
-          <w:lang w:val="en-US"/>
-        </w:rPr>
-      </w:pPr>
-      <w:r>
-        <w:rPr>
-          <w:lang w:val="en-US"/>
-        </w:rPr>
-        <w:t>The figures below show the resulting correlation distributions between 2017 and 2020:</w:t>
-      </w:r>
-    </w:p>
-    <w:p>
-      <w:pPr>
-        <w:rPr>
-          <w:lang w:val="en-US"/>
-        </w:rPr>
-      </w:pPr>
+        <w:t>On the later case, I will run the algorithm within each set of funds, considering the correlations observed over the period 2</w:t>
+      </w:r>
       <w:r>
         <w:rPr>
           <w:noProof/>
+          <w:lang w:val="en-US"/>
         </w:rPr>
         <w:drawing>
-          <wp:inline distT="0" distB="0" distL="0" distR="0" wp14:anchorId="5DD484EF" wp14:editId="2ECB96B2">
-            <wp:extent cx="5400040" cy="1963420"/>
+          <wp:inline distT="0" distB="0" distL="0" distR="0" wp14:anchorId="7F490B1A" wp14:editId="791FCA4B">
+            <wp:extent cx="5400040" cy="3597275"/>
             <wp:effectExtent l="0" t="0" r="0" b="0"/>
-            <wp:docPr id="4" name="Picture 4"/>
+            <wp:docPr id="19" name="Picture 19"/>
             <wp:cNvGraphicFramePr>
               <a:graphicFrameLocks xmlns:a="http://schemas.openxmlformats.org/drawingml/2006/main" noChangeAspect="1"/>
             </wp:cNvGraphicFramePr>
@@ -2051,7 +1640,7 @@
               <a:graphicData uri="http://schemas.openxmlformats.org/drawingml/2006/picture">
                 <pic:pic xmlns:pic="http://schemas.openxmlformats.org/drawingml/2006/picture">
                   <pic:nvPicPr>
-                    <pic:cNvPr id="0" name="Picture 2"/>
+                    <pic:cNvPr id="0" name="Picture 15"/>
                     <pic:cNvPicPr>
                       <a:picLocks noChangeAspect="1" noChangeArrowheads="1"/>
                     </pic:cNvPicPr>
@@ -2072,7 +1661,7 @@
                   <pic:spPr bwMode="auto">
                     <a:xfrm>
                       <a:off x="0" y="0"/>
-                      <a:ext cx="5400040" cy="1963420"/>
+                      <a:ext cx="5400040" cy="3597275"/>
                     </a:xfrm>
                     <a:prstGeom prst="rect">
                       <a:avLst/>
@@ -2088,6 +1677,80 @@
           </wp:inline>
         </w:drawing>
       </w:r>
+      <w:r>
+        <w:rPr>
+          <w:lang w:val="en-US"/>
+        </w:rPr>
+        <w:t xml:space="preserve">017-2020. Using the clusters and the labels assigned to each fund, I will check whether subtypes of funds within a fund set exhibit similar behavior (in terms of the considered variables) or not. </w:t>
+      </w:r>
+    </w:p>
+    <w:p>
+      <w:pPr>
+        <w:rPr>
+          <w:lang w:val="en-US"/>
+        </w:rPr>
+      </w:pPr>
+    </w:p>
+    <w:p>
+      <w:pPr>
+        <w:pStyle w:val="Heading2"/>
+        <w:rPr>
+          <w:lang w:val="en-US"/>
+        </w:rPr>
+      </w:pPr>
+      <w:r>
+        <w:rPr>
+          <w:lang w:val="en-US"/>
+        </w:rPr>
+        <w:t>Results</w:t>
+      </w:r>
+    </w:p>
+    <w:p>
+      <w:pPr>
+        <w:rPr>
+          <w:lang w:val="en-US"/>
+        </w:rPr>
+      </w:pPr>
+    </w:p>
+    <w:p>
+      <w:pPr>
+        <w:pStyle w:val="Heading3"/>
+        <w:rPr>
+          <w:lang w:val="en-US"/>
+        </w:rPr>
+      </w:pPr>
+      <w:r>
+        <w:rPr>
+          <w:lang w:val="en-US"/>
+        </w:rPr>
+        <w:t>Correlation Analysis</w:t>
+      </w:r>
+      <w:r>
+        <w:rPr>
+          <w:lang w:val="en-US"/>
+        </w:rPr>
+        <w:t xml:space="preserve"> and Discussion</w:t>
+      </w:r>
+    </w:p>
+    <w:p>
+      <w:pPr>
+        <w:rPr>
+          <w:lang w:val="en-US"/>
+        </w:rPr>
+      </w:pPr>
+    </w:p>
+    <w:p>
+      <w:pPr>
+        <w:rPr>
+          <w:lang w:val="en-US"/>
+        </w:rPr>
+      </w:pPr>
+      <w:r>
+        <w:rPr>
+          <w:lang w:val="en-US"/>
+        </w:rPr>
+        <w:t>The figures below show the resulting correlation distributions between 2017 and 2020:</w:t>
+      </w:r>
     </w:p>
     <w:p>
       <w:pPr>
@@ -2099,11 +1762,12 @@
         <w:rPr>
           <w:noProof/>
         </w:rPr>
+        <w:lastRenderedPageBreak/>
         <w:drawing>
-          <wp:inline distT="0" distB="0" distL="0" distR="0" wp14:anchorId="30C844A3" wp14:editId="60667670">
+          <wp:inline distT="0" distB="0" distL="0" distR="0" wp14:anchorId="5DD484EF" wp14:editId="2ECB96B2">
             <wp:extent cx="5400040" cy="1963420"/>
             <wp:effectExtent l="0" t="0" r="0" b="0"/>
-            <wp:docPr id="5" name="Picture 5"/>
+            <wp:docPr id="4" name="Picture 4"/>
             <wp:cNvGraphicFramePr>
               <a:graphicFrameLocks xmlns:a="http://schemas.openxmlformats.org/drawingml/2006/main" noChangeAspect="1"/>
             </wp:cNvGraphicFramePr>
@@ -2111,7 +1775,7 @@
               <a:graphicData uri="http://schemas.openxmlformats.org/drawingml/2006/picture">
                 <pic:pic xmlns:pic="http://schemas.openxmlformats.org/drawingml/2006/picture">
                   <pic:nvPicPr>
-                    <pic:cNvPr id="0" name="Picture 4"/>
+                    <pic:cNvPr id="0" name="Picture 2"/>
                     <pic:cNvPicPr>
                       <a:picLocks noChangeAspect="1" noChangeArrowheads="1"/>
                     </pic:cNvPicPr>
@@ -2157,16 +1821,69 @@
       </w:pPr>
       <w:r>
         <w:rPr>
-          <w:lang w:val="en-US"/>
-        </w:rPr>
-        <w:t xml:space="preserve">Although simplistic, the idea that “an increase of the base rate will drive shareholders towards the fixed income fund market” (which, in statistical terms, means that the shareholders on hedge funds and the base interest rate should be negatively correlated) is challenged by the data above. If the data corroborated the idea, little to no bins with positive correlations both on the “shareholders vs. SELIC rates” graphs on hedge funds, and a similar pattern should be observed on the same graph on fixed income funds, although inverted. In both cases, however, </w:t>
-      </w:r>
-      <w:r>
-        <w:rPr>
-          <w:lang w:val="en-US"/>
-        </w:rPr>
-        <w:lastRenderedPageBreak/>
-        <w:t>there seem to be a set of “contrarian” funds – that is, funds</w:t>
+          <w:noProof/>
+        </w:rPr>
+        <w:drawing>
+          <wp:inline distT="0" distB="0" distL="0" distR="0" wp14:anchorId="30C844A3" wp14:editId="60667670">
+            <wp:extent cx="5400040" cy="1963420"/>
+            <wp:effectExtent l="0" t="0" r="0" b="0"/>
+            <wp:docPr id="5" name="Picture 5"/>
+            <wp:cNvGraphicFramePr>
+              <a:graphicFrameLocks xmlns:a="http://schemas.openxmlformats.org/drawingml/2006/main" noChangeAspect="1"/>
+            </wp:cNvGraphicFramePr>
+            <a:graphic xmlns:a="http://schemas.openxmlformats.org/drawingml/2006/main">
+              <a:graphicData uri="http://schemas.openxmlformats.org/drawingml/2006/picture">
+                <pic:pic xmlns:pic="http://schemas.openxmlformats.org/drawingml/2006/picture">
+                  <pic:nvPicPr>
+                    <pic:cNvPr id="0" name="Picture 4"/>
+                    <pic:cNvPicPr>
+                      <a:picLocks noChangeAspect="1" noChangeArrowheads="1"/>
+                    </pic:cNvPicPr>
+                  </pic:nvPicPr>
+                  <pic:blipFill>
+                    <a:blip r:embed="rId9">
+                      <a:extLst>
+                        <a:ext uri="{28A0092B-C50C-407E-A947-70E740481C1C}">
+                          <a14:useLocalDpi xmlns:a14="http://schemas.microsoft.com/office/drawing/2010/main" val="0"/>
+                        </a:ext>
+                      </a:extLst>
+                    </a:blip>
+                    <a:srcRect/>
+                    <a:stretch>
+                      <a:fillRect/>
+                    </a:stretch>
+                  </pic:blipFill>
+                  <pic:spPr bwMode="auto">
+                    <a:xfrm>
+                      <a:off x="0" y="0"/>
+                      <a:ext cx="5400040" cy="1963420"/>
+                    </a:xfrm>
+                    <a:prstGeom prst="rect">
+                      <a:avLst/>
+                    </a:prstGeom>
+                    <a:noFill/>
+                    <a:ln>
+                      <a:noFill/>
+                    </a:ln>
+                  </pic:spPr>
+                </pic:pic>
+              </a:graphicData>
+            </a:graphic>
+          </wp:inline>
+        </w:drawing>
+      </w:r>
+    </w:p>
+    <w:p>
+      <w:pPr>
+        <w:rPr>
+          <w:lang w:val="en-US"/>
+        </w:rPr>
+      </w:pPr>
+      <w:r>
+        <w:rPr>
+          <w:lang w:val="en-US"/>
+        </w:rPr>
+        <w:t>Although simplistic, the idea that “an increase of the base rate will drive shareholders towards the fixed income fund market” (which, in statistical terms, means that the shareholders on hedge funds and the base interest rate should be negatively correlated) is challenged by the data above. If the data corroborated the idea, little to no bins with positive correlations both on the “shareholders vs. SELIC rates” graphs on hedge funds, and a similar pattern should be observed on the same graph on fixed income funds, although inverted. In both cases, however, there seem to be a set of “contrarian” funds – that is, funds</w:t>
       </w:r>
       <w:r>
         <w:rPr>
@@ -2255,7 +1972,7 @@
                     </pic:cNvPicPr>
                   </pic:nvPicPr>
                   <pic:blipFill>
-                    <a:blip r:embed="rId9">
+                    <a:blip r:embed="rId10">
                       <a:extLst>
                         <a:ext uri="{28A0092B-C50C-407E-A947-70E740481C1C}">
                           <a14:useLocalDpi xmlns:a14="http://schemas.microsoft.com/office/drawing/2010/main" val="0"/>
@@ -2291,6 +2008,7 @@
           <w:noProof/>
           <w:lang w:val="en-US"/>
         </w:rPr>
+        <w:lastRenderedPageBreak/>
         <w:drawing>
           <wp:inline distT="0" distB="0" distL="0" distR="0" wp14:anchorId="7258BA42" wp14:editId="0FD82B3E">
             <wp:extent cx="4787660" cy="1738917"/>
@@ -2309,7 +2027,7 @@
                     </pic:cNvPicPr>
                   </pic:nvPicPr>
                   <pic:blipFill>
-                    <a:blip r:embed="rId10">
+                    <a:blip r:embed="rId11">
                       <a:extLst>
                         <a:ext uri="{28A0092B-C50C-407E-A947-70E740481C1C}">
                           <a14:useLocalDpi xmlns:a14="http://schemas.microsoft.com/office/drawing/2010/main" val="0"/>
@@ -2363,7 +2081,7 @@
                     </pic:cNvPicPr>
                   </pic:nvPicPr>
                   <pic:blipFill>
-                    <a:blip r:embed="rId11">
+                    <a:blip r:embed="rId12">
                       <a:extLst>
                         <a:ext uri="{28A0092B-C50C-407E-A947-70E740481C1C}">
                           <a14:useLocalDpi xmlns:a14="http://schemas.microsoft.com/office/drawing/2010/main" val="0"/>
@@ -2424,7 +2142,7 @@
                     </pic:cNvPicPr>
                   </pic:nvPicPr>
                   <pic:blipFill>
-                    <a:blip r:embed="rId12">
+                    <a:blip r:embed="rId13">
                       <a:extLst>
                         <a:ext uri="{28A0092B-C50C-407E-A947-70E740481C1C}">
                           <a14:useLocalDpi xmlns:a14="http://schemas.microsoft.com/office/drawing/2010/main" val="0"/>
@@ -2473,21 +2191,21 @@
         <w:rPr>
           <w:lang w:val="en-US"/>
         </w:rPr>
+        <w:t>On their turn, the yearly analysis for hedge funds can be seen below:</w:t>
+      </w:r>
+    </w:p>
+    <w:p>
+      <w:pPr>
+        <w:rPr>
+          <w:lang w:val="en-US"/>
+        </w:rPr>
+      </w:pPr>
+      <w:r>
+        <w:rPr>
+          <w:noProof/>
+          <w:lang w:val="en-US"/>
+        </w:rPr>
         <w:lastRenderedPageBreak/>
-        <w:t>On their turn, the yearly analysis for hedge funds can be seen below:</w:t>
-      </w:r>
-    </w:p>
-    <w:p>
-      <w:pPr>
-        <w:rPr>
-          <w:lang w:val="en-US"/>
-        </w:rPr>
-      </w:pPr>
-      <w:r>
-        <w:rPr>
-          <w:noProof/>
-          <w:lang w:val="en-US"/>
-        </w:rPr>
         <w:drawing>
           <wp:inline distT="0" distB="0" distL="0" distR="0" wp14:anchorId="5219A254" wp14:editId="56AED86E">
             <wp:extent cx="4537494" cy="1648055"/>
@@ -2506,7 +2224,7 @@
                     </pic:cNvPicPr>
                   </pic:nvPicPr>
                   <pic:blipFill>
-                    <a:blip r:embed="rId13">
+                    <a:blip r:embed="rId14">
                       <a:extLst>
                         <a:ext uri="{28A0092B-C50C-407E-A947-70E740481C1C}">
                           <a14:useLocalDpi xmlns:a14="http://schemas.microsoft.com/office/drawing/2010/main" val="0"/>
@@ -2560,7 +2278,7 @@
                     </pic:cNvPicPr>
                   </pic:nvPicPr>
                   <pic:blipFill>
-                    <a:blip r:embed="rId14">
+                    <a:blip r:embed="rId15">
                       <a:extLst>
                         <a:ext uri="{28A0092B-C50C-407E-A947-70E740481C1C}">
                           <a14:useLocalDpi xmlns:a14="http://schemas.microsoft.com/office/drawing/2010/main" val="0"/>
@@ -2621,7 +2339,7 @@
                     </pic:cNvPicPr>
                   </pic:nvPicPr>
                   <pic:blipFill>
-                    <a:blip r:embed="rId15">
+                    <a:blip r:embed="rId16">
                       <a:extLst>
                         <a:ext uri="{28A0092B-C50C-407E-A947-70E740481C1C}">
                           <a14:useLocalDpi xmlns:a14="http://schemas.microsoft.com/office/drawing/2010/main" val="0"/>
@@ -2682,7 +2400,7 @@
                     </pic:cNvPicPr>
                   </pic:nvPicPr>
                   <pic:blipFill>
-                    <a:blip r:embed="rId16">
+                    <a:blip r:embed="rId17">
                       <a:extLst>
                         <a:ext uri="{28A0092B-C50C-407E-A947-70E740481C1C}">
                           <a14:useLocalDpi xmlns:a14="http://schemas.microsoft.com/office/drawing/2010/main" val="0"/>
@@ -2796,7 +2514,7 @@
                     <pic:cNvPicPr/>
                   </pic:nvPicPr>
                   <pic:blipFill>
-                    <a:blip r:embed="rId17"/>
+                    <a:blip r:embed="rId18"/>
                     <a:stretch>
                       <a:fillRect/>
                     </a:stretch>
@@ -2869,16 +2587,8 @@
         <w:rPr>
           <w:lang w:val="en-US"/>
         </w:rPr>
-        <w:t xml:space="preserve">K-means algorithm and </w:t>
-      </w:r>
-      <w:proofErr w:type="spellStart"/>
-      <w:r>
-        <w:rPr>
-          <w:lang w:val="en-US"/>
-        </w:rPr>
-        <w:t>wordclouds</w:t>
-      </w:r>
-      <w:proofErr w:type="spellEnd"/>
+        <w:t>K-means algorithm and wordclouds</w:t>
+      </w:r>
     </w:p>
     <w:p>
       <w:pPr>
@@ -2923,72 +2633,6 @@
             <wp:extent cx="2697715" cy="1811547"/>
             <wp:effectExtent l="0" t="0" r="7620" b="0"/>
             <wp:docPr id="15" name="Picture 15"/>
-            <wp:cNvGraphicFramePr>
-              <a:graphicFrameLocks xmlns:a="http://schemas.openxmlformats.org/drawingml/2006/main" noChangeAspect="1"/>
-            </wp:cNvGraphicFramePr>
-            <a:graphic xmlns:a="http://schemas.openxmlformats.org/drawingml/2006/main">
-              <a:graphicData uri="http://schemas.openxmlformats.org/drawingml/2006/picture">
-                <pic:pic xmlns:pic="http://schemas.openxmlformats.org/drawingml/2006/picture">
-                  <pic:nvPicPr>
-                    <pic:cNvPr id="1" name=""/>
-                    <pic:cNvPicPr/>
-                  </pic:nvPicPr>
-                  <pic:blipFill>
-                    <a:blip r:embed="rId18"/>
-                    <a:stretch>
-                      <a:fillRect/>
-                    </a:stretch>
-                  </pic:blipFill>
-                  <pic:spPr>
-                    <a:xfrm>
-                      <a:off x="0" y="0"/>
-                      <a:ext cx="2711975" cy="1821123"/>
-                    </a:xfrm>
-                    <a:prstGeom prst="rect">
-                      <a:avLst/>
-                    </a:prstGeom>
-                  </pic:spPr>
-                </pic:pic>
-              </a:graphicData>
-            </a:graphic>
-          </wp:inline>
-        </w:drawing>
-      </w:r>
-    </w:p>
-    <w:p>
-      <w:pPr>
-        <w:rPr>
-          <w:lang w:val="en-US"/>
-        </w:rPr>
-      </w:pPr>
-      <w:r>
-        <w:rPr>
-          <w:lang w:val="en-US"/>
-        </w:rPr>
-        <w:t xml:space="preserve">WCSS graph – elbow </w:t>
-      </w:r>
-      <w:r>
-        <w:rPr>
-          <w:lang w:val="en-US"/>
-        </w:rPr>
-        <w:t>hedge</w:t>
-      </w:r>
-    </w:p>
-    <w:p>
-      <w:pPr>
-        <w:rPr>
-          <w:lang w:val="en-US"/>
-        </w:rPr>
-      </w:pPr>
-      <w:r>
-        <w:rPr>
-          <w:lang w:val="en-US"/>
-        </w:rPr>
-        <w:drawing>
-          <wp:inline distT="0" distB="0" distL="0" distR="0" wp14:anchorId="135D74FF" wp14:editId="39E576A9">
-            <wp:extent cx="2700068" cy="1797383"/>
-            <wp:effectExtent l="0" t="0" r="5080" b="0"/>
-            <wp:docPr id="17" name="Picture 17"/>
             <wp:cNvGraphicFramePr>
               <a:graphicFrameLocks xmlns:a="http://schemas.openxmlformats.org/drawingml/2006/main" noChangeAspect="1"/>
             </wp:cNvGraphicFramePr>
@@ -3008,6 +2652,72 @@
                   <pic:spPr>
                     <a:xfrm>
                       <a:off x="0" y="0"/>
+                      <a:ext cx="2711975" cy="1821123"/>
+                    </a:xfrm>
+                    <a:prstGeom prst="rect">
+                      <a:avLst/>
+                    </a:prstGeom>
+                  </pic:spPr>
+                </pic:pic>
+              </a:graphicData>
+            </a:graphic>
+          </wp:inline>
+        </w:drawing>
+      </w:r>
+    </w:p>
+    <w:p>
+      <w:pPr>
+        <w:rPr>
+          <w:lang w:val="en-US"/>
+        </w:rPr>
+      </w:pPr>
+      <w:r>
+        <w:rPr>
+          <w:lang w:val="en-US"/>
+        </w:rPr>
+        <w:t xml:space="preserve">WCSS graph – elbow </w:t>
+      </w:r>
+      <w:r>
+        <w:rPr>
+          <w:lang w:val="en-US"/>
+        </w:rPr>
+        <w:t>hedge</w:t>
+      </w:r>
+    </w:p>
+    <w:p>
+      <w:pPr>
+        <w:rPr>
+          <w:lang w:val="en-US"/>
+        </w:rPr>
+      </w:pPr>
+      <w:r>
+        <w:rPr>
+          <w:lang w:val="en-US"/>
+        </w:rPr>
+        <w:drawing>
+          <wp:inline distT="0" distB="0" distL="0" distR="0" wp14:anchorId="135D74FF" wp14:editId="7A8D7EC9">
+            <wp:extent cx="2700068" cy="1797383"/>
+            <wp:effectExtent l="0" t="0" r="5080" b="0"/>
+            <wp:docPr id="17" name="Picture 17"/>
+            <wp:cNvGraphicFramePr>
+              <a:graphicFrameLocks xmlns:a="http://schemas.openxmlformats.org/drawingml/2006/main" noChangeAspect="1"/>
+            </wp:cNvGraphicFramePr>
+            <a:graphic xmlns:a="http://schemas.openxmlformats.org/drawingml/2006/main">
+              <a:graphicData uri="http://schemas.openxmlformats.org/drawingml/2006/picture">
+                <pic:pic xmlns:pic="http://schemas.openxmlformats.org/drawingml/2006/picture">
+                  <pic:nvPicPr>
+                    <pic:cNvPr id="1" name=""/>
+                    <pic:cNvPicPr/>
+                  </pic:nvPicPr>
+                  <pic:blipFill>
+                    <a:blip r:embed="rId20"/>
+                    <a:stretch>
+                      <a:fillRect/>
+                    </a:stretch>
+                  </pic:blipFill>
+                  <pic:spPr>
+                    <a:xfrm>
+                      <a:off x="0" y="0"/>
                       <a:ext cx="2732414" cy="1818915"/>
                     </a:xfrm>
                     <a:prstGeom prst="rect">
@@ -3036,6 +2746,278 @@
       </w:pPr>
       <w:r>
         <w:rPr>
+          <w:noProof/>
+          <w:lang w:val="en-US"/>
+        </w:rPr>
+        <w:drawing>
+          <wp:anchor distT="0" distB="0" distL="114300" distR="114300" simplePos="0" relativeHeight="251662336" behindDoc="0" locked="0" layoutInCell="1" allowOverlap="1" wp14:anchorId="7DE90561" wp14:editId="1CFFDADF">
+            <wp:simplePos x="0" y="0"/>
+            <wp:positionH relativeFrom="page">
+              <wp:align>left</wp:align>
+            </wp:positionH>
+            <wp:positionV relativeFrom="paragraph">
+              <wp:posOffset>397510</wp:posOffset>
+            </wp:positionV>
+            <wp:extent cx="3932555" cy="2620010"/>
+            <wp:effectExtent l="0" t="0" r="0" b="0"/>
+            <wp:wrapSquare wrapText="bothSides"/>
+            <wp:docPr id="25" name="Picture 25"/>
+            <wp:cNvGraphicFramePr>
+              <a:graphicFrameLocks xmlns:a="http://schemas.openxmlformats.org/drawingml/2006/main" noChangeAspect="1"/>
+            </wp:cNvGraphicFramePr>
+            <a:graphic xmlns:a="http://schemas.openxmlformats.org/drawingml/2006/main">
+              <a:graphicData uri="http://schemas.openxmlformats.org/drawingml/2006/picture">
+                <pic:pic xmlns:pic="http://schemas.openxmlformats.org/drawingml/2006/picture">
+                  <pic:nvPicPr>
+                    <pic:cNvPr id="0" name="Picture 21"/>
+                    <pic:cNvPicPr>
+                      <a:picLocks noChangeAspect="1" noChangeArrowheads="1"/>
+                    </pic:cNvPicPr>
+                  </pic:nvPicPr>
+                  <pic:blipFill>
+                    <a:blip r:embed="rId21">
+                      <a:extLst>
+                        <a:ext uri="{28A0092B-C50C-407E-A947-70E740481C1C}">
+                          <a14:useLocalDpi xmlns:a14="http://schemas.microsoft.com/office/drawing/2010/main" val="0"/>
+                        </a:ext>
+                      </a:extLst>
+                    </a:blip>
+                    <a:srcRect/>
+                    <a:stretch>
+                      <a:fillRect/>
+                    </a:stretch>
+                  </pic:blipFill>
+                  <pic:spPr bwMode="auto">
+                    <a:xfrm>
+                      <a:off x="0" y="0"/>
+                      <a:ext cx="3932555" cy="2620010"/>
+                    </a:xfrm>
+                    <a:prstGeom prst="rect">
+                      <a:avLst/>
+                    </a:prstGeom>
+                    <a:noFill/>
+                    <a:ln>
+                      <a:noFill/>
+                    </a:ln>
+                  </pic:spPr>
+                </pic:pic>
+              </a:graphicData>
+            </a:graphic>
+            <wp14:sizeRelH relativeFrom="margin">
+              <wp14:pctWidth>0</wp14:pctWidth>
+            </wp14:sizeRelH>
+            <wp14:sizeRelV relativeFrom="margin">
+              <wp14:pctHeight>0</wp14:pctHeight>
+            </wp14:sizeRelV>
+          </wp:anchor>
+        </w:drawing>
+      </w:r>
+      <w:r>
+        <w:rPr>
+          <w:noProof/>
+          <w:lang w:val="en-US"/>
+        </w:rPr>
+        <w:drawing>
+          <wp:anchor distT="0" distB="0" distL="114300" distR="114300" simplePos="0" relativeHeight="251663360" behindDoc="0" locked="0" layoutInCell="1" allowOverlap="1" wp14:anchorId="01A43CE2" wp14:editId="3BEF051D">
+            <wp:simplePos x="0" y="0"/>
+            <wp:positionH relativeFrom="page">
+              <wp:posOffset>3629660</wp:posOffset>
+            </wp:positionH>
+            <wp:positionV relativeFrom="paragraph">
+              <wp:posOffset>397510</wp:posOffset>
+            </wp:positionV>
+            <wp:extent cx="3930650" cy="2620010"/>
+            <wp:effectExtent l="0" t="0" r="0" b="0"/>
+            <wp:wrapSquare wrapText="bothSides"/>
+            <wp:docPr id="26" name="Picture 26"/>
+            <wp:cNvGraphicFramePr>
+              <a:graphicFrameLocks xmlns:a="http://schemas.openxmlformats.org/drawingml/2006/main" noChangeAspect="1"/>
+            </wp:cNvGraphicFramePr>
+            <a:graphic xmlns:a="http://schemas.openxmlformats.org/drawingml/2006/main">
+              <a:graphicData uri="http://schemas.openxmlformats.org/drawingml/2006/picture">
+                <pic:pic xmlns:pic="http://schemas.openxmlformats.org/drawingml/2006/picture">
+                  <pic:nvPicPr>
+                    <pic:cNvPr id="0" name="Picture 22"/>
+                    <pic:cNvPicPr>
+                      <a:picLocks noChangeAspect="1" noChangeArrowheads="1"/>
+                    </pic:cNvPicPr>
+                  </pic:nvPicPr>
+                  <pic:blipFill>
+                    <a:blip r:embed="rId22">
+                      <a:extLst>
+                        <a:ext uri="{28A0092B-C50C-407E-A947-70E740481C1C}">
+                          <a14:useLocalDpi xmlns:a14="http://schemas.microsoft.com/office/drawing/2010/main" val="0"/>
+                        </a:ext>
+                      </a:extLst>
+                    </a:blip>
+                    <a:srcRect/>
+                    <a:stretch>
+                      <a:fillRect/>
+                    </a:stretch>
+                  </pic:blipFill>
+                  <pic:spPr bwMode="auto">
+                    <a:xfrm>
+                      <a:off x="0" y="0"/>
+                      <a:ext cx="3930650" cy="2620010"/>
+                    </a:xfrm>
+                    <a:prstGeom prst="rect">
+                      <a:avLst/>
+                    </a:prstGeom>
+                    <a:noFill/>
+                    <a:ln>
+                      <a:noFill/>
+                    </a:ln>
+                  </pic:spPr>
+                </pic:pic>
+              </a:graphicData>
+            </a:graphic>
+            <wp14:sizeRelH relativeFrom="margin">
+              <wp14:pctWidth>0</wp14:pctWidth>
+            </wp14:sizeRelH>
+            <wp14:sizeRelV relativeFrom="margin">
+              <wp14:pctHeight>0</wp14:pctHeight>
+            </wp14:sizeRelV>
+          </wp:anchor>
+        </w:drawing>
+      </w:r>
+      <w:r>
+        <w:rPr>
+          <w:noProof/>
+          <w:lang w:val="en-US"/>
+        </w:rPr>
+        <w:drawing>
+          <wp:anchor distT="0" distB="0" distL="114300" distR="114300" simplePos="0" relativeHeight="251664384" behindDoc="0" locked="0" layoutInCell="1" allowOverlap="1" wp14:anchorId="5ADED8F9" wp14:editId="07C0E152">
+            <wp:simplePos x="0" y="0"/>
+            <wp:positionH relativeFrom="page">
+              <wp:align>left</wp:align>
+            </wp:positionH>
+            <wp:positionV relativeFrom="paragraph">
+              <wp:posOffset>2430126</wp:posOffset>
+            </wp:positionV>
+            <wp:extent cx="4121150" cy="2747010"/>
+            <wp:effectExtent l="0" t="0" r="0" b="0"/>
+            <wp:wrapSquare wrapText="bothSides"/>
+            <wp:docPr id="27" name="Picture 27"/>
+            <wp:cNvGraphicFramePr>
+              <a:graphicFrameLocks xmlns:a="http://schemas.openxmlformats.org/drawingml/2006/main" noChangeAspect="1"/>
+            </wp:cNvGraphicFramePr>
+            <a:graphic xmlns:a="http://schemas.openxmlformats.org/drawingml/2006/main">
+              <a:graphicData uri="http://schemas.openxmlformats.org/drawingml/2006/picture">
+                <pic:pic xmlns:pic="http://schemas.openxmlformats.org/drawingml/2006/picture">
+                  <pic:nvPicPr>
+                    <pic:cNvPr id="0" name="Picture 24"/>
+                    <pic:cNvPicPr>
+                      <a:picLocks noChangeAspect="1" noChangeArrowheads="1"/>
+                    </pic:cNvPicPr>
+                  </pic:nvPicPr>
+                  <pic:blipFill>
+                    <a:blip r:embed="rId23">
+                      <a:extLst>
+                        <a:ext uri="{28A0092B-C50C-407E-A947-70E740481C1C}">
+                          <a14:useLocalDpi xmlns:a14="http://schemas.microsoft.com/office/drawing/2010/main" val="0"/>
+                        </a:ext>
+                      </a:extLst>
+                    </a:blip>
+                    <a:srcRect/>
+                    <a:stretch>
+                      <a:fillRect/>
+                    </a:stretch>
+                  </pic:blipFill>
+                  <pic:spPr bwMode="auto">
+                    <a:xfrm>
+                      <a:off x="0" y="0"/>
+                      <a:ext cx="4121150" cy="2747010"/>
+                    </a:xfrm>
+                    <a:prstGeom prst="rect">
+                      <a:avLst/>
+                    </a:prstGeom>
+                    <a:noFill/>
+                    <a:ln>
+                      <a:noFill/>
+                    </a:ln>
+                  </pic:spPr>
+                </pic:pic>
+              </a:graphicData>
+            </a:graphic>
+            <wp14:sizeRelH relativeFrom="margin">
+              <wp14:pctWidth>0</wp14:pctWidth>
+            </wp14:sizeRelH>
+            <wp14:sizeRelV relativeFrom="margin">
+              <wp14:pctHeight>0</wp14:pctHeight>
+            </wp14:sizeRelV>
+          </wp:anchor>
+        </w:drawing>
+      </w:r>
+      <w:r>
+        <w:rPr>
+          <w:noProof/>
+          <w:lang w:val="en-US"/>
+        </w:rPr>
+        <w:drawing>
+          <wp:anchor distT="0" distB="0" distL="114300" distR="114300" simplePos="0" relativeHeight="251665408" behindDoc="0" locked="0" layoutInCell="1" allowOverlap="1" wp14:anchorId="3458AEAE" wp14:editId="28EA6750">
+            <wp:simplePos x="0" y="0"/>
+            <wp:positionH relativeFrom="column">
+              <wp:posOffset>2426970</wp:posOffset>
+            </wp:positionH>
+            <wp:positionV relativeFrom="paragraph">
+              <wp:posOffset>2362835</wp:posOffset>
+            </wp:positionV>
+            <wp:extent cx="4053205" cy="2701925"/>
+            <wp:effectExtent l="0" t="0" r="0" b="0"/>
+            <wp:wrapSquare wrapText="bothSides"/>
+            <wp:docPr id="28" name="Picture 28"/>
+            <wp:cNvGraphicFramePr>
+              <a:graphicFrameLocks xmlns:a="http://schemas.openxmlformats.org/drawingml/2006/main" noChangeAspect="1"/>
+            </wp:cNvGraphicFramePr>
+            <a:graphic xmlns:a="http://schemas.openxmlformats.org/drawingml/2006/main">
+              <a:graphicData uri="http://schemas.openxmlformats.org/drawingml/2006/picture">
+                <pic:pic xmlns:pic="http://schemas.openxmlformats.org/drawingml/2006/picture">
+                  <pic:nvPicPr>
+                    <pic:cNvPr id="0" name="Picture 25"/>
+                    <pic:cNvPicPr>
+                      <a:picLocks noChangeAspect="1" noChangeArrowheads="1"/>
+                    </pic:cNvPicPr>
+                  </pic:nvPicPr>
+                  <pic:blipFill>
+                    <a:blip r:embed="rId24">
+                      <a:extLst>
+                        <a:ext uri="{28A0092B-C50C-407E-A947-70E740481C1C}">
+                          <a14:useLocalDpi xmlns:a14="http://schemas.microsoft.com/office/drawing/2010/main" val="0"/>
+                        </a:ext>
+                      </a:extLst>
+                    </a:blip>
+                    <a:srcRect/>
+                    <a:stretch>
+                      <a:fillRect/>
+                    </a:stretch>
+                  </pic:blipFill>
+                  <pic:spPr bwMode="auto">
+                    <a:xfrm>
+                      <a:off x="0" y="0"/>
+                      <a:ext cx="4053205" cy="2701925"/>
+                    </a:xfrm>
+                    <a:prstGeom prst="rect">
+                      <a:avLst/>
+                    </a:prstGeom>
+                    <a:noFill/>
+                    <a:ln>
+                      <a:noFill/>
+                    </a:ln>
+                  </pic:spPr>
+                </pic:pic>
+              </a:graphicData>
+            </a:graphic>
+            <wp14:sizeRelH relativeFrom="margin">
+              <wp14:pctWidth>0</wp14:pctWidth>
+            </wp14:sizeRelH>
+            <wp14:sizeRelV relativeFrom="margin">
+              <wp14:pctHeight>0</wp14:pctHeight>
+            </wp14:sizeRelV>
+          </wp:anchor>
+        </w:drawing>
+      </w:r>
+      <w:r>
+        <w:rPr>
           <w:lang w:val="en-US"/>
         </w:rPr>
         <w:t>Fixed Income funds</w:t>
@@ -3075,10 +3057,73 @@
           <w:lang w:val="en-US"/>
         </w:rPr>
       </w:pPr>
-      <w:r>
-        <w:rPr>
-          <w:lang w:val="en-US"/>
-        </w:rPr>
+    </w:p>
+    <w:p>
+      <w:pPr>
+        <w:rPr>
+          <w:lang w:val="en-US"/>
+        </w:rPr>
+      </w:pPr>
+    </w:p>
+    <w:p>
+      <w:pPr>
+        <w:rPr>
+          <w:lang w:val="en-US"/>
+        </w:rPr>
+      </w:pPr>
+    </w:p>
+    <w:p>
+      <w:pPr>
+        <w:rPr>
+          <w:lang w:val="en-US"/>
+        </w:rPr>
+      </w:pPr>
+    </w:p>
+    <w:p>
+      <w:pPr>
+        <w:rPr>
+          <w:lang w:val="en-US"/>
+        </w:rPr>
+      </w:pPr>
+    </w:p>
+    <w:p>
+      <w:pPr>
+        <w:rPr>
+          <w:lang w:val="en-US"/>
+        </w:rPr>
+      </w:pPr>
+    </w:p>
+    <w:p>
+      <w:pPr>
+        <w:rPr>
+          <w:lang w:val="en-US"/>
+        </w:rPr>
+      </w:pPr>
+    </w:p>
+    <w:p>
+      <w:pPr>
+        <w:rPr>
+          <w:lang w:val="en-US"/>
+        </w:rPr>
+      </w:pPr>
+      <w:r>
+        <w:rPr>
+          <w:lang w:val="en-US"/>
+        </w:rPr>
+        <w:br w:type="page"/>
+      </w:r>
+    </w:p>
+    <w:p>
+      <w:pPr>
+        <w:rPr>
+          <w:lang w:val="en-US"/>
+        </w:rPr>
+      </w:pPr>
+      <w:r>
+        <w:rPr>
+          <w:lang w:val="en-US"/>
+        </w:rPr>
+        <w:lastRenderedPageBreak/>
         <w:t>Hedge funds:</w:t>
       </w:r>
     </w:p>
@@ -3088,6 +3133,278 @@
           <w:lang w:val="en-US"/>
         </w:rPr>
       </w:pPr>
+      <w:r>
+        <w:rPr>
+          <w:noProof/>
+          <w:lang w:val="en-US"/>
+        </w:rPr>
+        <w:drawing>
+          <wp:anchor distT="0" distB="0" distL="114300" distR="114300" simplePos="0" relativeHeight="251661312" behindDoc="0" locked="0" layoutInCell="1" allowOverlap="1" wp14:anchorId="2F8F393C" wp14:editId="3D2DBDF1">
+            <wp:simplePos x="0" y="0"/>
+            <wp:positionH relativeFrom="page">
+              <wp:align>right</wp:align>
+            </wp:positionH>
+            <wp:positionV relativeFrom="paragraph">
+              <wp:posOffset>2442181</wp:posOffset>
+            </wp:positionV>
+            <wp:extent cx="3768725" cy="2510790"/>
+            <wp:effectExtent l="0" t="0" r="0" b="0"/>
+            <wp:wrapSquare wrapText="bothSides"/>
+            <wp:docPr id="23" name="Picture 23"/>
+            <wp:cNvGraphicFramePr>
+              <a:graphicFrameLocks xmlns:a="http://schemas.openxmlformats.org/drawingml/2006/main" noChangeAspect="1"/>
+            </wp:cNvGraphicFramePr>
+            <a:graphic xmlns:a="http://schemas.openxmlformats.org/drawingml/2006/main">
+              <a:graphicData uri="http://schemas.openxmlformats.org/drawingml/2006/picture">
+                <pic:pic xmlns:pic="http://schemas.openxmlformats.org/drawingml/2006/picture">
+                  <pic:nvPicPr>
+                    <pic:cNvPr id="0" name="Picture 19"/>
+                    <pic:cNvPicPr>
+                      <a:picLocks noChangeAspect="1" noChangeArrowheads="1"/>
+                    </pic:cNvPicPr>
+                  </pic:nvPicPr>
+                  <pic:blipFill>
+                    <a:blip r:embed="rId25">
+                      <a:extLst>
+                        <a:ext uri="{28A0092B-C50C-407E-A947-70E740481C1C}">
+                          <a14:useLocalDpi xmlns:a14="http://schemas.microsoft.com/office/drawing/2010/main" val="0"/>
+                        </a:ext>
+                      </a:extLst>
+                    </a:blip>
+                    <a:srcRect/>
+                    <a:stretch>
+                      <a:fillRect/>
+                    </a:stretch>
+                  </pic:blipFill>
+                  <pic:spPr bwMode="auto">
+                    <a:xfrm>
+                      <a:off x="0" y="0"/>
+                      <a:ext cx="3768725" cy="2510790"/>
+                    </a:xfrm>
+                    <a:prstGeom prst="rect">
+                      <a:avLst/>
+                    </a:prstGeom>
+                    <a:noFill/>
+                    <a:ln>
+                      <a:noFill/>
+                    </a:ln>
+                  </pic:spPr>
+                </pic:pic>
+              </a:graphicData>
+            </a:graphic>
+            <wp14:sizeRelH relativeFrom="margin">
+              <wp14:pctWidth>0</wp14:pctWidth>
+            </wp14:sizeRelH>
+            <wp14:sizeRelV relativeFrom="margin">
+              <wp14:pctHeight>0</wp14:pctHeight>
+            </wp14:sizeRelV>
+          </wp:anchor>
+        </w:drawing>
+      </w:r>
+      <w:r>
+        <w:rPr>
+          <w:noProof/>
+          <w:lang w:val="en-US"/>
+        </w:rPr>
+        <w:drawing>
+          <wp:anchor distT="0" distB="0" distL="114300" distR="114300" simplePos="0" relativeHeight="251658240" behindDoc="1" locked="0" layoutInCell="1" allowOverlap="1" wp14:anchorId="1E8FB28C" wp14:editId="6EBF3103">
+            <wp:simplePos x="0" y="0"/>
+            <wp:positionH relativeFrom="margin">
+              <wp:posOffset>2419578</wp:posOffset>
+            </wp:positionH>
+            <wp:positionV relativeFrom="paragraph">
+              <wp:posOffset>196850</wp:posOffset>
+            </wp:positionV>
+            <wp:extent cx="4035425" cy="2688590"/>
+            <wp:effectExtent l="0" t="0" r="0" b="0"/>
+            <wp:wrapSquare wrapText="bothSides"/>
+            <wp:docPr id="21" name="Picture 21"/>
+            <wp:cNvGraphicFramePr>
+              <a:graphicFrameLocks xmlns:a="http://schemas.openxmlformats.org/drawingml/2006/main" noChangeAspect="1"/>
+            </wp:cNvGraphicFramePr>
+            <a:graphic xmlns:a="http://schemas.openxmlformats.org/drawingml/2006/main">
+              <a:graphicData uri="http://schemas.openxmlformats.org/drawingml/2006/picture">
+                <pic:pic xmlns:pic="http://schemas.openxmlformats.org/drawingml/2006/picture">
+                  <pic:nvPicPr>
+                    <pic:cNvPr id="0" name="Picture 17"/>
+                    <pic:cNvPicPr>
+                      <a:picLocks noChangeAspect="1" noChangeArrowheads="1"/>
+                    </pic:cNvPicPr>
+                  </pic:nvPicPr>
+                  <pic:blipFill>
+                    <a:blip r:embed="rId26">
+                      <a:extLst>
+                        <a:ext uri="{28A0092B-C50C-407E-A947-70E740481C1C}">
+                          <a14:useLocalDpi xmlns:a14="http://schemas.microsoft.com/office/drawing/2010/main" val="0"/>
+                        </a:ext>
+                      </a:extLst>
+                    </a:blip>
+                    <a:srcRect/>
+                    <a:stretch>
+                      <a:fillRect/>
+                    </a:stretch>
+                  </pic:blipFill>
+                  <pic:spPr bwMode="auto">
+                    <a:xfrm>
+                      <a:off x="0" y="0"/>
+                      <a:ext cx="4035425" cy="2688590"/>
+                    </a:xfrm>
+                    <a:prstGeom prst="rect">
+                      <a:avLst/>
+                    </a:prstGeom>
+                    <a:noFill/>
+                    <a:ln>
+                      <a:noFill/>
+                    </a:ln>
+                  </pic:spPr>
+                </pic:pic>
+              </a:graphicData>
+            </a:graphic>
+            <wp14:sizeRelH relativeFrom="margin">
+              <wp14:pctWidth>0</wp14:pctWidth>
+            </wp14:sizeRelH>
+            <wp14:sizeRelV relativeFrom="margin">
+              <wp14:pctHeight>0</wp14:pctHeight>
+            </wp14:sizeRelV>
+          </wp:anchor>
+        </w:drawing>
+      </w:r>
+      <w:r>
+        <w:rPr>
+          <w:noProof/>
+          <w:lang w:val="en-US"/>
+        </w:rPr>
+        <w:drawing>
+          <wp:anchor distT="0" distB="0" distL="114300" distR="114300" simplePos="0" relativeHeight="251659264" behindDoc="0" locked="0" layoutInCell="1" allowOverlap="1" wp14:anchorId="6132C247" wp14:editId="40BF9901">
+            <wp:simplePos x="0" y="0"/>
+            <wp:positionH relativeFrom="page">
+              <wp:align>left</wp:align>
+            </wp:positionH>
+            <wp:positionV relativeFrom="paragraph">
+              <wp:posOffset>219852</wp:posOffset>
+            </wp:positionV>
+            <wp:extent cx="3954145" cy="2633980"/>
+            <wp:effectExtent l="0" t="0" r="0" b="0"/>
+            <wp:wrapSquare wrapText="bothSides"/>
+            <wp:docPr id="20" name="Picture 20"/>
+            <wp:cNvGraphicFramePr>
+              <a:graphicFrameLocks xmlns:a="http://schemas.openxmlformats.org/drawingml/2006/main" noChangeAspect="1"/>
+            </wp:cNvGraphicFramePr>
+            <a:graphic xmlns:a="http://schemas.openxmlformats.org/drawingml/2006/main">
+              <a:graphicData uri="http://schemas.openxmlformats.org/drawingml/2006/picture">
+                <pic:pic xmlns:pic="http://schemas.openxmlformats.org/drawingml/2006/picture">
+                  <pic:nvPicPr>
+                    <pic:cNvPr id="0" name="Picture 16"/>
+                    <pic:cNvPicPr>
+                      <a:picLocks noChangeAspect="1" noChangeArrowheads="1"/>
+                    </pic:cNvPicPr>
+                  </pic:nvPicPr>
+                  <pic:blipFill>
+                    <a:blip r:embed="rId7">
+                      <a:extLst>
+                        <a:ext uri="{28A0092B-C50C-407E-A947-70E740481C1C}">
+                          <a14:useLocalDpi xmlns:a14="http://schemas.microsoft.com/office/drawing/2010/main" val="0"/>
+                        </a:ext>
+                      </a:extLst>
+                    </a:blip>
+                    <a:srcRect/>
+                    <a:stretch>
+                      <a:fillRect/>
+                    </a:stretch>
+                  </pic:blipFill>
+                  <pic:spPr bwMode="auto">
+                    <a:xfrm>
+                      <a:off x="0" y="0"/>
+                      <a:ext cx="3958374" cy="2636461"/>
+                    </a:xfrm>
+                    <a:prstGeom prst="rect">
+                      <a:avLst/>
+                    </a:prstGeom>
+                    <a:noFill/>
+                    <a:ln>
+                      <a:noFill/>
+                    </a:ln>
+                  </pic:spPr>
+                </pic:pic>
+              </a:graphicData>
+            </a:graphic>
+            <wp14:sizeRelH relativeFrom="margin">
+              <wp14:pctWidth>0</wp14:pctWidth>
+            </wp14:sizeRelH>
+            <wp14:sizeRelV relativeFrom="margin">
+              <wp14:pctHeight>0</wp14:pctHeight>
+            </wp14:sizeRelV>
+          </wp:anchor>
+        </w:drawing>
+      </w:r>
+      <w:r>
+        <w:rPr>
+          <w:noProof/>
+          <w:lang w:val="en-US"/>
+        </w:rPr>
+        <w:drawing>
+          <wp:anchor distT="0" distB="0" distL="114300" distR="114300" simplePos="0" relativeHeight="251660288" behindDoc="0" locked="0" layoutInCell="1" allowOverlap="1" wp14:anchorId="64F1031F" wp14:editId="1827DB9F">
+            <wp:simplePos x="0" y="0"/>
+            <wp:positionH relativeFrom="page">
+              <wp:align>left</wp:align>
+            </wp:positionH>
+            <wp:positionV relativeFrom="paragraph">
+              <wp:posOffset>2443148</wp:posOffset>
+            </wp:positionV>
+            <wp:extent cx="3730625" cy="2484755"/>
+            <wp:effectExtent l="0" t="0" r="0" b="0"/>
+            <wp:wrapSquare wrapText="bothSides"/>
+            <wp:docPr id="22" name="Picture 22"/>
+            <wp:cNvGraphicFramePr>
+              <a:graphicFrameLocks xmlns:a="http://schemas.openxmlformats.org/drawingml/2006/main" noChangeAspect="1"/>
+            </wp:cNvGraphicFramePr>
+            <a:graphic xmlns:a="http://schemas.openxmlformats.org/drawingml/2006/main">
+              <a:graphicData uri="http://schemas.openxmlformats.org/drawingml/2006/picture">
+                <pic:pic xmlns:pic="http://schemas.openxmlformats.org/drawingml/2006/picture">
+                  <pic:nvPicPr>
+                    <pic:cNvPr id="0" name="Picture 18"/>
+                    <pic:cNvPicPr>
+                      <a:picLocks noChangeAspect="1" noChangeArrowheads="1"/>
+                    </pic:cNvPicPr>
+                  </pic:nvPicPr>
+                  <pic:blipFill>
+                    <a:blip r:embed="rId27">
+                      <a:extLst>
+                        <a:ext uri="{28A0092B-C50C-407E-A947-70E740481C1C}">
+                          <a14:useLocalDpi xmlns:a14="http://schemas.microsoft.com/office/drawing/2010/main" val="0"/>
+                        </a:ext>
+                      </a:extLst>
+                    </a:blip>
+                    <a:srcRect/>
+                    <a:stretch>
+                      <a:fillRect/>
+                    </a:stretch>
+                  </pic:blipFill>
+                  <pic:spPr bwMode="auto">
+                    <a:xfrm>
+                      <a:off x="0" y="0"/>
+                      <a:ext cx="3730625" cy="2484755"/>
+                    </a:xfrm>
+                    <a:prstGeom prst="rect">
+                      <a:avLst/>
+                    </a:prstGeom>
+                    <a:noFill/>
+                    <a:ln>
+                      <a:noFill/>
+                    </a:ln>
+                  </pic:spPr>
+                </pic:pic>
+              </a:graphicData>
+            </a:graphic>
+            <wp14:sizeRelH relativeFrom="margin">
+              <wp14:pctWidth>0</wp14:pctWidth>
+            </wp14:sizeRelH>
+            <wp14:sizeRelV relativeFrom="margin">
+              <wp14:pctHeight>0</wp14:pctHeight>
+            </wp14:sizeRelV>
+          </wp:anchor>
+        </w:drawing>
+      </w:r>
     </w:p>
     <w:p>
       <w:pPr>
@@ -3132,6 +3449,55 @@
     </w:p>
     <w:p>
       <w:pPr>
+        <w:rPr>
+          <w:lang w:val="en-US"/>
+        </w:rPr>
+      </w:pPr>
+    </w:p>
+    <w:p>
+      <w:pPr>
+        <w:rPr>
+          <w:lang w:val="en-US"/>
+        </w:rPr>
+      </w:pPr>
+    </w:p>
+    <w:p>
+      <w:pPr>
+        <w:rPr>
+          <w:lang w:val="en-US"/>
+        </w:rPr>
+      </w:pPr>
+    </w:p>
+    <w:p>
+      <w:pPr>
+        <w:rPr>
+          <w:lang w:val="en-US"/>
+        </w:rPr>
+      </w:pPr>
+    </w:p>
+    <w:p>
+      <w:pPr>
+        <w:rPr>
+          <w:lang w:val="en-US"/>
+        </w:rPr>
+      </w:pPr>
+    </w:p>
+    <w:p>
+      <w:pPr>
+        <w:rPr>
+          <w:lang w:val="en-US"/>
+        </w:rPr>
+      </w:pPr>
+    </w:p>
+    <w:p>
+      <w:pPr>
+        <w:rPr>
+          <w:lang w:val="en-US"/>
+        </w:rPr>
+      </w:pPr>
+    </w:p>
+    <w:p>
+      <w:pPr>
         <w:pStyle w:val="Heading2"/>
         <w:rPr>
           <w:lang w:val="en-US"/>
@@ -3141,6 +3507,7 @@
         <w:rPr>
           <w:lang w:val="en-US"/>
         </w:rPr>
+        <w:lastRenderedPageBreak/>
         <w:t>Conclusion</w:t>
       </w:r>
     </w:p>
@@ -3161,21 +3528,7 @@
         <w:rPr>
           <w:lang w:val="en-US"/>
         </w:rPr>
-        <w:t xml:space="preserve">Some insights could be obtained with the analysis of correlations, both on the whole period and on a yearly basis. However, </w:t>
-      </w:r>
-      <w:proofErr w:type="spellStart"/>
-      <w:r>
-        <w:rPr>
-          <w:lang w:val="en-US"/>
-        </w:rPr>
-        <w:t>clusterization</w:t>
-      </w:r>
-      <w:proofErr w:type="spellEnd"/>
-      <w:r>
-        <w:rPr>
-          <w:lang w:val="en-US"/>
-        </w:rPr>
-        <w:t xml:space="preserve"> did not return results that seem strong enough to be considered as meaningful, given that certain words are present along all observed clusters.</w:t>
+        <w:t>Some insights could be obtained with the analysis of correlations, both on the whole period and on a yearly basis. However, clusterization did not return results that seem strong enough to be considered as meaningful, given that certain words are present along all observed clusters.</w:t>
       </w:r>
     </w:p>
     <w:p>
@@ -3218,7 +3571,7 @@
         </w:rPr>
         <w:t xml:space="preserve">[1] - </w:t>
       </w:r>
-      <w:hyperlink r:id="rId20" w:history="1">
+      <w:hyperlink r:id="rId28" w:history="1">
         <w:r>
           <w:rPr>
             <w:rStyle w:val="Hyperlink"/>
@@ -3240,7 +3593,7 @@
         </w:rPr>
         <w:t xml:space="preserve">[2] - </w:t>
       </w:r>
-      <w:hyperlink r:id="rId21" w:anchor="Onde" w:history="1">
+      <w:hyperlink r:id="rId29" w:anchor="Onde" w:history="1">
         <w:r>
           <w:rPr>
             <w:rStyle w:val="Hyperlink"/>
@@ -3262,7 +3615,7 @@
         </w:rPr>
         <w:t xml:space="preserve">[3] - </w:t>
       </w:r>
-      <w:hyperlink r:id="rId22" w:history="1">
+      <w:hyperlink r:id="rId30" w:history="1">
         <w:r>
           <w:rPr>
             <w:rStyle w:val="Hyperlink"/>
@@ -3284,7 +3637,7 @@
         </w:rPr>
         <w:t xml:space="preserve">[4] - </w:t>
       </w:r>
-      <w:hyperlink r:id="rId23" w:history="1">
+      <w:hyperlink r:id="rId31" w:history="1">
         <w:r>
           <w:rPr>
             <w:rStyle w:val="Hyperlink"/>
@@ -3306,7 +3659,7 @@
         </w:rPr>
         <w:t xml:space="preserve">[5] - </w:t>
       </w:r>
-      <w:hyperlink r:id="rId24" w:history="1">
+      <w:hyperlink r:id="rId32" w:history="1">
         <w:r>
           <w:rPr>
             <w:rStyle w:val="Hyperlink"/>
@@ -3328,7 +3681,7 @@
         </w:rPr>
         <w:t xml:space="preserve">[6] - </w:t>
       </w:r>
-      <w:hyperlink r:id="rId25" w:history="1">
+      <w:hyperlink r:id="rId33" w:history="1">
         <w:r>
           <w:rPr>
             <w:rStyle w:val="Hyperlink"/>
@@ -3348,10 +3701,9 @@
         <w:rPr>
           <w:lang w:val="en-US"/>
         </w:rPr>
-        <w:lastRenderedPageBreak/>
         <w:t xml:space="preserve">[7] - </w:t>
       </w:r>
-      <w:hyperlink r:id="rId26" w:history="1">
+      <w:hyperlink r:id="rId34" w:history="1">
         <w:r>
           <w:rPr>
             <w:rStyle w:val="Hyperlink"/>
@@ -3373,7 +3725,7 @@
         </w:rPr>
         <w:t xml:space="preserve">[8] - </w:t>
       </w:r>
-      <w:hyperlink r:id="rId27" w:history="1">
+      <w:hyperlink r:id="rId35" w:history="1">
         <w:r>
           <w:rPr>
             <w:rStyle w:val="Hyperlink"/>

</xml_diff>

<commit_message>
adicionando gráficos e texto
</commit_message>
<xml_diff>
--- a/SecondDeliverable.docx
+++ b/SecondDeliverable.docx
@@ -111,7 +111,21 @@
         <w:rPr>
           <w:lang w:val="en-US"/>
         </w:rPr>
-        <w:t>According to the december/2020 report</w:t>
+        <w:t xml:space="preserve">According to the </w:t>
+      </w:r>
+      <w:proofErr w:type="spellStart"/>
+      <w:r>
+        <w:rPr>
+          <w:lang w:val="en-US"/>
+        </w:rPr>
+        <w:t>december</w:t>
+      </w:r>
+      <w:proofErr w:type="spellEnd"/>
+      <w:r>
+        <w:rPr>
+          <w:lang w:val="en-US"/>
+        </w:rPr>
+        <w:t>/2020 report</w:t>
       </w:r>
       <w:r>
         <w:rPr>
@@ -125,14 +139,88 @@
         </w:rPr>
         <w:t xml:space="preserve"> of ANBIMA (</w:t>
       </w:r>
+      <w:proofErr w:type="spellStart"/>
       <w:r>
         <w:rPr>
           <w:i/>
           <w:iCs/>
           <w:lang w:val="en-US"/>
         </w:rPr>
-        <w:t>Associação Brasileira das Entidades dos Mercados Financeiro e de Capitais</w:t>
-      </w:r>
+        <w:t>Associação</w:t>
+      </w:r>
+      <w:proofErr w:type="spellEnd"/>
+      <w:r>
+        <w:rPr>
+          <w:i/>
+          <w:iCs/>
+          <w:lang w:val="en-US"/>
+        </w:rPr>
+        <w:t xml:space="preserve"> </w:t>
+      </w:r>
+      <w:proofErr w:type="spellStart"/>
+      <w:r>
+        <w:rPr>
+          <w:i/>
+          <w:iCs/>
+          <w:lang w:val="en-US"/>
+        </w:rPr>
+        <w:t>Brasileira</w:t>
+      </w:r>
+      <w:proofErr w:type="spellEnd"/>
+      <w:r>
+        <w:rPr>
+          <w:i/>
+          <w:iCs/>
+          <w:lang w:val="en-US"/>
+        </w:rPr>
+        <w:t xml:space="preserve"> das </w:t>
+      </w:r>
+      <w:proofErr w:type="spellStart"/>
+      <w:r>
+        <w:rPr>
+          <w:i/>
+          <w:iCs/>
+          <w:lang w:val="en-US"/>
+        </w:rPr>
+        <w:t>Entidades</w:t>
+      </w:r>
+      <w:proofErr w:type="spellEnd"/>
+      <w:r>
+        <w:rPr>
+          <w:i/>
+          <w:iCs/>
+          <w:lang w:val="en-US"/>
+        </w:rPr>
+        <w:t xml:space="preserve"> dos Mercados </w:t>
+      </w:r>
+      <w:proofErr w:type="spellStart"/>
+      <w:r>
+        <w:rPr>
+          <w:i/>
+          <w:iCs/>
+          <w:lang w:val="en-US"/>
+        </w:rPr>
+        <w:t>Financeiro</w:t>
+      </w:r>
+      <w:proofErr w:type="spellEnd"/>
+      <w:r>
+        <w:rPr>
+          <w:i/>
+          <w:iCs/>
+          <w:lang w:val="en-US"/>
+        </w:rPr>
+        <w:t xml:space="preserve"> e de </w:t>
+      </w:r>
+      <w:proofErr w:type="spellStart"/>
+      <w:r>
+        <w:rPr>
+          <w:i/>
+          <w:iCs/>
+          <w:lang w:val="en-US"/>
+        </w:rPr>
+        <w:t>Capitais</w:t>
+      </w:r>
+      <w:proofErr w:type="spellEnd"/>
       <w:r>
         <w:rPr>
           <w:lang w:val="en-US"/>
@@ -268,6 +356,7 @@
           <w:lang w:val="en-US"/>
         </w:rPr>
       </w:pPr>
+      <w:proofErr w:type="spellStart"/>
       <w:proofErr w:type="gramStart"/>
       <w:r>
         <w:rPr>
@@ -276,6 +365,7 @@
         <w:lastRenderedPageBreak/>
         <w:t>Source:ANBIMA</w:t>
       </w:r>
+      <w:proofErr w:type="spellEnd"/>
       <w:proofErr w:type="gramEnd"/>
     </w:p>
     <w:p>
@@ -515,7 +605,61 @@
           <w:iCs/>
           <w:lang w:val="en-US"/>
         </w:rPr>
-        <w:t>, Fundo de Investimento em Renda Fixa)</w:t>
+        <w:t xml:space="preserve">, Fundo de </w:t>
+      </w:r>
+      <w:proofErr w:type="spellStart"/>
+      <w:r>
+        <w:rPr>
+          <w:i/>
+          <w:iCs/>
+          <w:lang w:val="en-US"/>
+        </w:rPr>
+        <w:t>Investimento</w:t>
+      </w:r>
+      <w:proofErr w:type="spellEnd"/>
+      <w:r>
+        <w:rPr>
+          <w:i/>
+          <w:iCs/>
+          <w:lang w:val="en-US"/>
+        </w:rPr>
+        <w:t xml:space="preserve"> </w:t>
+      </w:r>
+      <w:proofErr w:type="spellStart"/>
+      <w:r>
+        <w:rPr>
+          <w:i/>
+          <w:iCs/>
+          <w:lang w:val="en-US"/>
+        </w:rPr>
+        <w:t>em</w:t>
+      </w:r>
+      <w:proofErr w:type="spellEnd"/>
+      <w:r>
+        <w:rPr>
+          <w:i/>
+          <w:iCs/>
+          <w:lang w:val="en-US"/>
+        </w:rPr>
+        <w:t xml:space="preserve"> Renda </w:t>
+      </w:r>
+      <w:proofErr w:type="spellStart"/>
+      <w:r>
+        <w:rPr>
+          <w:i/>
+          <w:iCs/>
+          <w:lang w:val="en-US"/>
+        </w:rPr>
+        <w:t>Fixa</w:t>
+      </w:r>
+      <w:proofErr w:type="spellEnd"/>
+      <w:r>
+        <w:rPr>
+          <w:i/>
+          <w:iCs/>
+          <w:lang w:val="en-US"/>
+        </w:rPr>
+        <w:t>)</w:t>
       </w:r>
       <w:r>
         <w:rPr>
@@ -569,7 +713,61 @@
           <w:iCs/>
           <w:lang w:val="en-US"/>
         </w:rPr>
-        <w:t>, Fundo de Investimento em Ações) –</w:t>
+        <w:t xml:space="preserve">, Fundo de </w:t>
+      </w:r>
+      <w:proofErr w:type="spellStart"/>
+      <w:r>
+        <w:rPr>
+          <w:i/>
+          <w:iCs/>
+          <w:lang w:val="en-US"/>
+        </w:rPr>
+        <w:t>Investimento</w:t>
+      </w:r>
+      <w:proofErr w:type="spellEnd"/>
+      <w:r>
+        <w:rPr>
+          <w:i/>
+          <w:iCs/>
+          <w:lang w:val="en-US"/>
+        </w:rPr>
+        <w:t xml:space="preserve"> </w:t>
+      </w:r>
+      <w:proofErr w:type="spellStart"/>
+      <w:r>
+        <w:rPr>
+          <w:i/>
+          <w:iCs/>
+          <w:lang w:val="en-US"/>
+        </w:rPr>
+        <w:t>em</w:t>
+      </w:r>
+      <w:proofErr w:type="spellEnd"/>
+      <w:r>
+        <w:rPr>
+          <w:i/>
+          <w:iCs/>
+          <w:lang w:val="en-US"/>
+        </w:rPr>
+        <w:t xml:space="preserve"> </w:t>
+      </w:r>
+      <w:proofErr w:type="spellStart"/>
+      <w:r>
+        <w:rPr>
+          <w:i/>
+          <w:iCs/>
+          <w:lang w:val="en-US"/>
+        </w:rPr>
+        <w:t>Ações</w:t>
+      </w:r>
+      <w:proofErr w:type="spellEnd"/>
+      <w:r>
+        <w:rPr>
+          <w:i/>
+          <w:iCs/>
+          <w:lang w:val="en-US"/>
+        </w:rPr>
+        <w:t>) –</w:t>
       </w:r>
       <w:r>
         <w:rPr>
@@ -608,7 +806,43 @@
           <w:iCs/>
           <w:lang w:val="en-US"/>
         </w:rPr>
-        <w:t>– (in Portuguese, Fundo de Investimento Multimercado)</w:t>
+        <w:t xml:space="preserve">– (in Portuguese, Fundo de </w:t>
+      </w:r>
+      <w:proofErr w:type="spellStart"/>
+      <w:r>
+        <w:rPr>
+          <w:i/>
+          <w:iCs/>
+          <w:lang w:val="en-US"/>
+        </w:rPr>
+        <w:t>Investimento</w:t>
+      </w:r>
+      <w:proofErr w:type="spellEnd"/>
+      <w:r>
+        <w:rPr>
+          <w:i/>
+          <w:iCs/>
+          <w:lang w:val="en-US"/>
+        </w:rPr>
+        <w:t xml:space="preserve"> </w:t>
+      </w:r>
+      <w:proofErr w:type="spellStart"/>
+      <w:r>
+        <w:rPr>
+          <w:i/>
+          <w:iCs/>
+          <w:lang w:val="en-US"/>
+        </w:rPr>
+        <w:t>Multimercado</w:t>
+      </w:r>
+      <w:proofErr w:type="spellEnd"/>
+      <w:r>
+        <w:rPr>
+          <w:i/>
+          <w:iCs/>
+          <w:lang w:val="en-US"/>
+        </w:rPr>
+        <w:t>)</w:t>
       </w:r>
       <w:r>
         <w:rPr>
@@ -654,7 +888,25 @@
           <w:iCs/>
           <w:lang w:val="en-US"/>
         </w:rPr>
-        <w:t>ortuguese, Fundo de Previdência) –</w:t>
+        <w:t xml:space="preserve">ortuguese, Fundo de </w:t>
+      </w:r>
+      <w:proofErr w:type="spellStart"/>
+      <w:r>
+        <w:rPr>
+          <w:i/>
+          <w:iCs/>
+          <w:lang w:val="en-US"/>
+        </w:rPr>
+        <w:t>Previdência</w:t>
+      </w:r>
+      <w:proofErr w:type="spellEnd"/>
+      <w:r>
+        <w:rPr>
+          <w:i/>
+          <w:iCs/>
+          <w:lang w:val="en-US"/>
+        </w:rPr>
+        <w:t>) –</w:t>
       </w:r>
       <w:r>
         <w:rPr>
@@ -1055,13 +1307,59 @@
         </w:rPr>
         <w:t>All investment funds must be registered on CVM (</w:t>
       </w:r>
+      <w:proofErr w:type="spellStart"/>
       <w:r>
         <w:rPr>
           <w:i/>
           <w:iCs/>
           <w:lang w:val="en-US"/>
         </w:rPr>
-        <w:t xml:space="preserve">Comissão de Valores Mobiliários, </w:t>
+        <w:t>Comissão</w:t>
+      </w:r>
+      <w:proofErr w:type="spellEnd"/>
+      <w:r>
+        <w:rPr>
+          <w:i/>
+          <w:iCs/>
+          <w:lang w:val="en-US"/>
+        </w:rPr>
+        <w:t xml:space="preserve"> de </w:t>
+      </w:r>
+      <w:proofErr w:type="spellStart"/>
+      <w:r>
+        <w:rPr>
+          <w:i/>
+          <w:iCs/>
+          <w:lang w:val="en-US"/>
+        </w:rPr>
+        <w:t>Valores</w:t>
+      </w:r>
+      <w:proofErr w:type="spellEnd"/>
+      <w:r>
+        <w:rPr>
+          <w:i/>
+          <w:iCs/>
+          <w:lang w:val="en-US"/>
+        </w:rPr>
+        <w:t xml:space="preserve"> </w:t>
+      </w:r>
+      <w:proofErr w:type="spellStart"/>
+      <w:r>
+        <w:rPr>
+          <w:i/>
+          <w:iCs/>
+          <w:lang w:val="en-US"/>
+        </w:rPr>
+        <w:t>Mobiliários</w:t>
+      </w:r>
+      <w:proofErr w:type="spellEnd"/>
+      <w:r>
+        <w:rPr>
+          <w:i/>
+          <w:iCs/>
+          <w:lang w:val="en-US"/>
+        </w:rPr>
+        <w:t xml:space="preserve">, </w:t>
       </w:r>
       <w:r>
         <w:rPr>
@@ -1073,7 +1371,21 @@
         <w:rPr>
           <w:lang w:val="en-US"/>
         </w:rPr>
-        <w:t xml:space="preserve">ties and Exchange Commision in Portuguese), a Brazilian federal authority responsible to regulate capital markets and their participants. They are also required to send daily the value of their shares, along with the subscription and redemption volume liquidated on a given day. </w:t>
+        <w:t xml:space="preserve">ties and Exchange </w:t>
+      </w:r>
+      <w:proofErr w:type="spellStart"/>
+      <w:r>
+        <w:rPr>
+          <w:lang w:val="en-US"/>
+        </w:rPr>
+        <w:t>Commision</w:t>
+      </w:r>
+      <w:proofErr w:type="spellEnd"/>
+      <w:r>
+        <w:rPr>
+          <w:lang w:val="en-US"/>
+        </w:rPr>
+        <w:t xml:space="preserve"> in Portuguese), a Brazilian federal authority responsible to regulate capital markets and their participants. They are also required to send daily the value of their shares, along with the subscription and redemption volume liquidated on a given day. </w:t>
       </w:r>
     </w:p>
     <w:p>
@@ -1145,6 +1457,7 @@
         </w:rPr>
         <w:t xml:space="preserve">A historic series of IBOVESPA, the São Paulo’s Stock Market Index, was obtained via the </w:t>
       </w:r>
+      <w:proofErr w:type="spellStart"/>
       <w:proofErr w:type="gramStart"/>
       <w:r>
         <w:rPr>
@@ -1152,6 +1465,7 @@
         </w:rPr>
         <w:t>Yahoo!Finance</w:t>
       </w:r>
+      <w:proofErr w:type="spellEnd"/>
       <w:proofErr w:type="gramEnd"/>
       <w:r>
         <w:rPr>
@@ -1259,19 +1573,7 @@
         <w:rPr>
           <w:lang w:val="en-US"/>
         </w:rPr>
-        <w:t xml:space="preserve">Before filtering the data, I picked some categories of funds out of the original set. The set in </w:t>
-      </w:r>
-      <w:r>
-        <w:rPr>
-          <w:lang w:val="en-US"/>
-        </w:rPr>
-        <w:t>[3]</w:t>
-      </w:r>
-      <w:r>
-        <w:rPr>
-          <w:lang w:val="en-US"/>
-        </w:rPr>
-        <w:t xml:space="preserve"> contains almost all forms of investment funds, some of which are either focused on specific purposes (such as FUNCINE funds, whose objective is to support the Brazilian film industry) or belong to classes that are typically closed-end funds (such as FIIs, that are roughly equivalent to a REIT, Real Estate Investment Trust). </w:t>
+        <w:t xml:space="preserve">Before filtering the data, I picked some categories of funds out of the original set. The set in [3] contains almost all forms of investment funds, some of which are either focused on specific purposes (such as FUNCINE funds, whose objective is to support the Brazilian film industry) or belong to classes that are typically closed-end funds (such as FIIs, that are roughly equivalent to a REIT, Real Estate Investment Trust). </w:t>
       </w:r>
     </w:p>
     <w:p>
@@ -1400,8 +1702,21 @@
           <w:iCs/>
         </w:rPr>
       </w:pPr>
-      <w:r>
-        <w:t xml:space="preserve">Fixed Income Funds - </w:t>
+      <w:proofErr w:type="spellStart"/>
+      <w:r>
+        <w:t>Fixed</w:t>
+      </w:r>
+      <w:proofErr w:type="spellEnd"/>
+      <w:r>
+        <w:t xml:space="preserve"> Income </w:t>
+      </w:r>
+      <w:proofErr w:type="spellStart"/>
+      <w:r>
+        <w:t>Funds</w:t>
+      </w:r>
+      <w:proofErr w:type="spellEnd"/>
+      <w:r>
+        <w:t xml:space="preserve"> - </w:t>
       </w:r>
       <w:r>
         <w:rPr>
@@ -1423,7 +1738,15 @@
         </w:rPr>
       </w:pPr>
       <w:r>
-        <w:t xml:space="preserve">Hedge Funds – </w:t>
+        <w:t xml:space="preserve">Hedge </w:t>
+      </w:r>
+      <w:proofErr w:type="spellStart"/>
+      <w:r>
+        <w:t>Funds</w:t>
+      </w:r>
+      <w:proofErr w:type="spellEnd"/>
+      <w:r>
+        <w:t xml:space="preserve"> – </w:t>
       </w:r>
       <w:r>
         <w:rPr>
@@ -1456,7 +1779,21 @@
         <w:rPr>
           <w:lang w:val="en-US"/>
         </w:rPr>
-        <w:t>a Jupyter notebook was used and the correlations between the metrics below and the number of shareholders of the fund. By analyzing such correlations and their behavior, I intend to derive insights about the behavior of shareholders.</w:t>
+        <w:t xml:space="preserve">a </w:t>
+      </w:r>
+      <w:proofErr w:type="spellStart"/>
+      <w:r>
+        <w:rPr>
+          <w:lang w:val="en-US"/>
+        </w:rPr>
+        <w:t>Jupyter</w:t>
+      </w:r>
+      <w:proofErr w:type="spellEnd"/>
+      <w:r>
+        <w:rPr>
+          <w:lang w:val="en-US"/>
+        </w:rPr>
+        <w:t xml:space="preserve"> notebook was used and the correlations between the metrics below and the number of shareholders of the fund. By analyzing such correlations and their behavior, I intend to derive insights about the behavior of shareholders.</w:t>
       </w:r>
       <w:r>
         <w:rPr>
@@ -1621,18 +1958,104 @@
         <w:rPr>
           <w:lang w:val="en-US"/>
         </w:rPr>
-        <w:t>On the later case, I will run the algorithm within each set of funds, considering the correlations observed over the period 2</w:t>
-      </w:r>
+        <w:t xml:space="preserve">On the </w:t>
+      </w:r>
+      <w:r>
+        <w:rPr>
+          <w:lang w:val="en-US"/>
+        </w:rPr>
+        <w:t>latter</w:t>
+      </w:r>
+      <w:r>
+        <w:rPr>
+          <w:lang w:val="en-US"/>
+        </w:rPr>
+        <w:t xml:space="preserve"> case, I will run the algorithm within each set of funds, considering the correlations observed over the period 2017-2020. Using the clusters and the labels assigned to each fund, I will check whether subtypes of funds within a fund set exhibit similar behavior (in terms of the considered variables) or not. </w:t>
+      </w:r>
+    </w:p>
+    <w:p>
+      <w:pPr>
+        <w:rPr>
+          <w:lang w:val="en-US"/>
+        </w:rPr>
+      </w:pPr>
+    </w:p>
+    <w:p>
+      <w:pPr>
+        <w:pStyle w:val="Heading2"/>
+        <w:rPr>
+          <w:lang w:val="en-US"/>
+        </w:rPr>
+      </w:pPr>
+      <w:r>
+        <w:rPr>
+          <w:lang w:val="en-US"/>
+        </w:rPr>
+        <w:t>Results</w:t>
+      </w:r>
+    </w:p>
+    <w:p>
+      <w:pPr>
+        <w:rPr>
+          <w:lang w:val="en-US"/>
+        </w:rPr>
+      </w:pPr>
+    </w:p>
+    <w:p>
+      <w:pPr>
+        <w:pStyle w:val="Heading3"/>
+        <w:rPr>
+          <w:lang w:val="en-US"/>
+        </w:rPr>
+      </w:pPr>
+      <w:r>
+        <w:rPr>
+          <w:lang w:val="en-US"/>
+        </w:rPr>
+        <w:t>Correlation Analysis</w:t>
+      </w:r>
+      <w:r>
+        <w:rPr>
+          <w:lang w:val="en-US"/>
+        </w:rPr>
+        <w:t xml:space="preserve"> and Discussion</w:t>
+      </w:r>
+    </w:p>
+    <w:p>
+      <w:pPr>
+        <w:rPr>
+          <w:lang w:val="en-US"/>
+        </w:rPr>
+      </w:pPr>
+    </w:p>
+    <w:p>
+      <w:pPr>
+        <w:rPr>
+          <w:lang w:val="en-US"/>
+        </w:rPr>
+      </w:pPr>
+      <w:r>
+        <w:rPr>
+          <w:lang w:val="en-US"/>
+        </w:rPr>
+        <w:t>The figures below show the resulting correlation distributions between 2017 and 2020:</w:t>
+      </w:r>
+    </w:p>
+    <w:p>
+      <w:pPr>
+        <w:rPr>
+          <w:lang w:val="en-US"/>
+        </w:rPr>
+      </w:pPr>
       <w:r>
         <w:rPr>
           <w:noProof/>
-          <w:lang w:val="en-US"/>
         </w:rPr>
         <w:drawing>
-          <wp:inline distT="0" distB="0" distL="0" distR="0" wp14:anchorId="7F490B1A" wp14:editId="791FCA4B">
-            <wp:extent cx="5400040" cy="3597275"/>
+          <wp:inline distT="0" distB="0" distL="0" distR="0" wp14:anchorId="5DD484EF" wp14:editId="2ECB96B2">
+            <wp:extent cx="5400040" cy="1963420"/>
             <wp:effectExtent l="0" t="0" r="0" b="0"/>
-            <wp:docPr id="19" name="Picture 19"/>
+            <wp:docPr id="4" name="Picture 4"/>
             <wp:cNvGraphicFramePr>
               <a:graphicFrameLocks xmlns:a="http://schemas.openxmlformats.org/drawingml/2006/main" noChangeAspect="1"/>
             </wp:cNvGraphicFramePr>
@@ -1640,7 +2063,7 @@
               <a:graphicData uri="http://schemas.openxmlformats.org/drawingml/2006/picture">
                 <pic:pic xmlns:pic="http://schemas.openxmlformats.org/drawingml/2006/picture">
                   <pic:nvPicPr>
-                    <pic:cNvPr id="0" name="Picture 15"/>
+                    <pic:cNvPr id="0" name="Picture 2"/>
                     <pic:cNvPicPr>
                       <a:picLocks noChangeAspect="1" noChangeArrowheads="1"/>
                     </pic:cNvPicPr>
@@ -1661,7 +2084,7 @@
                   <pic:spPr bwMode="auto">
                     <a:xfrm>
                       <a:off x="0" y="0"/>
-                      <a:ext cx="5400040" cy="3597275"/>
+                      <a:ext cx="5400040" cy="1963420"/>
                     </a:xfrm>
                     <a:prstGeom prst="rect">
                       <a:avLst/>
@@ -1677,80 +2100,6 @@
           </wp:inline>
         </w:drawing>
       </w:r>
-      <w:r>
-        <w:rPr>
-          <w:lang w:val="en-US"/>
-        </w:rPr>
-        <w:t xml:space="preserve">017-2020. Using the clusters and the labels assigned to each fund, I will check whether subtypes of funds within a fund set exhibit similar behavior (in terms of the considered variables) or not. </w:t>
-      </w:r>
-    </w:p>
-    <w:p>
-      <w:pPr>
-        <w:rPr>
-          <w:lang w:val="en-US"/>
-        </w:rPr>
-      </w:pPr>
-    </w:p>
-    <w:p>
-      <w:pPr>
-        <w:pStyle w:val="Heading2"/>
-        <w:rPr>
-          <w:lang w:val="en-US"/>
-        </w:rPr>
-      </w:pPr>
-      <w:r>
-        <w:rPr>
-          <w:lang w:val="en-US"/>
-        </w:rPr>
-        <w:t>Results</w:t>
-      </w:r>
-    </w:p>
-    <w:p>
-      <w:pPr>
-        <w:rPr>
-          <w:lang w:val="en-US"/>
-        </w:rPr>
-      </w:pPr>
-    </w:p>
-    <w:p>
-      <w:pPr>
-        <w:pStyle w:val="Heading3"/>
-        <w:rPr>
-          <w:lang w:val="en-US"/>
-        </w:rPr>
-      </w:pPr>
-      <w:r>
-        <w:rPr>
-          <w:lang w:val="en-US"/>
-        </w:rPr>
-        <w:t>Correlation Analysis</w:t>
-      </w:r>
-      <w:r>
-        <w:rPr>
-          <w:lang w:val="en-US"/>
-        </w:rPr>
-        <w:t xml:space="preserve"> and Discussion</w:t>
-      </w:r>
-    </w:p>
-    <w:p>
-      <w:pPr>
-        <w:rPr>
-          <w:lang w:val="en-US"/>
-        </w:rPr>
-      </w:pPr>
-    </w:p>
-    <w:p>
-      <w:pPr>
-        <w:rPr>
-          <w:lang w:val="en-US"/>
-        </w:rPr>
-      </w:pPr>
-      <w:r>
-        <w:rPr>
-          <w:lang w:val="en-US"/>
-        </w:rPr>
-        <w:t>The figures below show the resulting correlation distributions between 2017 and 2020:</w:t>
-      </w:r>
     </w:p>
     <w:p>
       <w:pPr>
@@ -1762,12 +2111,11 @@
         <w:rPr>
           <w:noProof/>
         </w:rPr>
-        <w:lastRenderedPageBreak/>
         <w:drawing>
-          <wp:inline distT="0" distB="0" distL="0" distR="0" wp14:anchorId="5DD484EF" wp14:editId="2ECB96B2">
+          <wp:inline distT="0" distB="0" distL="0" distR="0" wp14:anchorId="30C844A3" wp14:editId="60667670">
             <wp:extent cx="5400040" cy="1963420"/>
             <wp:effectExtent l="0" t="0" r="0" b="0"/>
-            <wp:docPr id="4" name="Picture 4"/>
+            <wp:docPr id="5" name="Picture 5"/>
             <wp:cNvGraphicFramePr>
               <a:graphicFrameLocks xmlns:a="http://schemas.openxmlformats.org/drawingml/2006/main" noChangeAspect="1"/>
             </wp:cNvGraphicFramePr>
@@ -1775,7 +2123,7 @@
               <a:graphicData uri="http://schemas.openxmlformats.org/drawingml/2006/picture">
                 <pic:pic xmlns:pic="http://schemas.openxmlformats.org/drawingml/2006/picture">
                   <pic:nvPicPr>
-                    <pic:cNvPr id="0" name="Picture 2"/>
+                    <pic:cNvPr id="0" name="Picture 4"/>
                     <pic:cNvPicPr>
                       <a:picLocks noChangeAspect="1" noChangeArrowheads="1"/>
                     </pic:cNvPicPr>
@@ -1821,69 +2169,16 @@
       </w:pPr>
       <w:r>
         <w:rPr>
-          <w:noProof/>
-        </w:rPr>
-        <w:drawing>
-          <wp:inline distT="0" distB="0" distL="0" distR="0" wp14:anchorId="30C844A3" wp14:editId="60667670">
-            <wp:extent cx="5400040" cy="1963420"/>
-            <wp:effectExtent l="0" t="0" r="0" b="0"/>
-            <wp:docPr id="5" name="Picture 5"/>
-            <wp:cNvGraphicFramePr>
-              <a:graphicFrameLocks xmlns:a="http://schemas.openxmlformats.org/drawingml/2006/main" noChangeAspect="1"/>
-            </wp:cNvGraphicFramePr>
-            <a:graphic xmlns:a="http://schemas.openxmlformats.org/drawingml/2006/main">
-              <a:graphicData uri="http://schemas.openxmlformats.org/drawingml/2006/picture">
-                <pic:pic xmlns:pic="http://schemas.openxmlformats.org/drawingml/2006/picture">
-                  <pic:nvPicPr>
-                    <pic:cNvPr id="0" name="Picture 4"/>
-                    <pic:cNvPicPr>
-                      <a:picLocks noChangeAspect="1" noChangeArrowheads="1"/>
-                    </pic:cNvPicPr>
-                  </pic:nvPicPr>
-                  <pic:blipFill>
-                    <a:blip r:embed="rId9">
-                      <a:extLst>
-                        <a:ext uri="{28A0092B-C50C-407E-A947-70E740481C1C}">
-                          <a14:useLocalDpi xmlns:a14="http://schemas.microsoft.com/office/drawing/2010/main" val="0"/>
-                        </a:ext>
-                      </a:extLst>
-                    </a:blip>
-                    <a:srcRect/>
-                    <a:stretch>
-                      <a:fillRect/>
-                    </a:stretch>
-                  </pic:blipFill>
-                  <pic:spPr bwMode="auto">
-                    <a:xfrm>
-                      <a:off x="0" y="0"/>
-                      <a:ext cx="5400040" cy="1963420"/>
-                    </a:xfrm>
-                    <a:prstGeom prst="rect">
-                      <a:avLst/>
-                    </a:prstGeom>
-                    <a:noFill/>
-                    <a:ln>
-                      <a:noFill/>
-                    </a:ln>
-                  </pic:spPr>
-                </pic:pic>
-              </a:graphicData>
-            </a:graphic>
-          </wp:inline>
-        </w:drawing>
-      </w:r>
-    </w:p>
-    <w:p>
-      <w:pPr>
-        <w:rPr>
-          <w:lang w:val="en-US"/>
-        </w:rPr>
-      </w:pPr>
-      <w:r>
-        <w:rPr>
-          <w:lang w:val="en-US"/>
-        </w:rPr>
-        <w:t>Although simplistic, the idea that “an increase of the base rate will drive shareholders towards the fixed income fund market” (which, in statistical terms, means that the shareholders on hedge funds and the base interest rate should be negatively correlated) is challenged by the data above. If the data corroborated the idea, little to no bins with positive correlations both on the “shareholders vs. SELIC rates” graphs on hedge funds, and a similar pattern should be observed on the same graph on fixed income funds, although inverted. In both cases, however, there seem to be a set of “contrarian” funds – that is, funds</w:t>
+          <w:lang w:val="en-US"/>
+        </w:rPr>
+        <w:t xml:space="preserve">Although simplistic, the idea that “an increase of the base rate will drive shareholders towards the fixed income fund market” (which, in statistical terms, means that the shareholders on hedge funds and the base interest rate should be negatively correlated) is challenged by the data above. If the data corroborated the idea, little to no bins with positive correlations both on the “shareholders vs. SELIC rates” graphs on hedge funds, and a similar pattern should be observed on the same graph on fixed income funds, although inverted. In both cases, however, </w:t>
+      </w:r>
+      <w:r>
+        <w:rPr>
+          <w:lang w:val="en-US"/>
+        </w:rPr>
+        <w:lastRenderedPageBreak/>
+        <w:t>there seem to be a set of “contrarian” funds – that is, funds</w:t>
       </w:r>
       <w:r>
         <w:rPr>
@@ -1929,14 +2224,12 @@
         </w:rPr>
         <w:t xml:space="preserve">The sequence of pictures below </w:t>
       </w:r>
-      <w:proofErr w:type="gramStart"/>
-      <w:r>
-        <w:rPr>
-          <w:lang w:val="en-US"/>
-        </w:rPr>
-        <w:t>depict</w:t>
-      </w:r>
-      <w:proofErr w:type="gramEnd"/>
+      <w:r>
+        <w:rPr>
+          <w:lang w:val="en-US"/>
+        </w:rPr>
+        <w:t>depicts</w:t>
+      </w:r>
       <w:r>
         <w:rPr>
           <w:lang w:val="en-US"/>
@@ -1972,7 +2265,7 @@
                     </pic:cNvPicPr>
                   </pic:nvPicPr>
                   <pic:blipFill>
-                    <a:blip r:embed="rId10">
+                    <a:blip r:embed="rId9">
                       <a:extLst>
                         <a:ext uri="{28A0092B-C50C-407E-A947-70E740481C1C}">
                           <a14:useLocalDpi xmlns:a14="http://schemas.microsoft.com/office/drawing/2010/main" val="0"/>
@@ -2008,7 +2301,6 @@
           <w:noProof/>
           <w:lang w:val="en-US"/>
         </w:rPr>
-        <w:lastRenderedPageBreak/>
         <w:drawing>
           <wp:inline distT="0" distB="0" distL="0" distR="0" wp14:anchorId="7258BA42" wp14:editId="0FD82B3E">
             <wp:extent cx="4787660" cy="1738917"/>
@@ -2027,7 +2319,7 @@
                     </pic:cNvPicPr>
                   </pic:nvPicPr>
                   <pic:blipFill>
-                    <a:blip r:embed="rId11">
+                    <a:blip r:embed="rId10">
                       <a:extLst>
                         <a:ext uri="{28A0092B-C50C-407E-A947-70E740481C1C}">
                           <a14:useLocalDpi xmlns:a14="http://schemas.microsoft.com/office/drawing/2010/main" val="0"/>
@@ -2081,7 +2373,7 @@
                     </pic:cNvPicPr>
                   </pic:nvPicPr>
                   <pic:blipFill>
-                    <a:blip r:embed="rId12">
+                    <a:blip r:embed="rId11">
                       <a:extLst>
                         <a:ext uri="{28A0092B-C50C-407E-A947-70E740481C1C}">
                           <a14:useLocalDpi xmlns:a14="http://schemas.microsoft.com/office/drawing/2010/main" val="0"/>
@@ -2142,7 +2434,7 @@
                     </pic:cNvPicPr>
                   </pic:nvPicPr>
                   <pic:blipFill>
-                    <a:blip r:embed="rId13">
+                    <a:blip r:embed="rId12">
                       <a:extLst>
                         <a:ext uri="{28A0092B-C50C-407E-A947-70E740481C1C}">
                           <a14:useLocalDpi xmlns:a14="http://schemas.microsoft.com/office/drawing/2010/main" val="0"/>
@@ -2191,6 +2483,7 @@
         <w:rPr>
           <w:lang w:val="en-US"/>
         </w:rPr>
+        <w:lastRenderedPageBreak/>
         <w:t>On their turn, the yearly analysis for hedge funds can be seen below:</w:t>
       </w:r>
     </w:p>
@@ -2205,7 +2498,6 @@
           <w:noProof/>
           <w:lang w:val="en-US"/>
         </w:rPr>
-        <w:lastRenderedPageBreak/>
         <w:drawing>
           <wp:inline distT="0" distB="0" distL="0" distR="0" wp14:anchorId="5219A254" wp14:editId="56AED86E">
             <wp:extent cx="4537494" cy="1648055"/>
@@ -2224,7 +2516,7 @@
                     </pic:cNvPicPr>
                   </pic:nvPicPr>
                   <pic:blipFill>
-                    <a:blip r:embed="rId14">
+                    <a:blip r:embed="rId13">
                       <a:extLst>
                         <a:ext uri="{28A0092B-C50C-407E-A947-70E740481C1C}">
                           <a14:useLocalDpi xmlns:a14="http://schemas.microsoft.com/office/drawing/2010/main" val="0"/>
@@ -2278,7 +2570,7 @@
                     </pic:cNvPicPr>
                   </pic:nvPicPr>
                   <pic:blipFill>
-                    <a:blip r:embed="rId15">
+                    <a:blip r:embed="rId14">
                       <a:extLst>
                         <a:ext uri="{28A0092B-C50C-407E-A947-70E740481C1C}">
                           <a14:useLocalDpi xmlns:a14="http://schemas.microsoft.com/office/drawing/2010/main" val="0"/>
@@ -2339,7 +2631,7 @@
                     </pic:cNvPicPr>
                   </pic:nvPicPr>
                   <pic:blipFill>
-                    <a:blip r:embed="rId16">
+                    <a:blip r:embed="rId15">
                       <a:extLst>
                         <a:ext uri="{28A0092B-C50C-407E-A947-70E740481C1C}">
                           <a14:useLocalDpi xmlns:a14="http://schemas.microsoft.com/office/drawing/2010/main" val="0"/>
@@ -2400,7 +2692,7 @@
                     </pic:cNvPicPr>
                   </pic:nvPicPr>
                   <pic:blipFill>
-                    <a:blip r:embed="rId17">
+                    <a:blip r:embed="rId16">
                       <a:extLst>
                         <a:ext uri="{28A0092B-C50C-407E-A947-70E740481C1C}">
                           <a14:useLocalDpi xmlns:a14="http://schemas.microsoft.com/office/drawing/2010/main" val="0"/>
@@ -2444,65 +2736,157 @@
         </w:rPr>
         <w:t xml:space="preserve">One of the interesting observations that can be done about hedge funds on the context of </w:t>
       </w:r>
+      <w:r>
+        <w:rPr>
+          <w:lang w:val="en-US"/>
+        </w:rPr>
+        <w:t>a</w:t>
+      </w:r>
+      <w:r>
+        <w:rPr>
+          <w:lang w:val="en-US"/>
+        </w:rPr>
+        <w:t xml:space="preserve"> yearly analysis is that, unlike fixed income funds, there is a consistent trend of negative correlations between shareholders and the average ticket on a fund. As this indicates, for instance, that individual investors may be </w:t>
+      </w:r>
+      <w:r>
+        <w:rPr>
+          <w:lang w:val="en-US"/>
+        </w:rPr>
+        <w:t>especially</w:t>
+      </w:r>
+      <w:r>
+        <w:rPr>
+          <w:lang w:val="en-US"/>
+        </w:rPr>
+        <w:t xml:space="preserve"> prone to invest on hedge funds, as their tickets tend to be smaller than institutional investors (that is, other funds, corporations and the like).</w:t>
+      </w:r>
+    </w:p>
+    <w:p>
+      <w:pPr>
+        <w:rPr>
+          <w:lang w:val="en-US"/>
+        </w:rPr>
+      </w:pPr>
+    </w:p>
+    <w:p>
+      <w:pPr>
+        <w:rPr>
+          <w:lang w:val="en-US"/>
+        </w:rPr>
+      </w:pPr>
+    </w:p>
+    <w:p>
+      <w:pPr>
+        <w:rPr>
+          <w:lang w:val="en-US"/>
+        </w:rPr>
+      </w:pPr>
+      <w:r>
+        <w:rPr>
+          <w:lang w:val="en-US"/>
+        </w:rPr>
+        <w:lastRenderedPageBreak/>
+        <w:t xml:space="preserve">Another phenomenon observed is that the histogram of the correlations between the number of shareholders and the stock market index seems to follow a cyclical pattern. In 2018 and 2020, correlations tend to stay close to zero (indicating </w:t>
+      </w:r>
       <w:proofErr w:type="gramStart"/>
       <w:r>
         <w:rPr>
           <w:lang w:val="en-US"/>
         </w:rPr>
-        <w:t>an</w:t>
+        <w:t>a</w:t>
       </w:r>
       <w:proofErr w:type="gramEnd"/>
       <w:r>
         <w:rPr>
           <w:lang w:val="en-US"/>
         </w:rPr>
-        <w:t xml:space="preserve"> yearly analysis is that, unlike fixed income funds, there is a consistent trend of negative correlations between shareholders and the average ticket on a fund. As this indicates, for instance, that individual investors may be </w:t>
-      </w:r>
-      <w:proofErr w:type="gramStart"/>
-      <w:r>
-        <w:rPr>
-          <w:lang w:val="en-US"/>
-        </w:rPr>
-        <w:t>specially</w:t>
-      </w:r>
-      <w:proofErr w:type="gramEnd"/>
-      <w:r>
-        <w:rPr>
-          <w:lang w:val="en-US"/>
-        </w:rPr>
-        <w:t xml:space="preserve"> prone to invest on hedge funds, as their tickets tend to be smaller than institutional investors (that is, other funds, corporations and the like).</w:t>
-      </w:r>
-    </w:p>
-    <w:p>
-      <w:pPr>
-        <w:rPr>
-          <w:lang w:val="en-US"/>
-        </w:rPr>
-      </w:pPr>
-    </w:p>
-    <w:p>
-      <w:pPr>
-        <w:rPr>
-          <w:lang w:val="en-US"/>
-        </w:rPr>
-      </w:pPr>
-    </w:p>
-    <w:p>
-      <w:pPr>
-        <w:rPr>
-          <w:lang w:val="en-US"/>
-        </w:rPr>
-      </w:pPr>
-      <w:r>
-        <w:rPr>
-          <w:lang w:val="en-US"/>
-        </w:rPr>
-        <w:lastRenderedPageBreak/>
+        <w:t xml:space="preserve"> irrelevant correlation between the two variables on the period), while on 2017 and 2019 correlations are displaced to both extremes, showing sets of funds that have either a positive or negative correlation. </w:t>
+      </w:r>
+    </w:p>
+    <w:p>
+      <w:pPr>
+        <w:rPr>
+          <w:lang w:val="en-US"/>
+        </w:rPr>
+      </w:pPr>
+    </w:p>
+    <w:p>
+      <w:pPr>
+        <w:jc w:val="center"/>
+        <w:rPr>
+          <w:lang w:val="en-US"/>
+        </w:rPr>
+      </w:pPr>
+      <w:r>
+        <w:rPr>
+          <w:noProof/>
+          <w:lang w:val="en-US"/>
+        </w:rPr>
         <w:drawing>
           <wp:inline distT="0" distB="0" distL="0" distR="0" wp14:anchorId="4B3666EE" wp14:editId="0117A663">
             <wp:extent cx="3477110" cy="2324424"/>
             <wp:effectExtent l="0" t="0" r="9525" b="0"/>
             <wp:docPr id="18" name="Picture 18"/>
+            <wp:cNvGraphicFramePr>
+              <a:graphicFrameLocks xmlns:a="http://schemas.openxmlformats.org/drawingml/2006/main" noChangeAspect="1"/>
+            </wp:cNvGraphicFramePr>
+            <a:graphic xmlns:a="http://schemas.openxmlformats.org/drawingml/2006/main">
+              <a:graphicData uri="http://schemas.openxmlformats.org/drawingml/2006/picture">
+                <pic:pic xmlns:pic="http://schemas.openxmlformats.org/drawingml/2006/picture">
+                  <pic:nvPicPr>
+                    <pic:cNvPr id="1" name=""/>
+                    <pic:cNvPicPr/>
+                  </pic:nvPicPr>
+                  <pic:blipFill>
+                    <a:blip r:embed="rId17"/>
+                    <a:stretch>
+                      <a:fillRect/>
+                    </a:stretch>
+                  </pic:blipFill>
+                  <pic:spPr>
+                    <a:xfrm>
+                      <a:off x="0" y="0"/>
+                      <a:ext cx="3477110" cy="2324424"/>
+                    </a:xfrm>
+                    <a:prstGeom prst="rect">
+                      <a:avLst/>
+                    </a:prstGeom>
+                  </pic:spPr>
+                </pic:pic>
+              </a:graphicData>
+            </a:graphic>
+          </wp:inline>
+        </w:drawing>
+      </w:r>
+    </w:p>
+    <w:p>
+      <w:pPr>
+        <w:rPr>
+          <w:lang w:val="en-US"/>
+        </w:rPr>
+      </w:pPr>
+      <w:r>
+        <w:rPr>
+          <w:lang w:val="en-US"/>
+        </w:rPr>
+        <w:t>By dividing the graph above in periods corresponding to each year, correlations between the number of shareholders and the stock market index tend to vary with the IBOVESPA yearly performance. The graph below shows the variation of IBOVESPA within each selected year.</w:t>
+      </w:r>
+    </w:p>
+    <w:p>
+      <w:pPr>
+        <w:rPr>
+          <w:lang w:val="en-US"/>
+        </w:rPr>
+      </w:pPr>
+      <w:r>
+        <w:rPr>
+          <w:lang w:val="en-US"/>
+        </w:rPr>
+        <w:drawing>
+          <wp:inline distT="0" distB="0" distL="0" distR="0" wp14:anchorId="29248403" wp14:editId="4CB1E44D">
+            <wp:extent cx="5400040" cy="3253105"/>
+            <wp:effectExtent l="0" t="0" r="0" b="4445"/>
+            <wp:docPr id="3" name="Picture 3"/>
             <wp:cNvGraphicFramePr>
               <a:graphicFrameLocks xmlns:a="http://schemas.openxmlformats.org/drawingml/2006/main" noChangeAspect="1"/>
             </wp:cNvGraphicFramePr>
@@ -2522,7 +2906,7 @@
                   <pic:spPr>
                     <a:xfrm>
                       <a:off x="0" y="0"/>
-                      <a:ext cx="3477110" cy="2324424"/>
+                      <a:ext cx="5400040" cy="3253105"/>
                     </a:xfrm>
                     <a:prstGeom prst="rect">
                       <a:avLst/>
@@ -2541,6 +2925,187 @@
           <w:lang w:val="en-US"/>
         </w:rPr>
       </w:pPr>
+      <w:r>
+        <w:rPr>
+          <w:lang w:val="en-US"/>
+        </w:rPr>
+        <w:t xml:space="preserve">Major events occurred on the stock market (in the sense of sharp, short-spanned movements) in each one of the years, with 2019 being an exception. On May 2017, a recording that composed the testimony of </w:t>
+      </w:r>
+      <w:proofErr w:type="spellStart"/>
+      <w:r>
+        <w:rPr>
+          <w:lang w:val="en-US"/>
+        </w:rPr>
+        <w:t>Joesley</w:t>
+      </w:r>
+      <w:proofErr w:type="spellEnd"/>
+      <w:r>
+        <w:rPr>
+          <w:lang w:val="en-US"/>
+        </w:rPr>
+        <w:t xml:space="preserve"> Batista (owner of JBS, a company investigated on corruption schemes) to “</w:t>
+      </w:r>
+      <w:proofErr w:type="spellStart"/>
+      <w:r>
+        <w:rPr>
+          <w:lang w:val="en-US"/>
+        </w:rPr>
+        <w:t>Operação</w:t>
+      </w:r>
+      <w:proofErr w:type="spellEnd"/>
+      <w:r>
+        <w:rPr>
+          <w:lang w:val="en-US"/>
+        </w:rPr>
+        <w:t xml:space="preserve"> Lava </w:t>
+      </w:r>
+      <w:proofErr w:type="spellStart"/>
+      <w:r>
+        <w:rPr>
+          <w:lang w:val="en-US"/>
+        </w:rPr>
+        <w:t>Jato</w:t>
+      </w:r>
+      <w:proofErr w:type="spellEnd"/>
+      <w:r>
+        <w:rPr>
+          <w:lang w:val="en-US"/>
+        </w:rPr>
+        <w:t xml:space="preserve">”, was made public. As Brazil had impeached a president on the previous year and the current president was involved on </w:t>
+      </w:r>
+      <w:proofErr w:type="spellStart"/>
+      <w:r>
+        <w:rPr>
+          <w:lang w:val="en-US"/>
+        </w:rPr>
+        <w:t>Joesley’s</w:t>
+      </w:r>
+      <w:proofErr w:type="spellEnd"/>
+      <w:r>
+        <w:rPr>
+          <w:lang w:val="en-US"/>
+        </w:rPr>
+        <w:t xml:space="preserve"> testimony, </w:t>
+      </w:r>
+      <w:r>
+        <w:rPr>
+          <w:lang w:val="en-US"/>
+        </w:rPr>
+        <w:lastRenderedPageBreak/>
+        <w:t xml:space="preserve">uncertainty regarding Brazil’s political stability struck the stock market, driving it down by 12% over </w:t>
+      </w:r>
+      <w:proofErr w:type="gramStart"/>
+      <w:r>
+        <w:rPr>
+          <w:lang w:val="en-US"/>
+        </w:rPr>
+        <w:t>an</w:t>
+      </w:r>
+      <w:proofErr w:type="gramEnd"/>
+      <w:r>
+        <w:rPr>
+          <w:lang w:val="en-US"/>
+        </w:rPr>
+        <w:t xml:space="preserve"> </w:t>
+      </w:r>
+      <w:r>
+        <w:rPr>
+          <w:lang w:val="en-US"/>
+        </w:rPr>
+        <w:t xml:space="preserve">trading </w:t>
+      </w:r>
+      <w:r>
+        <w:rPr>
+          <w:lang w:val="en-US"/>
+        </w:rPr>
+        <w:t>hour</w:t>
+      </w:r>
+      <w:r>
+        <w:rPr>
+          <w:lang w:val="en-US"/>
+        </w:rPr>
+        <w:t xml:space="preserve"> [9]</w:t>
+      </w:r>
+      <w:r>
+        <w:rPr>
+          <w:lang w:val="en-US"/>
+        </w:rPr>
+        <w:t>.</w:t>
+      </w:r>
+    </w:p>
+    <w:p>
+      <w:pPr>
+        <w:rPr>
+          <w:lang w:val="en-US"/>
+        </w:rPr>
+      </w:pPr>
+      <w:proofErr w:type="gramStart"/>
+      <w:r>
+        <w:rPr>
+          <w:lang w:val="en-US"/>
+        </w:rPr>
+        <w:t>On</w:t>
+      </w:r>
+      <w:proofErr w:type="gramEnd"/>
+      <w:r>
+        <w:rPr>
+          <w:lang w:val="en-US"/>
+        </w:rPr>
+        <w:t xml:space="preserve"> May 2018, a nationwide strike of truck drivers [10] sparked uncertainty on the country’s economic perspectives. This strike led to a temporary spike on inflation and a short-term loss on the IBOVESPA Index. Finally, on March 2020, a worldwide crisis caused by the impacts of Covid-19 on the global economy plummeted stock markets around the world [11]</w:t>
+      </w:r>
+      <w:r>
+        <w:rPr>
+          <w:lang w:val="en-US"/>
+        </w:rPr>
+        <w:t>, and IBOVESPA fell by almost 40% over the course of a month.</w:t>
+      </w:r>
+    </w:p>
+    <w:p>
+      <w:pPr>
+        <w:rPr>
+          <w:lang w:val="en-US"/>
+        </w:rPr>
+      </w:pPr>
+      <w:r>
+        <w:rPr>
+          <w:lang w:val="en-US"/>
+        </w:rPr>
+        <w:t>If the presence of such events had a consistent interference on the correlation between the number of shareholders and the stock market index, the similarity of the histograms from 2017 and 2019 should not be observed. One could argue, however, that as most of those events were strongly linked to the political scenario at the time, an analysis focusing on the interference of the political scenario and the variation of shareholders on investment funds could yield more relevant results.</w:t>
+      </w:r>
+    </w:p>
+    <w:p>
+      <w:pPr>
+        <w:rPr>
+          <w:lang w:val="en-US"/>
+        </w:rPr>
+      </w:pPr>
+      <w:r>
+        <w:rPr>
+          <w:lang w:val="en-US"/>
+        </w:rPr>
+        <w:t>In terms of SELIC rates, a similar graph can be plotted:</w:t>
+      </w:r>
+    </w:p>
+    <w:p>
+      <w:pPr>
+        <w:rPr>
+          <w:lang w:val="en-US"/>
+        </w:rPr>
+      </w:pPr>
+    </w:p>
+    <w:p>
+      <w:pPr>
+        <w:rPr>
+          <w:lang w:val="en-US"/>
+        </w:rPr>
+      </w:pPr>
+    </w:p>
+    <w:p>
+      <w:pPr>
+        <w:rPr>
+          <w:lang w:val="en-US"/>
+        </w:rPr>
+      </w:pPr>
     </w:p>
     <w:p>
       <w:pPr>
@@ -2554,78 +3119,85 @@
         </w:rPr>
         <w:t xml:space="preserve">A noteworthy fact is that, along all intervals and funds, there does not seem to be a relevant correlation between the </w:t>
       </w:r>
+      <w:r>
+        <w:rPr>
+          <w:lang w:val="en-US"/>
+        </w:rPr>
+        <w:t>number</w:t>
+      </w:r>
+      <w:r>
+        <w:rPr>
+          <w:lang w:val="en-US"/>
+        </w:rPr>
+        <w:t xml:space="preserve"> of shareholders and the capital flow on the funds. Such effect may be caused by the diversity of clients (in terms of the subscription amount) and the consequent variation on the average ticket.</w:t>
+      </w:r>
+    </w:p>
+    <w:p>
+      <w:pPr>
+        <w:rPr>
+          <w:lang w:val="en-US"/>
+        </w:rPr>
+      </w:pPr>
+    </w:p>
+    <w:p>
+      <w:pPr>
+        <w:pStyle w:val="Heading3"/>
+        <w:rPr>
+          <w:lang w:val="en-US"/>
+        </w:rPr>
+      </w:pPr>
+      <w:r>
+        <w:rPr>
+          <w:lang w:val="en-US"/>
+        </w:rPr>
+        <w:t xml:space="preserve">K-means algorithm and </w:t>
+      </w:r>
+      <w:proofErr w:type="spellStart"/>
+      <w:r>
+        <w:rPr>
+          <w:lang w:val="en-US"/>
+        </w:rPr>
+        <w:t>wordclouds</w:t>
+      </w:r>
+      <w:proofErr w:type="spellEnd"/>
+    </w:p>
+    <w:p>
+      <w:pPr>
+        <w:rPr>
+          <w:lang w:val="en-US"/>
+        </w:rPr>
+      </w:pPr>
+    </w:p>
+    <w:p>
+      <w:pPr>
+        <w:rPr>
+          <w:lang w:val="en-US"/>
+        </w:rPr>
+      </w:pPr>
+      <w:r>
+        <w:rPr>
+          <w:lang w:val="en-US"/>
+        </w:rPr>
+        <w:t xml:space="preserve">WCSS graph – elbow </w:t>
+      </w:r>
       <w:proofErr w:type="gramStart"/>
       <w:r>
         <w:rPr>
           <w:lang w:val="en-US"/>
         </w:rPr>
-        <w:t>amount</w:t>
+        <w:t>fixed</w:t>
       </w:r>
       <w:proofErr w:type="gramEnd"/>
-      <w:r>
-        <w:rPr>
-          <w:lang w:val="en-US"/>
-        </w:rPr>
-        <w:t xml:space="preserve"> of shareholders and the capital flow on the funds. Such effect may be caused by the diversity of clients (in terms of the subscription amount) and the consequent variation on the average ticket.</w:t>
-      </w:r>
-    </w:p>
-    <w:p>
-      <w:pPr>
-        <w:rPr>
-          <w:lang w:val="en-US"/>
-        </w:rPr>
-      </w:pPr>
-    </w:p>
-    <w:p>
-      <w:pPr>
-        <w:pStyle w:val="Heading3"/>
-        <w:rPr>
-          <w:lang w:val="en-US"/>
-        </w:rPr>
-      </w:pPr>
-      <w:r>
-        <w:rPr>
-          <w:lang w:val="en-US"/>
-        </w:rPr>
-        <w:t>K-means algorithm and wordclouds</w:t>
-      </w:r>
-    </w:p>
-    <w:p>
-      <w:pPr>
-        <w:rPr>
-          <w:lang w:val="en-US"/>
-        </w:rPr>
-      </w:pPr>
-    </w:p>
-    <w:p>
-      <w:pPr>
-        <w:rPr>
-          <w:lang w:val="en-US"/>
-        </w:rPr>
-      </w:pPr>
-      <w:r>
-        <w:rPr>
-          <w:lang w:val="en-US"/>
-        </w:rPr>
-        <w:t xml:space="preserve">WCSS graph – elbow </w:t>
-      </w:r>
-      <w:proofErr w:type="gramStart"/>
-      <w:r>
-        <w:rPr>
-          <w:lang w:val="en-US"/>
-        </w:rPr>
-        <w:t>fixed</w:t>
-      </w:r>
-      <w:proofErr w:type="gramEnd"/>
-    </w:p>
-    <w:p>
-      <w:pPr>
-        <w:rPr>
-          <w:lang w:val="en-US"/>
-        </w:rPr>
-      </w:pPr>
-      <w:r>
-        <w:rPr>
+    </w:p>
+    <w:p>
+      <w:pPr>
+        <w:rPr>
+          <w:lang w:val="en-US"/>
+        </w:rPr>
+      </w:pPr>
+      <w:r>
+        <w:rPr>
+          <w:noProof/>
           <w:lang w:val="en-US"/>
         </w:rPr>
         <w:drawing>
@@ -2675,25 +3247,21 @@
         <w:rPr>
           <w:lang w:val="en-US"/>
         </w:rPr>
-        <w:t xml:space="preserve">WCSS graph – elbow </w:t>
-      </w:r>
-      <w:r>
-        <w:rPr>
-          <w:lang w:val="en-US"/>
-        </w:rPr>
-        <w:t>hedge</w:t>
-      </w:r>
-    </w:p>
-    <w:p>
-      <w:pPr>
-        <w:rPr>
-          <w:lang w:val="en-US"/>
-        </w:rPr>
-      </w:pPr>
-      <w:r>
-        <w:rPr>
-          <w:lang w:val="en-US"/>
-        </w:rPr>
+        <w:t>WCSS graph – elbow hedge</w:t>
+      </w:r>
+    </w:p>
+    <w:p>
+      <w:pPr>
+        <w:rPr>
+          <w:lang w:val="en-US"/>
+        </w:rPr>
+      </w:pPr>
+      <w:r>
+        <w:rPr>
+          <w:noProof/>
+          <w:lang w:val="en-US"/>
+        </w:rPr>
+        <w:lastRenderedPageBreak/>
         <w:drawing>
           <wp:inline distT="0" distB="0" distL="0" distR="0" wp14:anchorId="135D74FF" wp14:editId="7A8D7EC9">
             <wp:extent cx="2700068" cy="1797383"/>
@@ -3300,7 +3868,7 @@
                     </pic:cNvPicPr>
                   </pic:nvPicPr>
                   <pic:blipFill>
-                    <a:blip r:embed="rId7">
+                    <a:blip r:embed="rId27">
                       <a:extLst>
                         <a:ext uri="{28A0092B-C50C-407E-A947-70E740481C1C}">
                           <a14:useLocalDpi xmlns:a14="http://schemas.microsoft.com/office/drawing/2010/main" val="0"/>
@@ -3368,7 +3936,7 @@
                     </pic:cNvPicPr>
                   </pic:nvPicPr>
                   <pic:blipFill>
-                    <a:blip r:embed="rId27">
+                    <a:blip r:embed="rId28">
                       <a:extLst>
                         <a:ext uri="{28A0092B-C50C-407E-A947-70E740481C1C}">
                           <a14:useLocalDpi xmlns:a14="http://schemas.microsoft.com/office/drawing/2010/main" val="0"/>
@@ -3528,7 +4096,21 @@
         <w:rPr>
           <w:lang w:val="en-US"/>
         </w:rPr>
-        <w:t>Some insights could be obtained with the analysis of correlations, both on the whole period and on a yearly basis. However, clusterization did not return results that seem strong enough to be considered as meaningful, given that certain words are present along all observed clusters.</w:t>
+        <w:t xml:space="preserve">Some insights could be obtained with the analysis of correlations, both on the whole period and on a yearly basis. However, </w:t>
+      </w:r>
+      <w:proofErr w:type="spellStart"/>
+      <w:r>
+        <w:rPr>
+          <w:lang w:val="en-US"/>
+        </w:rPr>
+        <w:t>clusterization</w:t>
+      </w:r>
+      <w:proofErr w:type="spellEnd"/>
+      <w:r>
+        <w:rPr>
+          <w:lang w:val="en-US"/>
+        </w:rPr>
+        <w:t xml:space="preserve"> did not return results that seem strong enough to be considered as meaningful, given that certain words are present along all observed clusters.</w:t>
       </w:r>
     </w:p>
     <w:p>
@@ -3571,7 +4153,7 @@
         </w:rPr>
         <w:t xml:space="preserve">[1] - </w:t>
       </w:r>
-      <w:hyperlink r:id="rId28" w:history="1">
+      <w:hyperlink r:id="rId29" w:history="1">
         <w:r>
           <w:rPr>
             <w:rStyle w:val="Hyperlink"/>
@@ -3593,7 +4175,7 @@
         </w:rPr>
         <w:t xml:space="preserve">[2] - </w:t>
       </w:r>
-      <w:hyperlink r:id="rId29" w:anchor="Onde" w:history="1">
+      <w:hyperlink r:id="rId30" w:anchor="Onde" w:history="1">
         <w:r>
           <w:rPr>
             <w:rStyle w:val="Hyperlink"/>
@@ -3615,7 +4197,7 @@
         </w:rPr>
         <w:t xml:space="preserve">[3] - </w:t>
       </w:r>
-      <w:hyperlink r:id="rId30" w:history="1">
+      <w:hyperlink r:id="rId31" w:history="1">
         <w:r>
           <w:rPr>
             <w:rStyle w:val="Hyperlink"/>
@@ -3637,7 +4219,7 @@
         </w:rPr>
         <w:t xml:space="preserve">[4] - </w:t>
       </w:r>
-      <w:hyperlink r:id="rId31" w:history="1">
+      <w:hyperlink r:id="rId32" w:history="1">
         <w:r>
           <w:rPr>
             <w:rStyle w:val="Hyperlink"/>
@@ -3659,7 +4241,7 @@
         </w:rPr>
         <w:t xml:space="preserve">[5] - </w:t>
       </w:r>
-      <w:hyperlink r:id="rId32" w:history="1">
+      <w:hyperlink r:id="rId33" w:history="1">
         <w:r>
           <w:rPr>
             <w:rStyle w:val="Hyperlink"/>
@@ -3681,7 +4263,7 @@
         </w:rPr>
         <w:t xml:space="preserve">[6] - </w:t>
       </w:r>
-      <w:hyperlink r:id="rId33" w:history="1">
+      <w:hyperlink r:id="rId34" w:history="1">
         <w:r>
           <w:rPr>
             <w:rStyle w:val="Hyperlink"/>
@@ -3703,7 +4285,7 @@
         </w:rPr>
         <w:t xml:space="preserve">[7] - </w:t>
       </w:r>
-      <w:hyperlink r:id="rId34" w:history="1">
+      <w:hyperlink r:id="rId35" w:history="1">
         <w:r>
           <w:rPr>
             <w:rStyle w:val="Hyperlink"/>
@@ -3716,6 +4298,7 @@
     <w:p>
       <w:pPr>
         <w:rPr>
+          <w:rStyle w:val="Hyperlink"/>
           <w:lang w:val="en-US"/>
         </w:rPr>
       </w:pPr>
@@ -3725,7 +4308,7 @@
         </w:rPr>
         <w:t xml:space="preserve">[8] - </w:t>
       </w:r>
-      <w:hyperlink r:id="rId35" w:history="1">
+      <w:hyperlink r:id="rId36" w:history="1">
         <w:r>
           <w:rPr>
             <w:rStyle w:val="Hyperlink"/>
@@ -3734,6 +4317,75 @@
           <w:t>http://dados.cvm.gov.br/dataset/fi-doc-cda</w:t>
         </w:r>
       </w:hyperlink>
+    </w:p>
+    <w:p>
+      <w:pPr>
+        <w:rPr>
+          <w:rStyle w:val="Hyperlink"/>
+          <w:lang w:val="en-US"/>
+        </w:rPr>
+      </w:pPr>
+      <w:r>
+        <w:rPr>
+          <w:rStyle w:val="Hyperlink"/>
+          <w:lang w:val="en-US"/>
+        </w:rPr>
+        <w:t xml:space="preserve">[9] - </w:t>
+      </w:r>
+      <w:hyperlink r:id="rId37" w:history="1">
+        <w:r>
+          <w:rPr>
+            <w:rStyle w:val="Hyperlink"/>
+            <w:lang w:val="en-US"/>
+          </w:rPr>
+          <w:t>https://cointimes.com.br/joesley-day-um-dos-dias-mais-loucos-da-historia-da-bovespa/</w:t>
+        </w:r>
+      </w:hyperlink>
+    </w:p>
+    <w:p>
+      <w:pPr>
+        <w:rPr>
+          <w:rStyle w:val="Hyperlink"/>
+          <w:lang w:val="en-US"/>
+        </w:rPr>
+      </w:pPr>
+      <w:r>
+        <w:rPr>
+          <w:rStyle w:val="Hyperlink"/>
+          <w:lang w:val="en-US"/>
+        </w:rPr>
+        <w:t xml:space="preserve">[10] - </w:t>
+      </w:r>
+      <w:hyperlink r:id="rId38" w:history="1">
+        <w:r>
+          <w:rPr>
+            <w:rStyle w:val="Hyperlink"/>
+            <w:lang w:val="en-US"/>
+          </w:rPr>
+          <w:t>https://g1.globo.com/economia/noticia/bovespa-28-05-2018.ghtml</w:t>
+        </w:r>
+      </w:hyperlink>
+    </w:p>
+    <w:p>
+      <w:pPr>
+        <w:rPr>
+          <w:lang w:val="en-US"/>
+        </w:rPr>
+      </w:pPr>
+      <w:r>
+        <w:rPr>
+          <w:rStyle w:val="Hyperlink"/>
+          <w:lang w:val="en-US"/>
+        </w:rPr>
+        <w:t xml:space="preserve">[11] - </w:t>
+      </w:r>
+      <w:r>
+        <w:rPr>
+          <w:rStyle w:val="Hyperlink"/>
+          <w:lang w:val="en-US"/>
+        </w:rPr>
+        <w:t>https://www.theguardian.com/business/live/2020/mar/12/stock-markets-tumble-trump-europe-travel-ban-ecb-christine-lagarde-business-live</w:t>
+      </w:r>
     </w:p>
     <w:p>
       <w:pPr>

</xml_diff>